<commit_message>
changing the button innerHTML
</commit_message>
<xml_diff>
--- a/public/form.docx
+++ b/public/form.docx
@@ -31,7 +31,68 @@
       </w:pPr>
       <w:r>
         <w:rPr/>
-        <w:t xml:space="preserve">A3.1 : undefined</w:t>
+        <w:t xml:space="preserve">A2: Yes</w:t>
+      </w:r>
+    </w:p>
+    <w:p>
+      <w:pPr>
+        <w:pStyle w:val="Normal"/>
+        <w:ind w:hanging="0"/>
+        <w:rPr/>
+      </w:pPr>
+      <w:r>
+        <w:rPr/>
+      </w:r>
+    </w:p>
+    <w:p>
+      <w:pPr>
+        <w:pStyle w:val="Normal"/>
+        <w:ind w:hanging="0"/>
+        <w:rPr/>
+      </w:pPr>
+      <w:r>
+        <w:rPr/>
+        <w:t xml:space="preserve">A3.1:Yes</w:t>
+      </w:r>
+    </w:p>
+    <w:p>
+      <w:pPr>
+        <w:pStyle w:val="Normal"/>
+        <w:ind w:hanging="0"/>
+        <w:rPr/>
+      </w:pPr>
+      <w:r>
+        <w:rPr/>
+      </w:r>
+    </w:p>
+    <w:p>
+      <w:pPr>
+        <w:sectPr>
+          <w:type w:val="nextPage"/>
+          <w:pgSz w:w="11906" w:h="16838"/>
+          <w:pgMar w:left="1417" w:right="1417" w:header="0" w:top="708" w:footer="0" w:bottom="1417" w:gutter="0"/>
+          <w:pgNumType w:fmt="decimal"/>
+          <w:formProt w:val="false"/>
+          <w:textDirection w:val="lrTb"/>
+          <w:docGrid w:type="default" w:linePitch="360" w:charSpace="4294961151"/>
+        </w:sectPr>
+        <w:pStyle w:val="Normal"/>
+        <w:ind w:hanging="0"/>
+        <w:rPr/>
+      </w:pPr>
+      <w:r>
+        <w:rPr/>
+        <w:t xml:space="preserve">A3.2:No</w:t>
+      </w:r>
+    </w:p>
+    <w:p>
+      <w:pPr>
+        <w:pStyle w:val="Normal"/>
+        <w:ind w:hanging="0"/>
+        <w:rPr/>
+      </w:pPr>
+      <w:r>
+        <w:rPr/>
       </w:r>
     </w:p>
     <w:sectPr>

</xml_diff>

<commit_message>
fixing inputs object to recieve right values
</commit_message>
<xml_diff>
--- a/public/form.docx
+++ b/public/form.docx
@@ -284,19 +284,7 @@
           <w:sz w:val="24"/>
           <w:szCs w:val="24"/>
         </w:rPr>
-        <w:t>Location</w:t>
-      </w:r>
-      <w:r>
-        <w:rPr>
-          <w:b/>
-          <w:bCs/>
-          <w:i/>
-          <w:iCs/>
-          <w:color w:val="000000"/>
-          <w:sz w:val="24"/>
-          <w:szCs w:val="24"/>
-        </w:rPr>
-        <w:t>:</w:t>
+        <w:t>Location:</w:t>
       </w:r>
       <w:r>
         <w:rPr>
@@ -312,38 +300,6 @@
           <w:sz w:val="30"/>
           <w:szCs w:val="30"/>
         </w:rPr>
-        <w:t xml:space="preserve">Somewhere Over the rainbow!</w:t>
-      </w:r>
-      <w:r>
-        <w:rPr>
-          <w:rFonts w:ascii="Consolas;Andale Mono WT;Andale Mono;Lucida Console;Lucida Sans Typewriter;DejaVu Sans Mono;Bitstream Vera Sans Mono;Liberation Mono;Nimbus Mono L;Monaco;Courier New;Courier;monospace" w:hAnsi="Consolas;Andale Mono WT;Andale Mono;Lucida Console;Lucida Sans Typewriter;DejaVu Sans Mono;Bitstream Vera Sans Mono;Liberation Mono;Nimbus Mono L;Monaco;Courier New;Courier;monospace"/>
-          <w:b w:val="false"/>
-          <w:bCs/>
-          <w:i/>
-          <w:iCs/>
-          <w:caps w:val="false"/>
-          <w:smallCaps w:val="false"/>
-          <w:color w:val="000000"/>
-          <w:spacing w:val="0"/>
-          <w:sz w:val="30"/>
-          <w:szCs w:val="30"/>
-        </w:rPr>
-        <w:t/>
-      </w:r>
-      <w:r>
-        <w:rPr>
-          <w:rFonts w:ascii="Consolas;Andale Mono WT;Andale Mono;Lucida Console;Lucida Sans Typewriter;DejaVu Sans Mono;Bitstream Vera Sans Mono;Liberation Mono;Nimbus Mono L;Monaco;Courier New;Courier;monospace" w:hAnsi="Consolas;Andale Mono WT;Andale Mono;Lucida Console;Lucida Sans Typewriter;DejaVu Sans Mono;Bitstream Vera Sans Mono;Liberation Mono;Nimbus Mono L;Monaco;Courier New;Courier;monospace"/>
-          <w:b w:val="false"/>
-          <w:bCs/>
-          <w:i/>
-          <w:iCs/>
-          <w:caps w:val="false"/>
-          <w:smallCaps w:val="false"/>
-          <w:color w:val="000000"/>
-          <w:spacing w:val="0"/>
-          <w:sz w:val="30"/>
-          <w:szCs w:val="30"/>
-        </w:rPr>
         <w:t/>
       </w:r>
     </w:p>
@@ -381,7 +337,7 @@
       <w:tblPr>
         <w:tblW w:w="9541" w:type="dxa"/>
         <w:jc w:val="left"/>
-        <w:tblInd w:w="19" w:type="dxa"/>
+        <w:tblInd w:w="17" w:type="dxa"/>
         <w:tblBorders>
           <w:top w:val="single" w:sz="2" w:space="0" w:color="000001"/>
           <w:left w:val="single" w:sz="2" w:space="0" w:color="000001"/>
@@ -392,7 +348,7 @@
         </w:tblBorders>
         <w:tblCellMar>
           <w:top w:w="55" w:type="dxa"/>
-          <w:left w:w="6" w:type="dxa"/>
+          <w:left w:w="3" w:type="dxa"/>
           <w:bottom w:w="55" w:type="dxa"/>
           <w:right w:w="55" w:type="dxa"/>
         </w:tblCellMar>
@@ -418,7 +374,7 @@
             </w:tcBorders>
             <w:shd w:fill="auto" w:val="clear"/>
             <w:tcMar>
-              <w:left w:w="6" w:type="dxa"/>
+              <w:left w:w="3" w:type="dxa"/>
             </w:tcMar>
           </w:tcPr>
           <w:p>
@@ -452,7 +408,7 @@
             </w:tcBorders>
             <w:shd w:fill="auto" w:val="clear"/>
             <w:tcMar>
-              <w:left w:w="6" w:type="dxa"/>
+              <w:left w:w="3" w:type="dxa"/>
             </w:tcMar>
           </w:tcPr>
           <w:p>
@@ -496,7 +452,7 @@
             </w:tcBorders>
             <w:shd w:fill="auto" w:val="clear"/>
             <w:tcMar>
-              <w:left w:w="6" w:type="dxa"/>
+              <w:left w:w="3" w:type="dxa"/>
             </w:tcMar>
           </w:tcPr>
           <w:p>
@@ -526,7 +482,7 @@
             </w:tcBorders>
             <w:shd w:fill="auto" w:val="clear"/>
             <w:tcMar>
-              <w:left w:w="6" w:type="dxa"/>
+              <w:left w:w="3" w:type="dxa"/>
             </w:tcMar>
           </w:tcPr>
           <w:p>
@@ -549,7 +505,7 @@
                 <w:sz w:val="21"/>
                 <w:szCs w:val="21"/>
               </w:rPr>
-              <w:t xml:space="preserve">dk</w:t>
+              <w:t xml:space="preserve">No</w:t>
             </w:r>
           </w:p>
         </w:tc>
@@ -569,7 +525,7 @@
             </w:tcBorders>
             <w:shd w:fill="auto" w:val="clear"/>
             <w:tcMar>
-              <w:left w:w="6" w:type="dxa"/>
+              <w:left w:w="3" w:type="dxa"/>
             </w:tcMar>
           </w:tcPr>
           <w:p>
@@ -598,7 +554,7 @@
             </w:tcBorders>
             <w:shd w:fill="auto" w:val="clear"/>
             <w:tcMar>
-              <w:left w:w="6" w:type="dxa"/>
+              <w:left w:w="3" w:type="dxa"/>
             </w:tcMar>
           </w:tcPr>
           <w:p>
@@ -617,7 +573,7 @@
                 <w:sz w:val="21"/>
                 <w:szCs w:val="21"/>
               </w:rPr>
-              <w:t xml:space="preserve">dk</w:t>
+              <w:t xml:space="preserve">No</w:t>
             </w:r>
           </w:p>
         </w:tc>
@@ -640,7 +596,7 @@
             </w:tcBorders>
             <w:shd w:fill="auto" w:val="clear"/>
             <w:tcMar>
-              <w:left w:w="6" w:type="dxa"/>
+              <w:left w:w="3" w:type="dxa"/>
             </w:tcMar>
           </w:tcPr>
           <w:p>
@@ -682,7 +638,7 @@
             </w:tcBorders>
             <w:shd w:fill="auto" w:val="clear"/>
             <w:tcMar>
-              <w:left w:w="6" w:type="dxa"/>
+              <w:left w:w="3" w:type="dxa"/>
             </w:tcMar>
           </w:tcPr>
           <w:p>
@@ -694,7 +650,7 @@
               <w:rPr>
                 <w:color w:val="000000"/>
               </w:rPr>
-              <w:t>A.3.1Are there enough parking bays reserved for people with disabilities?</w:t>
+              <w:t>A.3.1 Are there enough parking bays reserved for people with disabilities?</w:t>
             </w:r>
           </w:p>
         </w:tc>
@@ -711,24 +667,24 @@
             </w:tcBorders>
             <w:shd w:fill="auto" w:val="clear"/>
             <w:tcMar>
-              <w:left w:w="6" w:type="dxa"/>
-            </w:tcMar>
-          </w:tcPr>
-          <w:p>
-            <w:pPr>
-              <w:pStyle w:val="TableContents"/>
-              <w:jc w:val="center"/>
-              <w:rPr/>
-            </w:pPr>
-            <w:r>
-              <w:rPr>
-                <w:b/>
-                <w:bCs/>
-                <w:color w:val="000000"/>
-                <w:sz w:val="21"/>
-                <w:szCs w:val="21"/>
-              </w:rPr>
-              <w:t xml:space="preserve">dk</w:t>
+              <w:left w:w="3" w:type="dxa"/>
+            </w:tcMar>
+          </w:tcPr>
+          <w:p>
+            <w:pPr>
+              <w:pStyle w:val="TableContents"/>
+              <w:jc w:val="center"/>
+              <w:rPr/>
+            </w:pPr>
+            <w:r>
+              <w:rPr>
+                <w:b/>
+                <w:bCs/>
+                <w:color w:val="000000"/>
+                <w:sz w:val="21"/>
+                <w:szCs w:val="21"/>
+              </w:rPr>
+              <w:t xml:space="preserve">Yes</w:t>
             </w:r>
           </w:p>
         </w:tc>
@@ -748,7 +704,7 @@
             </w:tcBorders>
             <w:shd w:fill="auto" w:val="clear"/>
             <w:tcMar>
-              <w:left w:w="8" w:type="dxa"/>
+              <w:left w:w="5" w:type="dxa"/>
             </w:tcMar>
           </w:tcPr>
           <w:p>
@@ -777,24 +733,24 @@
             </w:tcBorders>
             <w:shd w:fill="auto" w:val="clear"/>
             <w:tcMar>
-              <w:left w:w="8" w:type="dxa"/>
-            </w:tcMar>
-          </w:tcPr>
-          <w:p>
-            <w:pPr>
-              <w:pStyle w:val="TableContents"/>
-              <w:jc w:val="center"/>
-              <w:rPr/>
-            </w:pPr>
-            <w:r>
-              <w:rPr>
-                <w:b/>
-                <w:bCs/>
-                <w:color w:val="000000"/>
-                <w:sz w:val="21"/>
-                <w:szCs w:val="21"/>
-              </w:rPr>
-              <w:t xml:space="preserve">dk</w:t>
+              <w:left w:w="5" w:type="dxa"/>
+            </w:tcMar>
+          </w:tcPr>
+          <w:p>
+            <w:pPr>
+              <w:pStyle w:val="TableContents"/>
+              <w:jc w:val="center"/>
+              <w:rPr/>
+            </w:pPr>
+            <w:r>
+              <w:rPr>
+                <w:b/>
+                <w:bCs/>
+                <w:color w:val="000000"/>
+                <w:sz w:val="21"/>
+                <w:szCs w:val="21"/>
+              </w:rPr>
+              <w:t xml:space="preserve">undefined</w:t>
             </w:r>
           </w:p>
         </w:tc>
@@ -814,7 +770,7 @@
             </w:tcBorders>
             <w:shd w:fill="auto" w:val="clear"/>
             <w:tcMar>
-              <w:left w:w="8" w:type="dxa"/>
+              <w:left w:w="5" w:type="dxa"/>
             </w:tcMar>
           </w:tcPr>
           <w:p>
@@ -843,24 +799,24 @@
             </w:tcBorders>
             <w:shd w:fill="auto" w:val="clear"/>
             <w:tcMar>
-              <w:left w:w="8" w:type="dxa"/>
-            </w:tcMar>
-          </w:tcPr>
-          <w:p>
-            <w:pPr>
-              <w:pStyle w:val="TableContents"/>
-              <w:jc w:val="center"/>
-              <w:rPr/>
-            </w:pPr>
-            <w:r>
-              <w:rPr>
-                <w:b/>
-                <w:bCs/>
-                <w:color w:val="000000"/>
-                <w:sz w:val="21"/>
-                <w:szCs w:val="21"/>
-              </w:rPr>
-              <w:t xml:space="preserve">dk</w:t>
+              <w:left w:w="5" w:type="dxa"/>
+            </w:tcMar>
+          </w:tcPr>
+          <w:p>
+            <w:pPr>
+              <w:pStyle w:val="TableContents"/>
+              <w:jc w:val="center"/>
+              <w:rPr/>
+            </w:pPr>
+            <w:r>
+              <w:rPr>
+                <w:b/>
+                <w:bCs/>
+                <w:color w:val="000000"/>
+                <w:sz w:val="21"/>
+                <w:szCs w:val="21"/>
+              </w:rPr>
+              <w:t xml:space="preserve">undefined</w:t>
             </w:r>
           </w:p>
         </w:tc>
@@ -880,7 +836,7 @@
             </w:tcBorders>
             <w:shd w:fill="auto" w:val="clear"/>
             <w:tcMar>
-              <w:left w:w="8" w:type="dxa"/>
+              <w:left w:w="5" w:type="dxa"/>
             </w:tcMar>
           </w:tcPr>
           <w:p>
@@ -909,24 +865,24 @@
             </w:tcBorders>
             <w:shd w:fill="auto" w:val="clear"/>
             <w:tcMar>
-              <w:left w:w="8" w:type="dxa"/>
-            </w:tcMar>
-          </w:tcPr>
-          <w:p>
-            <w:pPr>
-              <w:pStyle w:val="TableContents"/>
-              <w:jc w:val="center"/>
-              <w:rPr/>
-            </w:pPr>
-            <w:r>
-              <w:rPr>
-                <w:b/>
-                <w:bCs/>
-                <w:color w:val="000000"/>
-                <w:sz w:val="21"/>
-                <w:szCs w:val="21"/>
-              </w:rPr>
-              <w:t xml:space="preserve">dk</w:t>
+              <w:left w:w="5" w:type="dxa"/>
+            </w:tcMar>
+          </w:tcPr>
+          <w:p>
+            <w:pPr>
+              <w:pStyle w:val="TableContents"/>
+              <w:jc w:val="center"/>
+              <w:rPr/>
+            </w:pPr>
+            <w:r>
+              <w:rPr>
+                <w:b/>
+                <w:bCs/>
+                <w:color w:val="000000"/>
+                <w:sz w:val="21"/>
+                <w:szCs w:val="21"/>
+              </w:rPr>
+              <w:t xml:space="preserve">undefined</w:t>
             </w:r>
           </w:p>
         </w:tc>
@@ -946,7 +902,7 @@
             </w:tcBorders>
             <w:shd w:fill="auto" w:val="clear"/>
             <w:tcMar>
-              <w:left w:w="8" w:type="dxa"/>
+              <w:left w:w="5" w:type="dxa"/>
             </w:tcMar>
           </w:tcPr>
           <w:p>
@@ -975,24 +931,24 @@
             </w:tcBorders>
             <w:shd w:fill="auto" w:val="clear"/>
             <w:tcMar>
-              <w:left w:w="8" w:type="dxa"/>
-            </w:tcMar>
-          </w:tcPr>
-          <w:p>
-            <w:pPr>
-              <w:pStyle w:val="TableContents"/>
-              <w:jc w:val="center"/>
-              <w:rPr/>
-            </w:pPr>
-            <w:r>
-              <w:rPr>
-                <w:b/>
-                <w:bCs/>
-                <w:color w:val="000000"/>
-                <w:sz w:val="21"/>
-                <w:szCs w:val="21"/>
-              </w:rPr>
-              <w:t xml:space="preserve">dk</w:t>
+              <w:left w:w="5" w:type="dxa"/>
+            </w:tcMar>
+          </w:tcPr>
+          <w:p>
+            <w:pPr>
+              <w:pStyle w:val="TableContents"/>
+              <w:jc w:val="center"/>
+              <w:rPr/>
+            </w:pPr>
+            <w:r>
+              <w:rPr>
+                <w:b/>
+                <w:bCs/>
+                <w:color w:val="000000"/>
+                <w:sz w:val="21"/>
+                <w:szCs w:val="21"/>
+              </w:rPr>
+              <w:t xml:space="preserve">undefined</w:t>
             </w:r>
           </w:p>
         </w:tc>
@@ -1012,7 +968,7 @@
             </w:tcBorders>
             <w:shd w:fill="auto" w:val="clear"/>
             <w:tcMar>
-              <w:left w:w="8" w:type="dxa"/>
+              <w:left w:w="5" w:type="dxa"/>
             </w:tcMar>
           </w:tcPr>
           <w:p>
@@ -1041,24 +997,24 @@
             </w:tcBorders>
             <w:shd w:fill="auto" w:val="clear"/>
             <w:tcMar>
-              <w:left w:w="8" w:type="dxa"/>
-            </w:tcMar>
-          </w:tcPr>
-          <w:p>
-            <w:pPr>
-              <w:pStyle w:val="TableContents"/>
-              <w:jc w:val="center"/>
-              <w:rPr/>
-            </w:pPr>
-            <w:r>
-              <w:rPr>
-                <w:b/>
-                <w:bCs/>
-                <w:color w:val="000000"/>
-                <w:sz w:val="21"/>
-                <w:szCs w:val="21"/>
-              </w:rPr>
-              <w:t xml:space="preserve">dk</w:t>
+              <w:left w:w="5" w:type="dxa"/>
+            </w:tcMar>
+          </w:tcPr>
+          <w:p>
+            <w:pPr>
+              <w:pStyle w:val="TableContents"/>
+              <w:jc w:val="center"/>
+              <w:rPr/>
+            </w:pPr>
+            <w:r>
+              <w:rPr>
+                <w:b/>
+                <w:bCs/>
+                <w:color w:val="000000"/>
+                <w:sz w:val="21"/>
+                <w:szCs w:val="21"/>
+              </w:rPr>
+              <w:t xml:space="preserve">undefined</w:t>
             </w:r>
           </w:p>
         </w:tc>
@@ -1078,7 +1034,7 @@
             </w:tcBorders>
             <w:shd w:fill="auto" w:val="clear"/>
             <w:tcMar>
-              <w:left w:w="8" w:type="dxa"/>
+              <w:left w:w="5" w:type="dxa"/>
             </w:tcMar>
           </w:tcPr>
           <w:p>
@@ -1107,24 +1063,24 @@
             </w:tcBorders>
             <w:shd w:fill="auto" w:val="clear"/>
             <w:tcMar>
-              <w:left w:w="8" w:type="dxa"/>
-            </w:tcMar>
-          </w:tcPr>
-          <w:p>
-            <w:pPr>
-              <w:pStyle w:val="TableContents"/>
-              <w:jc w:val="center"/>
-              <w:rPr/>
-            </w:pPr>
-            <w:r>
-              <w:rPr>
-                <w:b/>
-                <w:bCs/>
-                <w:color w:val="000000"/>
-                <w:sz w:val="21"/>
-                <w:szCs w:val="21"/>
-              </w:rPr>
-              <w:t xml:space="preserve">dk</w:t>
+              <w:left w:w="5" w:type="dxa"/>
+            </w:tcMar>
+          </w:tcPr>
+          <w:p>
+            <w:pPr>
+              <w:pStyle w:val="TableContents"/>
+              <w:jc w:val="center"/>
+              <w:rPr/>
+            </w:pPr>
+            <w:r>
+              <w:rPr>
+                <w:b/>
+                <w:bCs/>
+                <w:color w:val="000000"/>
+                <w:sz w:val="21"/>
+                <w:szCs w:val="21"/>
+              </w:rPr>
+              <w:t xml:space="preserve">undefined</w:t>
             </w:r>
           </w:p>
         </w:tc>
@@ -1145,7 +1101,7 @@
             </w:tcBorders>
             <w:shd w:fill="auto" w:val="clear"/>
             <w:tcMar>
-              <w:left w:w="8" w:type="dxa"/>
+              <w:left w:w="5" w:type="dxa"/>
             </w:tcMar>
           </w:tcPr>
           <w:p>
@@ -1185,7 +1141,7 @@
             </w:tcBorders>
             <w:shd w:fill="auto" w:val="clear"/>
             <w:tcMar>
-              <w:left w:w="8" w:type="dxa"/>
+              <w:left w:w="5" w:type="dxa"/>
             </w:tcMar>
           </w:tcPr>
           <w:p>
@@ -1216,26 +1172,26 @@
             </w:tcBorders>
             <w:shd w:fill="auto" w:val="clear"/>
             <w:tcMar>
-              <w:left w:w="8" w:type="dxa"/>
-            </w:tcMar>
-          </w:tcPr>
-          <w:p>
-            <w:pPr>
-              <w:pStyle w:val="TableContents"/>
-              <w:jc w:val="center"/>
-              <w:rPr>
-                <w:color w:val="000000"/>
-              </w:rPr>
-            </w:pPr>
-            <w:r>
-              <w:rPr>
-                <w:b/>
-                <w:bCs/>
-                <w:color w:val="000000"/>
-                <w:sz w:val="21"/>
-                <w:szCs w:val="21"/>
-              </w:rPr>
-              <w:t xml:space="preserve">dk</w:t>
+              <w:left w:w="5" w:type="dxa"/>
+            </w:tcMar>
+          </w:tcPr>
+          <w:p>
+            <w:pPr>
+              <w:pStyle w:val="TableContents"/>
+              <w:jc w:val="center"/>
+              <w:rPr>
+                <w:color w:val="000000"/>
+              </w:rPr>
+            </w:pPr>
+            <w:r>
+              <w:rPr>
+                <w:b/>
+                <w:bCs/>
+                <w:color w:val="000000"/>
+                <w:sz w:val="21"/>
+                <w:szCs w:val="21"/>
+              </w:rPr>
+              <w:t xml:space="preserve">undefined</w:t>
             </w:r>
           </w:p>
         </w:tc>
@@ -1255,7 +1211,7 @@
             </w:tcBorders>
             <w:shd w:fill="auto" w:val="clear"/>
             <w:tcMar>
-              <w:left w:w="8" w:type="dxa"/>
+              <w:left w:w="5" w:type="dxa"/>
             </w:tcMar>
           </w:tcPr>
           <w:p>
@@ -1286,26 +1242,26 @@
             </w:tcBorders>
             <w:shd w:fill="auto" w:val="clear"/>
             <w:tcMar>
-              <w:left w:w="8" w:type="dxa"/>
-            </w:tcMar>
-          </w:tcPr>
-          <w:p>
-            <w:pPr>
-              <w:pStyle w:val="TableContents"/>
-              <w:jc w:val="center"/>
-              <w:rPr>
-                <w:color w:val="000000"/>
-              </w:rPr>
-            </w:pPr>
-            <w:r>
-              <w:rPr>
-                <w:b/>
-                <w:bCs/>
-                <w:color w:val="000000"/>
-                <w:sz w:val="21"/>
-                <w:szCs w:val="21"/>
-              </w:rPr>
-              <w:t xml:space="preserve">dk</w:t>
+              <w:left w:w="5" w:type="dxa"/>
+            </w:tcMar>
+          </w:tcPr>
+          <w:p>
+            <w:pPr>
+              <w:pStyle w:val="TableContents"/>
+              <w:jc w:val="center"/>
+              <w:rPr>
+                <w:color w:val="000000"/>
+              </w:rPr>
+            </w:pPr>
+            <w:r>
+              <w:rPr>
+                <w:b/>
+                <w:bCs/>
+                <w:color w:val="000000"/>
+                <w:sz w:val="21"/>
+                <w:szCs w:val="21"/>
+              </w:rPr>
+              <w:t xml:space="preserve">undefined</w:t>
             </w:r>
           </w:p>
         </w:tc>
@@ -1325,7 +1281,7 @@
             </w:tcBorders>
             <w:shd w:fill="auto" w:val="clear"/>
             <w:tcMar>
-              <w:left w:w="8" w:type="dxa"/>
+              <w:left w:w="5" w:type="dxa"/>
             </w:tcMar>
           </w:tcPr>
           <w:p>
@@ -1356,26 +1312,26 @@
             </w:tcBorders>
             <w:shd w:fill="auto" w:val="clear"/>
             <w:tcMar>
-              <w:left w:w="8" w:type="dxa"/>
-            </w:tcMar>
-          </w:tcPr>
-          <w:p>
-            <w:pPr>
-              <w:pStyle w:val="TableContents"/>
-              <w:jc w:val="center"/>
-              <w:rPr>
-                <w:color w:val="000000"/>
-              </w:rPr>
-            </w:pPr>
-            <w:r>
-              <w:rPr>
-                <w:b/>
-                <w:bCs/>
-                <w:color w:val="000000"/>
-                <w:sz w:val="21"/>
-                <w:szCs w:val="21"/>
-              </w:rPr>
-              <w:t xml:space="preserve">dk</w:t>
+              <w:left w:w="5" w:type="dxa"/>
+            </w:tcMar>
+          </w:tcPr>
+          <w:p>
+            <w:pPr>
+              <w:pStyle w:val="TableContents"/>
+              <w:jc w:val="center"/>
+              <w:rPr>
+                <w:color w:val="000000"/>
+              </w:rPr>
+            </w:pPr>
+            <w:r>
+              <w:rPr>
+                <w:b/>
+                <w:bCs/>
+                <w:color w:val="000000"/>
+                <w:sz w:val="21"/>
+                <w:szCs w:val="21"/>
+              </w:rPr>
+              <w:t xml:space="preserve">undefined</w:t>
             </w:r>
           </w:p>
         </w:tc>
@@ -1395,7 +1351,7 @@
             </w:tcBorders>
             <w:shd w:fill="auto" w:val="clear"/>
             <w:tcMar>
-              <w:left w:w="8" w:type="dxa"/>
+              <w:left w:w="5" w:type="dxa"/>
             </w:tcMar>
           </w:tcPr>
           <w:p>
@@ -1426,26 +1382,26 @@
             </w:tcBorders>
             <w:shd w:fill="auto" w:val="clear"/>
             <w:tcMar>
-              <w:left w:w="8" w:type="dxa"/>
-            </w:tcMar>
-          </w:tcPr>
-          <w:p>
-            <w:pPr>
-              <w:pStyle w:val="TableContents"/>
-              <w:jc w:val="center"/>
-              <w:rPr>
-                <w:color w:val="000000"/>
-              </w:rPr>
-            </w:pPr>
-            <w:r>
-              <w:rPr>
-                <w:b/>
-                <w:bCs/>
-                <w:color w:val="000000"/>
-                <w:sz w:val="21"/>
-                <w:szCs w:val="21"/>
-              </w:rPr>
-              <w:t xml:space="preserve">dk</w:t>
+              <w:left w:w="5" w:type="dxa"/>
+            </w:tcMar>
+          </w:tcPr>
+          <w:p>
+            <w:pPr>
+              <w:pStyle w:val="TableContents"/>
+              <w:jc w:val="center"/>
+              <w:rPr>
+                <w:color w:val="000000"/>
+              </w:rPr>
+            </w:pPr>
+            <w:r>
+              <w:rPr>
+                <w:b/>
+                <w:bCs/>
+                <w:color w:val="000000"/>
+                <w:sz w:val="21"/>
+                <w:szCs w:val="21"/>
+              </w:rPr>
+              <w:t xml:space="preserve">undefined</w:t>
             </w:r>
           </w:p>
         </w:tc>
@@ -1465,7 +1421,7 @@
             </w:tcBorders>
             <w:shd w:fill="auto" w:val="clear"/>
             <w:tcMar>
-              <w:left w:w="8" w:type="dxa"/>
+              <w:left w:w="5" w:type="dxa"/>
             </w:tcMar>
           </w:tcPr>
           <w:p>
@@ -1496,26 +1452,26 @@
             </w:tcBorders>
             <w:shd w:fill="auto" w:val="clear"/>
             <w:tcMar>
-              <w:left w:w="8" w:type="dxa"/>
-            </w:tcMar>
-          </w:tcPr>
-          <w:p>
-            <w:pPr>
-              <w:pStyle w:val="TableContents"/>
-              <w:jc w:val="center"/>
-              <w:rPr>
-                <w:color w:val="000000"/>
-              </w:rPr>
-            </w:pPr>
-            <w:r>
-              <w:rPr>
-                <w:b/>
-                <w:bCs/>
-                <w:color w:val="000000"/>
-                <w:sz w:val="21"/>
-                <w:szCs w:val="21"/>
-              </w:rPr>
-              <w:t xml:space="preserve">dk</w:t>
+              <w:left w:w="5" w:type="dxa"/>
+            </w:tcMar>
+          </w:tcPr>
+          <w:p>
+            <w:pPr>
+              <w:pStyle w:val="TableContents"/>
+              <w:jc w:val="center"/>
+              <w:rPr>
+                <w:color w:val="000000"/>
+              </w:rPr>
+            </w:pPr>
+            <w:r>
+              <w:rPr>
+                <w:b/>
+                <w:bCs/>
+                <w:color w:val="000000"/>
+                <w:sz w:val="21"/>
+                <w:szCs w:val="21"/>
+              </w:rPr>
+              <w:t xml:space="preserve">undefined</w:t>
             </w:r>
           </w:p>
         </w:tc>
@@ -1535,7 +1491,7 @@
             </w:tcBorders>
             <w:shd w:fill="auto" w:val="clear"/>
             <w:tcMar>
-              <w:left w:w="8" w:type="dxa"/>
+              <w:left w:w="5" w:type="dxa"/>
             </w:tcMar>
           </w:tcPr>
           <w:p>
@@ -1566,26 +1522,26 @@
             </w:tcBorders>
             <w:shd w:fill="auto" w:val="clear"/>
             <w:tcMar>
-              <w:left w:w="8" w:type="dxa"/>
-            </w:tcMar>
-          </w:tcPr>
-          <w:p>
-            <w:pPr>
-              <w:pStyle w:val="TableContents"/>
-              <w:jc w:val="center"/>
-              <w:rPr>
-                <w:color w:val="000000"/>
-              </w:rPr>
-            </w:pPr>
-            <w:r>
-              <w:rPr>
-                <w:b/>
-                <w:bCs/>
-                <w:color w:val="000000"/>
-                <w:sz w:val="21"/>
-                <w:szCs w:val="21"/>
-              </w:rPr>
-              <w:t xml:space="preserve">dk</w:t>
+              <w:left w:w="5" w:type="dxa"/>
+            </w:tcMar>
+          </w:tcPr>
+          <w:p>
+            <w:pPr>
+              <w:pStyle w:val="TableContents"/>
+              <w:jc w:val="center"/>
+              <w:rPr>
+                <w:color w:val="000000"/>
+              </w:rPr>
+            </w:pPr>
+            <w:r>
+              <w:rPr>
+                <w:b/>
+                <w:bCs/>
+                <w:color w:val="000000"/>
+                <w:sz w:val="21"/>
+                <w:szCs w:val="21"/>
+              </w:rPr>
+              <w:t xml:space="preserve">undefined</w:t>
             </w:r>
           </w:p>
         </w:tc>
@@ -1606,7 +1562,7 @@
             </w:tcBorders>
             <w:shd w:fill="auto" w:val="clear"/>
             <w:tcMar>
-              <w:left w:w="8" w:type="dxa"/>
+              <w:left w:w="5" w:type="dxa"/>
             </w:tcMar>
           </w:tcPr>
           <w:p>
@@ -1646,7 +1602,7 @@
             </w:tcBorders>
             <w:shd w:fill="auto" w:val="clear"/>
             <w:tcMar>
-              <w:left w:w="8" w:type="dxa"/>
+              <w:left w:w="5" w:type="dxa"/>
             </w:tcMar>
           </w:tcPr>
           <w:p>
@@ -1677,26 +1633,26 @@
             </w:tcBorders>
             <w:shd w:fill="auto" w:val="clear"/>
             <w:tcMar>
-              <w:left w:w="8" w:type="dxa"/>
-            </w:tcMar>
-          </w:tcPr>
-          <w:p>
-            <w:pPr>
-              <w:pStyle w:val="TableContents"/>
-              <w:jc w:val="center"/>
-              <w:rPr>
-                <w:color w:val="000000"/>
-              </w:rPr>
-            </w:pPr>
-            <w:r>
-              <w:rPr>
-                <w:b/>
-                <w:bCs/>
-                <w:color w:val="000000"/>
-                <w:sz w:val="21"/>
-                <w:szCs w:val="21"/>
-              </w:rPr>
-              <w:t xml:space="preserve">dk</w:t>
+              <w:left w:w="5" w:type="dxa"/>
+            </w:tcMar>
+          </w:tcPr>
+          <w:p>
+            <w:pPr>
+              <w:pStyle w:val="TableContents"/>
+              <w:jc w:val="center"/>
+              <w:rPr>
+                <w:color w:val="000000"/>
+              </w:rPr>
+            </w:pPr>
+            <w:r>
+              <w:rPr>
+                <w:b/>
+                <w:bCs/>
+                <w:color w:val="000000"/>
+                <w:sz w:val="21"/>
+                <w:szCs w:val="21"/>
+              </w:rPr>
+              <w:t xml:space="preserve">undefined</w:t>
             </w:r>
           </w:p>
         </w:tc>
@@ -1716,7 +1672,7 @@
             </w:tcBorders>
             <w:shd w:fill="auto" w:val="clear"/>
             <w:tcMar>
-              <w:left w:w="8" w:type="dxa"/>
+              <w:left w:w="5" w:type="dxa"/>
             </w:tcMar>
           </w:tcPr>
           <w:p>
@@ -1747,26 +1703,26 @@
             </w:tcBorders>
             <w:shd w:fill="auto" w:val="clear"/>
             <w:tcMar>
-              <w:left w:w="8" w:type="dxa"/>
-            </w:tcMar>
-          </w:tcPr>
-          <w:p>
-            <w:pPr>
-              <w:pStyle w:val="TableContents"/>
-              <w:jc w:val="center"/>
-              <w:rPr>
-                <w:color w:val="000000"/>
-              </w:rPr>
-            </w:pPr>
-            <w:r>
-              <w:rPr>
-                <w:b/>
-                <w:bCs/>
-                <w:color w:val="000000"/>
-                <w:sz w:val="21"/>
-                <w:szCs w:val="21"/>
-              </w:rPr>
-              <w:t xml:space="preserve">dk</w:t>
+              <w:left w:w="5" w:type="dxa"/>
+            </w:tcMar>
+          </w:tcPr>
+          <w:p>
+            <w:pPr>
+              <w:pStyle w:val="TableContents"/>
+              <w:jc w:val="center"/>
+              <w:rPr>
+                <w:color w:val="000000"/>
+              </w:rPr>
+            </w:pPr>
+            <w:r>
+              <w:rPr>
+                <w:b/>
+                <w:bCs/>
+                <w:color w:val="000000"/>
+                <w:sz w:val="21"/>
+                <w:szCs w:val="21"/>
+              </w:rPr>
+              <w:t xml:space="preserve">undefined</w:t>
             </w:r>
           </w:p>
         </w:tc>
@@ -1786,7 +1742,7 @@
             </w:tcBorders>
             <w:shd w:fill="auto" w:val="clear"/>
             <w:tcMar>
-              <w:left w:w="8" w:type="dxa"/>
+              <w:left w:w="5" w:type="dxa"/>
             </w:tcMar>
           </w:tcPr>
           <w:p>
@@ -1817,26 +1773,26 @@
             </w:tcBorders>
             <w:shd w:fill="auto" w:val="clear"/>
             <w:tcMar>
-              <w:left w:w="8" w:type="dxa"/>
-            </w:tcMar>
-          </w:tcPr>
-          <w:p>
-            <w:pPr>
-              <w:pStyle w:val="TableContents"/>
-              <w:jc w:val="center"/>
-              <w:rPr>
-                <w:color w:val="000000"/>
-              </w:rPr>
-            </w:pPr>
-            <w:r>
-              <w:rPr>
-                <w:b/>
-                <w:bCs/>
-                <w:color w:val="000000"/>
-                <w:sz w:val="21"/>
-                <w:szCs w:val="21"/>
-              </w:rPr>
-              <w:t xml:space="preserve">dk</w:t>
+              <w:left w:w="5" w:type="dxa"/>
+            </w:tcMar>
+          </w:tcPr>
+          <w:p>
+            <w:pPr>
+              <w:pStyle w:val="TableContents"/>
+              <w:jc w:val="center"/>
+              <w:rPr>
+                <w:color w:val="000000"/>
+              </w:rPr>
+            </w:pPr>
+            <w:r>
+              <w:rPr>
+                <w:b/>
+                <w:bCs/>
+                <w:color w:val="000000"/>
+                <w:sz w:val="21"/>
+                <w:szCs w:val="21"/>
+              </w:rPr>
+              <w:t xml:space="preserve">undefined</w:t>
             </w:r>
           </w:p>
         </w:tc>
@@ -1856,7 +1812,7 @@
             </w:tcBorders>
             <w:shd w:fill="auto" w:val="clear"/>
             <w:tcMar>
-              <w:left w:w="8" w:type="dxa"/>
+              <w:left w:w="5" w:type="dxa"/>
             </w:tcMar>
           </w:tcPr>
           <w:p>
@@ -1887,26 +1843,26 @@
             </w:tcBorders>
             <w:shd w:fill="auto" w:val="clear"/>
             <w:tcMar>
-              <w:left w:w="8" w:type="dxa"/>
-            </w:tcMar>
-          </w:tcPr>
-          <w:p>
-            <w:pPr>
-              <w:pStyle w:val="TableContents"/>
-              <w:jc w:val="center"/>
-              <w:rPr>
-                <w:color w:val="000000"/>
-              </w:rPr>
-            </w:pPr>
-            <w:r>
-              <w:rPr>
-                <w:b/>
-                <w:bCs/>
-                <w:color w:val="000000"/>
-                <w:sz w:val="21"/>
-                <w:szCs w:val="21"/>
-              </w:rPr>
-              <w:t xml:space="preserve">dk</w:t>
+              <w:left w:w="5" w:type="dxa"/>
+            </w:tcMar>
+          </w:tcPr>
+          <w:p>
+            <w:pPr>
+              <w:pStyle w:val="TableContents"/>
+              <w:jc w:val="center"/>
+              <w:rPr>
+                <w:color w:val="000000"/>
+              </w:rPr>
+            </w:pPr>
+            <w:r>
+              <w:rPr>
+                <w:b/>
+                <w:bCs/>
+                <w:color w:val="000000"/>
+                <w:sz w:val="21"/>
+                <w:szCs w:val="21"/>
+              </w:rPr>
+              <w:t xml:space="preserve">undefined</w:t>
             </w:r>
           </w:p>
         </w:tc>
@@ -1926,7 +1882,7 @@
             </w:tcBorders>
             <w:shd w:fill="auto" w:val="clear"/>
             <w:tcMar>
-              <w:left w:w="8" w:type="dxa"/>
+              <w:left w:w="5" w:type="dxa"/>
             </w:tcMar>
           </w:tcPr>
           <w:p>
@@ -1957,26 +1913,26 @@
             </w:tcBorders>
             <w:shd w:fill="auto" w:val="clear"/>
             <w:tcMar>
-              <w:left w:w="8" w:type="dxa"/>
-            </w:tcMar>
-          </w:tcPr>
-          <w:p>
-            <w:pPr>
-              <w:pStyle w:val="TableContents"/>
-              <w:jc w:val="center"/>
-              <w:rPr>
-                <w:color w:val="000000"/>
-              </w:rPr>
-            </w:pPr>
-            <w:r>
-              <w:rPr>
-                <w:b/>
-                <w:bCs/>
-                <w:color w:val="000000"/>
-                <w:sz w:val="21"/>
-                <w:szCs w:val="21"/>
-              </w:rPr>
-              <w:t xml:space="preserve">dk</w:t>
+              <w:left w:w="5" w:type="dxa"/>
+            </w:tcMar>
+          </w:tcPr>
+          <w:p>
+            <w:pPr>
+              <w:pStyle w:val="TableContents"/>
+              <w:jc w:val="center"/>
+              <w:rPr>
+                <w:color w:val="000000"/>
+              </w:rPr>
+            </w:pPr>
+            <w:r>
+              <w:rPr>
+                <w:b/>
+                <w:bCs/>
+                <w:color w:val="000000"/>
+                <w:sz w:val="21"/>
+                <w:szCs w:val="21"/>
+              </w:rPr>
+              <w:t xml:space="preserve">undefined</w:t>
             </w:r>
           </w:p>
         </w:tc>
@@ -1997,7 +1953,7 @@
             </w:tcBorders>
             <w:shd w:fill="auto" w:val="clear"/>
             <w:tcMar>
-              <w:left w:w="8" w:type="dxa"/>
+              <w:left w:w="5" w:type="dxa"/>
             </w:tcMar>
           </w:tcPr>
           <w:p>
@@ -2037,7 +1993,7 @@
             </w:tcBorders>
             <w:shd w:fill="auto" w:val="clear"/>
             <w:tcMar>
-              <w:left w:w="8" w:type="dxa"/>
+              <w:left w:w="5" w:type="dxa"/>
             </w:tcMar>
           </w:tcPr>
           <w:p>
@@ -2068,26 +2024,26 @@
             </w:tcBorders>
             <w:shd w:fill="auto" w:val="clear"/>
             <w:tcMar>
-              <w:left w:w="8" w:type="dxa"/>
-            </w:tcMar>
-          </w:tcPr>
-          <w:p>
-            <w:pPr>
-              <w:pStyle w:val="TableContents"/>
-              <w:jc w:val="center"/>
-              <w:rPr>
-                <w:color w:val="000000"/>
-              </w:rPr>
-            </w:pPr>
-            <w:r>
-              <w:rPr>
-                <w:b/>
-                <w:bCs/>
-                <w:color w:val="000000"/>
-                <w:sz w:val="21"/>
-                <w:szCs w:val="21"/>
-              </w:rPr>
-              <w:t xml:space="preserve">dk</w:t>
+              <w:left w:w="5" w:type="dxa"/>
+            </w:tcMar>
+          </w:tcPr>
+          <w:p>
+            <w:pPr>
+              <w:pStyle w:val="TableContents"/>
+              <w:jc w:val="center"/>
+              <w:rPr>
+                <w:color w:val="000000"/>
+              </w:rPr>
+            </w:pPr>
+            <w:r>
+              <w:rPr>
+                <w:b/>
+                <w:bCs/>
+                <w:color w:val="000000"/>
+                <w:sz w:val="21"/>
+                <w:szCs w:val="21"/>
+              </w:rPr>
+              <w:t xml:space="preserve">undefined</w:t>
             </w:r>
           </w:p>
         </w:tc>
@@ -2107,7 +2063,7 @@
             </w:tcBorders>
             <w:shd w:fill="auto" w:val="clear"/>
             <w:tcMar>
-              <w:left w:w="8" w:type="dxa"/>
+              <w:left w:w="5" w:type="dxa"/>
             </w:tcMar>
           </w:tcPr>
           <w:p>
@@ -2138,26 +2094,26 @@
             </w:tcBorders>
             <w:shd w:fill="auto" w:val="clear"/>
             <w:tcMar>
-              <w:left w:w="8" w:type="dxa"/>
-            </w:tcMar>
-          </w:tcPr>
-          <w:p>
-            <w:pPr>
-              <w:pStyle w:val="TableContents"/>
-              <w:jc w:val="center"/>
-              <w:rPr>
-                <w:color w:val="000000"/>
-              </w:rPr>
-            </w:pPr>
-            <w:r>
-              <w:rPr>
-                <w:b/>
-                <w:bCs/>
-                <w:color w:val="000000"/>
-                <w:sz w:val="21"/>
-                <w:szCs w:val="21"/>
-              </w:rPr>
-              <w:t xml:space="preserve">dk</w:t>
+              <w:left w:w="5" w:type="dxa"/>
+            </w:tcMar>
+          </w:tcPr>
+          <w:p>
+            <w:pPr>
+              <w:pStyle w:val="TableContents"/>
+              <w:jc w:val="center"/>
+              <w:rPr>
+                <w:color w:val="000000"/>
+              </w:rPr>
+            </w:pPr>
+            <w:r>
+              <w:rPr>
+                <w:b/>
+                <w:bCs/>
+                <w:color w:val="000000"/>
+                <w:sz w:val="21"/>
+                <w:szCs w:val="21"/>
+              </w:rPr>
+              <w:t xml:space="preserve">undefined</w:t>
             </w:r>
           </w:p>
         </w:tc>
@@ -2179,7 +2135,7 @@
             </w:tcBorders>
             <w:shd w:fill="auto" w:val="clear"/>
             <w:tcMar>
-              <w:left w:w="8" w:type="dxa"/>
+              <w:left w:w="5" w:type="dxa"/>
             </w:tcMar>
           </w:tcPr>
           <w:p>
@@ -2210,26 +2166,26 @@
             </w:tcBorders>
             <w:shd w:fill="auto" w:val="clear"/>
             <w:tcMar>
-              <w:left w:w="8" w:type="dxa"/>
-            </w:tcMar>
-          </w:tcPr>
-          <w:p>
-            <w:pPr>
-              <w:pStyle w:val="TableContents"/>
-              <w:jc w:val="center"/>
-              <w:rPr>
-                <w:color w:val="000000"/>
-              </w:rPr>
-            </w:pPr>
-            <w:r>
-              <w:rPr>
-                <w:b/>
-                <w:bCs/>
-                <w:color w:val="000000"/>
-                <w:sz w:val="21"/>
-                <w:szCs w:val="21"/>
-              </w:rPr>
-              <w:t xml:space="preserve">dk</w:t>
+              <w:left w:w="5" w:type="dxa"/>
+            </w:tcMar>
+          </w:tcPr>
+          <w:p>
+            <w:pPr>
+              <w:pStyle w:val="TableContents"/>
+              <w:jc w:val="center"/>
+              <w:rPr>
+                <w:color w:val="000000"/>
+              </w:rPr>
+            </w:pPr>
+            <w:r>
+              <w:rPr>
+                <w:b/>
+                <w:bCs/>
+                <w:color w:val="000000"/>
+                <w:sz w:val="21"/>
+                <w:szCs w:val="21"/>
+              </w:rPr>
+              <w:t xml:space="preserve">undefined</w:t>
             </w:r>
           </w:p>
         </w:tc>
@@ -2249,7 +2205,7 @@
             </w:tcBorders>
             <w:shd w:fill="auto" w:val="clear"/>
             <w:tcMar>
-              <w:left w:w="8" w:type="dxa"/>
+              <w:left w:w="5" w:type="dxa"/>
             </w:tcMar>
           </w:tcPr>
           <w:p>
@@ -2280,26 +2236,26 @@
             </w:tcBorders>
             <w:shd w:fill="auto" w:val="clear"/>
             <w:tcMar>
-              <w:left w:w="8" w:type="dxa"/>
-            </w:tcMar>
-          </w:tcPr>
-          <w:p>
-            <w:pPr>
-              <w:pStyle w:val="TableContents"/>
-              <w:jc w:val="center"/>
-              <w:rPr>
-                <w:color w:val="000000"/>
-              </w:rPr>
-            </w:pPr>
-            <w:r>
-              <w:rPr>
-                <w:b/>
-                <w:bCs/>
-                <w:color w:val="000000"/>
-                <w:sz w:val="21"/>
-                <w:szCs w:val="21"/>
-              </w:rPr>
-              <w:t xml:space="preserve">dk</w:t>
+              <w:left w:w="5" w:type="dxa"/>
+            </w:tcMar>
+          </w:tcPr>
+          <w:p>
+            <w:pPr>
+              <w:pStyle w:val="TableContents"/>
+              <w:jc w:val="center"/>
+              <w:rPr>
+                <w:color w:val="000000"/>
+              </w:rPr>
+            </w:pPr>
+            <w:r>
+              <w:rPr>
+                <w:b/>
+                <w:bCs/>
+                <w:color w:val="000000"/>
+                <w:sz w:val="21"/>
+                <w:szCs w:val="21"/>
+              </w:rPr>
+              <w:t xml:space="preserve">undefined</w:t>
             </w:r>
           </w:p>
         </w:tc>
@@ -2319,7 +2275,7 @@
             </w:tcBorders>
             <w:shd w:fill="auto" w:val="clear"/>
             <w:tcMar>
-              <w:left w:w="8" w:type="dxa"/>
+              <w:left w:w="5" w:type="dxa"/>
             </w:tcMar>
           </w:tcPr>
           <w:p>
@@ -2350,26 +2306,26 @@
             </w:tcBorders>
             <w:shd w:fill="auto" w:val="clear"/>
             <w:tcMar>
-              <w:left w:w="8" w:type="dxa"/>
-            </w:tcMar>
-          </w:tcPr>
-          <w:p>
-            <w:pPr>
-              <w:pStyle w:val="TableContents"/>
-              <w:jc w:val="center"/>
-              <w:rPr>
-                <w:color w:val="000000"/>
-              </w:rPr>
-            </w:pPr>
-            <w:r>
-              <w:rPr>
-                <w:b/>
-                <w:bCs/>
-                <w:color w:val="000000"/>
-                <w:sz w:val="21"/>
-                <w:szCs w:val="21"/>
-              </w:rPr>
-              <w:t xml:space="preserve">dk</w:t>
+              <w:left w:w="5" w:type="dxa"/>
+            </w:tcMar>
+          </w:tcPr>
+          <w:p>
+            <w:pPr>
+              <w:pStyle w:val="TableContents"/>
+              <w:jc w:val="center"/>
+              <w:rPr>
+                <w:color w:val="000000"/>
+              </w:rPr>
+            </w:pPr>
+            <w:r>
+              <w:rPr>
+                <w:b/>
+                <w:bCs/>
+                <w:color w:val="000000"/>
+                <w:sz w:val="21"/>
+                <w:szCs w:val="21"/>
+              </w:rPr>
+              <w:t xml:space="preserve">undefined</w:t>
             </w:r>
           </w:p>
         </w:tc>
@@ -2389,7 +2345,7 @@
             </w:tcBorders>
             <w:shd w:fill="auto" w:val="clear"/>
             <w:tcMar>
-              <w:left w:w="8" w:type="dxa"/>
+              <w:left w:w="5" w:type="dxa"/>
             </w:tcMar>
           </w:tcPr>
           <w:p>
@@ -2420,26 +2376,26 @@
             </w:tcBorders>
             <w:shd w:fill="auto" w:val="clear"/>
             <w:tcMar>
-              <w:left w:w="8" w:type="dxa"/>
-            </w:tcMar>
-          </w:tcPr>
-          <w:p>
-            <w:pPr>
-              <w:pStyle w:val="TableContents"/>
-              <w:jc w:val="center"/>
-              <w:rPr>
-                <w:color w:val="000000"/>
-              </w:rPr>
-            </w:pPr>
-            <w:r>
-              <w:rPr>
-                <w:b/>
-                <w:bCs/>
-                <w:color w:val="000000"/>
-                <w:sz w:val="21"/>
-                <w:szCs w:val="21"/>
-              </w:rPr>
-              <w:t xml:space="preserve">dk</w:t>
+              <w:left w:w="5" w:type="dxa"/>
+            </w:tcMar>
+          </w:tcPr>
+          <w:p>
+            <w:pPr>
+              <w:pStyle w:val="TableContents"/>
+              <w:jc w:val="center"/>
+              <w:rPr>
+                <w:color w:val="000000"/>
+              </w:rPr>
+            </w:pPr>
+            <w:r>
+              <w:rPr>
+                <w:b/>
+                <w:bCs/>
+                <w:color w:val="000000"/>
+                <w:sz w:val="21"/>
+                <w:szCs w:val="21"/>
+              </w:rPr>
+              <w:t xml:space="preserve">undefined</w:t>
             </w:r>
           </w:p>
         </w:tc>
@@ -2460,7 +2416,7 @@
             </w:tcBorders>
             <w:shd w:fill="auto" w:val="clear"/>
             <w:tcMar>
-              <w:left w:w="8" w:type="dxa"/>
+              <w:left w:w="5" w:type="dxa"/>
             </w:tcMar>
           </w:tcPr>
           <w:p>
@@ -2497,7 +2453,7 @@
             </w:tcBorders>
             <w:shd w:fill="auto" w:val="clear"/>
             <w:tcMar>
-              <w:left w:w="8" w:type="dxa"/>
+              <w:left w:w="5" w:type="dxa"/>
             </w:tcMar>
           </w:tcPr>
           <w:p>
@@ -2528,7 +2484,7 @@
             </w:tcBorders>
             <w:shd w:fill="auto" w:val="clear"/>
             <w:tcMar>
-              <w:left w:w="8" w:type="dxa"/>
+              <w:left w:w="5" w:type="dxa"/>
             </w:tcMar>
           </w:tcPr>
           <w:p>
@@ -2548,7 +2504,7 @@
                 <w:sz w:val="21"/>
                 <w:szCs w:val="21"/>
               </w:rPr>
-              <w:t xml:space="preserve">dk</w:t>
+              <w:t xml:space="preserve">undefined</w:t>
             </w:r>
             <w:bookmarkEnd w:id="1"/>
             <w:r>
@@ -2579,7 +2535,7 @@
             </w:tcBorders>
             <w:shd w:fill="auto" w:val="clear"/>
             <w:tcMar>
-              <w:left w:w="8" w:type="dxa"/>
+              <w:left w:w="5" w:type="dxa"/>
             </w:tcMar>
           </w:tcPr>
           <w:p>
@@ -2610,26 +2566,26 @@
             </w:tcBorders>
             <w:shd w:fill="auto" w:val="clear"/>
             <w:tcMar>
-              <w:left w:w="8" w:type="dxa"/>
-            </w:tcMar>
-          </w:tcPr>
-          <w:p>
-            <w:pPr>
-              <w:pStyle w:val="TableContents"/>
-              <w:jc w:val="center"/>
-              <w:rPr>
-                <w:color w:val="000000"/>
-              </w:rPr>
-            </w:pPr>
-            <w:r>
-              <w:rPr>
-                <w:b/>
-                <w:bCs/>
-                <w:color w:val="000000"/>
-                <w:sz w:val="21"/>
-                <w:szCs w:val="21"/>
-              </w:rPr>
-              <w:t xml:space="preserve">dk</w:t>
+              <w:left w:w="5" w:type="dxa"/>
+            </w:tcMar>
+          </w:tcPr>
+          <w:p>
+            <w:pPr>
+              <w:pStyle w:val="TableContents"/>
+              <w:jc w:val="center"/>
+              <w:rPr>
+                <w:color w:val="000000"/>
+              </w:rPr>
+            </w:pPr>
+            <w:r>
+              <w:rPr>
+                <w:b/>
+                <w:bCs/>
+                <w:color w:val="000000"/>
+                <w:sz w:val="21"/>
+                <w:szCs w:val="21"/>
+              </w:rPr>
+              <w:t xml:space="preserve">undefined</w:t>
             </w:r>
           </w:p>
         </w:tc>
@@ -2649,7 +2605,7 @@
             </w:tcBorders>
             <w:shd w:fill="auto" w:val="clear"/>
             <w:tcMar>
-              <w:left w:w="8" w:type="dxa"/>
+              <w:left w:w="5" w:type="dxa"/>
             </w:tcMar>
           </w:tcPr>
           <w:p>
@@ -2680,26 +2636,26 @@
             </w:tcBorders>
             <w:shd w:fill="auto" w:val="clear"/>
             <w:tcMar>
-              <w:left w:w="8" w:type="dxa"/>
-            </w:tcMar>
-          </w:tcPr>
-          <w:p>
-            <w:pPr>
-              <w:pStyle w:val="TableContents"/>
-              <w:jc w:val="center"/>
-              <w:rPr>
-                <w:color w:val="000000"/>
-              </w:rPr>
-            </w:pPr>
-            <w:r>
-              <w:rPr>
-                <w:b/>
-                <w:bCs/>
-                <w:color w:val="000000"/>
-                <w:sz w:val="21"/>
-                <w:szCs w:val="21"/>
-              </w:rPr>
-              <w:t xml:space="preserve">dk</w:t>
+              <w:left w:w="5" w:type="dxa"/>
+            </w:tcMar>
+          </w:tcPr>
+          <w:p>
+            <w:pPr>
+              <w:pStyle w:val="TableContents"/>
+              <w:jc w:val="center"/>
+              <w:rPr>
+                <w:color w:val="000000"/>
+              </w:rPr>
+            </w:pPr>
+            <w:r>
+              <w:rPr>
+                <w:b/>
+                <w:bCs/>
+                <w:color w:val="000000"/>
+                <w:sz w:val="21"/>
+                <w:szCs w:val="21"/>
+              </w:rPr>
+              <w:t xml:space="preserve">undefined</w:t>
             </w:r>
           </w:p>
         </w:tc>
@@ -2719,7 +2675,7 @@
             </w:tcBorders>
             <w:shd w:fill="auto" w:val="clear"/>
             <w:tcMar>
-              <w:left w:w="8" w:type="dxa"/>
+              <w:left w:w="5" w:type="dxa"/>
             </w:tcMar>
           </w:tcPr>
           <w:p>
@@ -2750,26 +2706,26 @@
             </w:tcBorders>
             <w:shd w:fill="auto" w:val="clear"/>
             <w:tcMar>
-              <w:left w:w="8" w:type="dxa"/>
-            </w:tcMar>
-          </w:tcPr>
-          <w:p>
-            <w:pPr>
-              <w:pStyle w:val="TableContents"/>
-              <w:jc w:val="center"/>
-              <w:rPr>
-                <w:color w:val="000000"/>
-              </w:rPr>
-            </w:pPr>
-            <w:r>
-              <w:rPr>
-                <w:b/>
-                <w:bCs/>
-                <w:color w:val="000000"/>
-                <w:sz w:val="21"/>
-                <w:szCs w:val="21"/>
-              </w:rPr>
-              <w:t xml:space="preserve">dk</w:t>
+              <w:left w:w="5" w:type="dxa"/>
+            </w:tcMar>
+          </w:tcPr>
+          <w:p>
+            <w:pPr>
+              <w:pStyle w:val="TableContents"/>
+              <w:jc w:val="center"/>
+              <w:rPr>
+                <w:color w:val="000000"/>
+              </w:rPr>
+            </w:pPr>
+            <w:r>
+              <w:rPr>
+                <w:b/>
+                <w:bCs/>
+                <w:color w:val="000000"/>
+                <w:sz w:val="21"/>
+                <w:szCs w:val="21"/>
+              </w:rPr>
+              <w:t xml:space="preserve">undefined</w:t>
             </w:r>
           </w:p>
         </w:tc>
@@ -2789,7 +2745,7 @@
             </w:tcBorders>
             <w:shd w:fill="auto" w:val="clear"/>
             <w:tcMar>
-              <w:left w:w="8" w:type="dxa"/>
+              <w:left w:w="5" w:type="dxa"/>
             </w:tcMar>
           </w:tcPr>
           <w:p>
@@ -2821,26 +2777,26 @@
             </w:tcBorders>
             <w:shd w:fill="auto" w:val="clear"/>
             <w:tcMar>
-              <w:left w:w="8" w:type="dxa"/>
-            </w:tcMar>
-          </w:tcPr>
-          <w:p>
-            <w:pPr>
-              <w:pStyle w:val="TableContents"/>
-              <w:jc w:val="center"/>
-              <w:rPr>
-                <w:color w:val="000000"/>
-              </w:rPr>
-            </w:pPr>
-            <w:r>
-              <w:rPr>
-                <w:b/>
-                <w:bCs/>
-                <w:color w:val="000000"/>
-                <w:sz w:val="21"/>
-                <w:szCs w:val="21"/>
-              </w:rPr>
-              <w:t xml:space="preserve">dk</w:t>
+              <w:left w:w="5" w:type="dxa"/>
+            </w:tcMar>
+          </w:tcPr>
+          <w:p>
+            <w:pPr>
+              <w:pStyle w:val="TableContents"/>
+              <w:jc w:val="center"/>
+              <w:rPr>
+                <w:color w:val="000000"/>
+              </w:rPr>
+            </w:pPr>
+            <w:r>
+              <w:rPr>
+                <w:b/>
+                <w:bCs/>
+                <w:color w:val="000000"/>
+                <w:sz w:val="21"/>
+                <w:szCs w:val="21"/>
+              </w:rPr>
+              <w:t xml:space="preserve">undefined</w:t>
             </w:r>
           </w:p>
         </w:tc>
@@ -2910,7 +2866,7 @@
           <w:iCs/>
           <w:color w:val="000000"/>
         </w:rPr>
-        <w:t/>
+        <w:t xml:space="preserve">dfghjkl;.fghjk</w:t>
       </w:r>
     </w:p>
     <w:p>
@@ -2959,7 +2915,7 @@
       <w:tblPr>
         <w:tblW w:w="9541" w:type="dxa"/>
         <w:jc w:val="left"/>
-        <w:tblInd w:w="28" w:type="dxa"/>
+        <w:tblInd w:w="25" w:type="dxa"/>
         <w:tblBorders>
           <w:top w:val="single" w:sz="2" w:space="0" w:color="000001"/>
           <w:left w:val="single" w:sz="2" w:space="0" w:color="000001"/>
@@ -2968,7 +2924,7 @@
         </w:tblBorders>
         <w:tblCellMar>
           <w:top w:w="55" w:type="dxa"/>
-          <w:left w:w="18" w:type="dxa"/>
+          <w:left w:w="15" w:type="dxa"/>
           <w:bottom w:w="55" w:type="dxa"/>
           <w:right w:w="55" w:type="dxa"/>
         </w:tblCellMar>
@@ -2990,7 +2946,7 @@
             </w:tcBorders>
             <w:shd w:fill="auto" w:val="clear"/>
             <w:tcMar>
-              <w:left w:w="18" w:type="dxa"/>
+              <w:left w:w="15" w:type="dxa"/>
             </w:tcMar>
           </w:tcPr>
           <w:p>
@@ -3020,7 +2976,7 @@
             </w:tcBorders>
             <w:shd w:fill="auto" w:val="clear"/>
             <w:tcMar>
-              <w:left w:w="18" w:type="dxa"/>
+              <w:left w:w="15" w:type="dxa"/>
             </w:tcMar>
           </w:tcPr>
           <w:p>
@@ -3067,7 +3023,7 @@
             </w:tcBorders>
             <w:shd w:fill="auto" w:val="clear"/>
             <w:tcMar>
-              <w:left w:w="18" w:type="dxa"/>
+              <w:left w:w="15" w:type="dxa"/>
             </w:tcMar>
           </w:tcPr>
           <w:p>
@@ -3094,29 +3050,29 @@
             </w:tcBorders>
             <w:shd w:fill="auto" w:val="clear"/>
             <w:tcMar>
-              <w:left w:w="18" w:type="dxa"/>
-            </w:tcMar>
-          </w:tcPr>
-          <w:p>
-            <w:pPr>
-              <w:pStyle w:val="TableContents"/>
-              <w:jc w:val="center"/>
-              <w:rPr>
-                <w:b/>
-                <w:b/>
-                <w:bCs/>
-                <w:sz w:val="21"/>
-                <w:szCs w:val="21"/>
-              </w:rPr>
-            </w:pPr>
-            <w:r>
-              <w:rPr>
-                <w:b/>
-                <w:bCs/>
-                <w:sz w:val="21"/>
-                <w:szCs w:val="21"/>
-              </w:rPr>
-              <w:t xml:space="preserve">DK</w:t>
+              <w:left w:w="15" w:type="dxa"/>
+            </w:tcMar>
+          </w:tcPr>
+          <w:p>
+            <w:pPr>
+              <w:pStyle w:val="TableContents"/>
+              <w:jc w:val="center"/>
+              <w:rPr>
+                <w:b/>
+                <w:b/>
+                <w:bCs/>
+                <w:sz w:val="21"/>
+                <w:szCs w:val="21"/>
+              </w:rPr>
+            </w:pPr>
+            <w:r>
+              <w:rPr>
+                <w:b/>
+                <w:bCs/>
+                <w:sz w:val="21"/>
+                <w:szCs w:val="21"/>
+              </w:rPr>
+              <w:t xml:space="preserve">undefined</w:t>
             </w:r>
           </w:p>
         </w:tc>
@@ -3134,7 +3090,7 @@
             </w:tcBorders>
             <w:shd w:fill="auto" w:val="clear"/>
             <w:tcMar>
-              <w:left w:w="18" w:type="dxa"/>
+              <w:left w:w="15" w:type="dxa"/>
             </w:tcMar>
           </w:tcPr>
           <w:p>
@@ -3171,29 +3127,29 @@
             </w:tcBorders>
             <w:shd w:fill="auto" w:val="clear"/>
             <w:tcMar>
-              <w:left w:w="18" w:type="dxa"/>
-            </w:tcMar>
-          </w:tcPr>
-          <w:p>
-            <w:pPr>
-              <w:pStyle w:val="TableContents"/>
-              <w:jc w:val="center"/>
-              <w:rPr>
-                <w:b/>
-                <w:b/>
-                <w:bCs/>
-                <w:sz w:val="21"/>
-                <w:szCs w:val="21"/>
-              </w:rPr>
-            </w:pPr>
-            <w:r>
-              <w:rPr>
-                <w:b/>
-                <w:bCs/>
-                <w:sz w:val="21"/>
-                <w:szCs w:val="21"/>
-              </w:rPr>
-              <w:t xml:space="preserve">DK</w:t>
+              <w:left w:w="15" w:type="dxa"/>
+            </w:tcMar>
+          </w:tcPr>
+          <w:p>
+            <w:pPr>
+              <w:pStyle w:val="TableContents"/>
+              <w:jc w:val="center"/>
+              <w:rPr>
+                <w:b/>
+                <w:b/>
+                <w:bCs/>
+                <w:sz w:val="21"/>
+                <w:szCs w:val="21"/>
+              </w:rPr>
+            </w:pPr>
+            <w:r>
+              <w:rPr>
+                <w:b/>
+                <w:bCs/>
+                <w:sz w:val="21"/>
+                <w:szCs w:val="21"/>
+              </w:rPr>
+              <w:t xml:space="preserve">undefined</w:t>
             </w:r>
           </w:p>
         </w:tc>
@@ -3211,7 +3167,7 @@
             </w:tcBorders>
             <w:shd w:fill="auto" w:val="clear"/>
             <w:tcMar>
-              <w:left w:w="18" w:type="dxa"/>
+              <w:left w:w="15" w:type="dxa"/>
             </w:tcMar>
           </w:tcPr>
           <w:p>
@@ -3248,29 +3204,29 @@
             </w:tcBorders>
             <w:shd w:fill="auto" w:val="clear"/>
             <w:tcMar>
-              <w:left w:w="18" w:type="dxa"/>
-            </w:tcMar>
-          </w:tcPr>
-          <w:p>
-            <w:pPr>
-              <w:pStyle w:val="TableContents"/>
-              <w:jc w:val="center"/>
-              <w:rPr>
-                <w:b/>
-                <w:b/>
-                <w:bCs/>
-                <w:sz w:val="21"/>
-                <w:szCs w:val="21"/>
-              </w:rPr>
-            </w:pPr>
-            <w:r>
-              <w:rPr>
-                <w:b/>
-                <w:bCs/>
-                <w:sz w:val="21"/>
-                <w:szCs w:val="21"/>
-              </w:rPr>
-              <w:t xml:space="preserve">DK</w:t>
+              <w:left w:w="15" w:type="dxa"/>
+            </w:tcMar>
+          </w:tcPr>
+          <w:p>
+            <w:pPr>
+              <w:pStyle w:val="TableContents"/>
+              <w:jc w:val="center"/>
+              <w:rPr>
+                <w:b/>
+                <w:b/>
+                <w:bCs/>
+                <w:sz w:val="21"/>
+                <w:szCs w:val="21"/>
+              </w:rPr>
+            </w:pPr>
+            <w:r>
+              <w:rPr>
+                <w:b/>
+                <w:bCs/>
+                <w:sz w:val="21"/>
+                <w:szCs w:val="21"/>
+              </w:rPr>
+              <w:t xml:space="preserve">undefined</w:t>
             </w:r>
           </w:p>
         </w:tc>
@@ -3288,7 +3244,7 @@
             </w:tcBorders>
             <w:shd w:fill="auto" w:val="clear"/>
             <w:tcMar>
-              <w:left w:w="18" w:type="dxa"/>
+              <w:left w:w="15" w:type="dxa"/>
             </w:tcMar>
           </w:tcPr>
           <w:p>
@@ -3325,29 +3281,29 @@
             </w:tcBorders>
             <w:shd w:fill="auto" w:val="clear"/>
             <w:tcMar>
-              <w:left w:w="18" w:type="dxa"/>
-            </w:tcMar>
-          </w:tcPr>
-          <w:p>
-            <w:pPr>
-              <w:pStyle w:val="TableContents"/>
-              <w:jc w:val="center"/>
-              <w:rPr>
-                <w:b/>
-                <w:b/>
-                <w:bCs/>
-                <w:sz w:val="21"/>
-                <w:szCs w:val="21"/>
-              </w:rPr>
-            </w:pPr>
-            <w:r>
-              <w:rPr>
-                <w:b/>
-                <w:bCs/>
-                <w:sz w:val="21"/>
-                <w:szCs w:val="21"/>
-              </w:rPr>
-              <w:t xml:space="preserve">DK</w:t>
+              <w:left w:w="15" w:type="dxa"/>
+            </w:tcMar>
+          </w:tcPr>
+          <w:p>
+            <w:pPr>
+              <w:pStyle w:val="TableContents"/>
+              <w:jc w:val="center"/>
+              <w:rPr>
+                <w:b/>
+                <w:b/>
+                <w:bCs/>
+                <w:sz w:val="21"/>
+                <w:szCs w:val="21"/>
+              </w:rPr>
+            </w:pPr>
+            <w:r>
+              <w:rPr>
+                <w:b/>
+                <w:bCs/>
+                <w:sz w:val="21"/>
+                <w:szCs w:val="21"/>
+              </w:rPr>
+              <w:t xml:space="preserve">undefined</w:t>
             </w:r>
           </w:p>
         </w:tc>
@@ -3365,7 +3321,7 @@
             </w:tcBorders>
             <w:shd w:fill="auto" w:val="clear"/>
             <w:tcMar>
-              <w:left w:w="18" w:type="dxa"/>
+              <w:left w:w="15" w:type="dxa"/>
             </w:tcMar>
           </w:tcPr>
           <w:p>
@@ -3402,29 +3358,29 @@
             </w:tcBorders>
             <w:shd w:fill="auto" w:val="clear"/>
             <w:tcMar>
-              <w:left w:w="18" w:type="dxa"/>
-            </w:tcMar>
-          </w:tcPr>
-          <w:p>
-            <w:pPr>
-              <w:pStyle w:val="TableContents"/>
-              <w:jc w:val="center"/>
-              <w:rPr>
-                <w:b/>
-                <w:b/>
-                <w:bCs/>
-                <w:sz w:val="21"/>
-                <w:szCs w:val="21"/>
-              </w:rPr>
-            </w:pPr>
-            <w:r>
-              <w:rPr>
-                <w:b/>
-                <w:bCs/>
-                <w:sz w:val="21"/>
-                <w:szCs w:val="21"/>
-              </w:rPr>
-              <w:t xml:space="preserve">DK</w:t>
+              <w:left w:w="15" w:type="dxa"/>
+            </w:tcMar>
+          </w:tcPr>
+          <w:p>
+            <w:pPr>
+              <w:pStyle w:val="TableContents"/>
+              <w:jc w:val="center"/>
+              <w:rPr>
+                <w:b/>
+                <w:b/>
+                <w:bCs/>
+                <w:sz w:val="21"/>
+                <w:szCs w:val="21"/>
+              </w:rPr>
+            </w:pPr>
+            <w:r>
+              <w:rPr>
+                <w:b/>
+                <w:bCs/>
+                <w:sz w:val="21"/>
+                <w:szCs w:val="21"/>
+              </w:rPr>
+              <w:t xml:space="preserve">undefined</w:t>
             </w:r>
           </w:p>
         </w:tc>
@@ -3442,7 +3398,7 @@
             </w:tcBorders>
             <w:shd w:fill="auto" w:val="clear"/>
             <w:tcMar>
-              <w:left w:w="18" w:type="dxa"/>
+              <w:left w:w="15" w:type="dxa"/>
             </w:tcMar>
           </w:tcPr>
           <w:p>
@@ -3469,29 +3425,29 @@
             </w:tcBorders>
             <w:shd w:fill="auto" w:val="clear"/>
             <w:tcMar>
-              <w:left w:w="18" w:type="dxa"/>
-            </w:tcMar>
-          </w:tcPr>
-          <w:p>
-            <w:pPr>
-              <w:pStyle w:val="TableContents"/>
-              <w:jc w:val="center"/>
-              <w:rPr>
-                <w:b/>
-                <w:b/>
-                <w:bCs/>
-                <w:sz w:val="21"/>
-                <w:szCs w:val="21"/>
-              </w:rPr>
-            </w:pPr>
-            <w:r>
-              <w:rPr>
-                <w:b/>
-                <w:bCs/>
-                <w:sz w:val="21"/>
-                <w:szCs w:val="21"/>
-              </w:rPr>
-              <w:t xml:space="preserve">DK</w:t>
+              <w:left w:w="15" w:type="dxa"/>
+            </w:tcMar>
+          </w:tcPr>
+          <w:p>
+            <w:pPr>
+              <w:pStyle w:val="TableContents"/>
+              <w:jc w:val="center"/>
+              <w:rPr>
+                <w:b/>
+                <w:b/>
+                <w:bCs/>
+                <w:sz w:val="21"/>
+                <w:szCs w:val="21"/>
+              </w:rPr>
+            </w:pPr>
+            <w:r>
+              <w:rPr>
+                <w:b/>
+                <w:bCs/>
+                <w:sz w:val="21"/>
+                <w:szCs w:val="21"/>
+              </w:rPr>
+              <w:t xml:space="preserve">undefined</w:t>
             </w:r>
           </w:p>
         </w:tc>
@@ -3509,7 +3465,7 @@
             </w:tcBorders>
             <w:shd w:fill="auto" w:val="clear"/>
             <w:tcMar>
-              <w:left w:w="18" w:type="dxa"/>
+              <w:left w:w="15" w:type="dxa"/>
             </w:tcMar>
           </w:tcPr>
           <w:p>
@@ -3546,29 +3502,29 @@
             </w:tcBorders>
             <w:shd w:fill="auto" w:val="clear"/>
             <w:tcMar>
-              <w:left w:w="18" w:type="dxa"/>
-            </w:tcMar>
-          </w:tcPr>
-          <w:p>
-            <w:pPr>
-              <w:pStyle w:val="TableContents"/>
-              <w:jc w:val="center"/>
-              <w:rPr>
-                <w:b/>
-                <w:b/>
-                <w:bCs/>
-                <w:sz w:val="21"/>
-                <w:szCs w:val="21"/>
-              </w:rPr>
-            </w:pPr>
-            <w:r>
-              <w:rPr>
-                <w:b/>
-                <w:bCs/>
-                <w:sz w:val="21"/>
-                <w:szCs w:val="21"/>
-              </w:rPr>
-              <w:t xml:space="preserve">DK</w:t>
+              <w:left w:w="15" w:type="dxa"/>
+            </w:tcMar>
+          </w:tcPr>
+          <w:p>
+            <w:pPr>
+              <w:pStyle w:val="TableContents"/>
+              <w:jc w:val="center"/>
+              <w:rPr>
+                <w:b/>
+                <w:b/>
+                <w:bCs/>
+                <w:sz w:val="21"/>
+                <w:szCs w:val="21"/>
+              </w:rPr>
+            </w:pPr>
+            <w:r>
+              <w:rPr>
+                <w:b/>
+                <w:bCs/>
+                <w:sz w:val="21"/>
+                <w:szCs w:val="21"/>
+              </w:rPr>
+              <w:t xml:space="preserve">undefined</w:t>
             </w:r>
           </w:p>
         </w:tc>
@@ -3586,7 +3542,7 @@
             </w:tcBorders>
             <w:shd w:fill="auto" w:val="clear"/>
             <w:tcMar>
-              <w:left w:w="18" w:type="dxa"/>
+              <w:left w:w="15" w:type="dxa"/>
             </w:tcMar>
           </w:tcPr>
           <w:p>
@@ -3613,29 +3569,29 @@
             </w:tcBorders>
             <w:shd w:fill="auto" w:val="clear"/>
             <w:tcMar>
-              <w:left w:w="18" w:type="dxa"/>
-            </w:tcMar>
-          </w:tcPr>
-          <w:p>
-            <w:pPr>
-              <w:pStyle w:val="TableContents"/>
-              <w:jc w:val="center"/>
-              <w:rPr>
-                <w:b/>
-                <w:b/>
-                <w:bCs/>
-                <w:sz w:val="21"/>
-                <w:szCs w:val="21"/>
-              </w:rPr>
-            </w:pPr>
-            <w:r>
-              <w:rPr>
-                <w:b/>
-                <w:bCs/>
-                <w:sz w:val="21"/>
-                <w:szCs w:val="21"/>
-              </w:rPr>
-              <w:t xml:space="preserve">DK</w:t>
+              <w:left w:w="15" w:type="dxa"/>
+            </w:tcMar>
+          </w:tcPr>
+          <w:p>
+            <w:pPr>
+              <w:pStyle w:val="TableContents"/>
+              <w:jc w:val="center"/>
+              <w:rPr>
+                <w:b/>
+                <w:b/>
+                <w:bCs/>
+                <w:sz w:val="21"/>
+                <w:szCs w:val="21"/>
+              </w:rPr>
+            </w:pPr>
+            <w:r>
+              <w:rPr>
+                <w:b/>
+                <w:bCs/>
+                <w:sz w:val="21"/>
+                <w:szCs w:val="21"/>
+              </w:rPr>
+              <w:t xml:space="preserve">undefined</w:t>
             </w:r>
           </w:p>
         </w:tc>
@@ -3929,7 +3885,7 @@
       <w:tblPr>
         <w:tblW w:w="9541" w:type="dxa"/>
         <w:jc w:val="left"/>
-        <w:tblInd w:w="28" w:type="dxa"/>
+        <w:tblInd w:w="25" w:type="dxa"/>
         <w:tblBorders>
           <w:top w:val="single" w:sz="2" w:space="0" w:color="000001"/>
           <w:left w:val="single" w:sz="2" w:space="0" w:color="000001"/>
@@ -3938,7 +3894,7 @@
         </w:tblBorders>
         <w:tblCellMar>
           <w:top w:w="55" w:type="dxa"/>
-          <w:left w:w="18" w:type="dxa"/>
+          <w:left w:w="15" w:type="dxa"/>
           <w:bottom w:w="55" w:type="dxa"/>
           <w:right w:w="55" w:type="dxa"/>
         </w:tblCellMar>
@@ -3960,7 +3916,7 @@
             </w:tcBorders>
             <w:shd w:fill="auto" w:val="clear"/>
             <w:tcMar>
-              <w:left w:w="18" w:type="dxa"/>
+              <w:left w:w="15" w:type="dxa"/>
             </w:tcMar>
           </w:tcPr>
           <w:p>
@@ -3991,7 +3947,7 @@
             </w:tcBorders>
             <w:shd w:fill="auto" w:val="clear"/>
             <w:tcMar>
-              <w:left w:w="18" w:type="dxa"/>
+              <w:left w:w="15" w:type="dxa"/>
             </w:tcMar>
           </w:tcPr>
           <w:p>
@@ -4027,7 +3983,7 @@
             </w:tcBorders>
             <w:shd w:fill="auto" w:val="clear"/>
             <w:tcMar>
-              <w:left w:w="18" w:type="dxa"/>
+              <w:left w:w="15" w:type="dxa"/>
             </w:tcMar>
           </w:tcPr>
           <w:p>
@@ -4054,29 +4010,29 @@
             </w:tcBorders>
             <w:shd w:fill="auto" w:val="clear"/>
             <w:tcMar>
-              <w:left w:w="18" w:type="dxa"/>
-            </w:tcMar>
-          </w:tcPr>
-          <w:p>
-            <w:pPr>
-              <w:pStyle w:val="TableContents"/>
-              <w:jc w:val="center"/>
-              <w:rPr>
-                <w:b/>
-                <w:b/>
-                <w:bCs/>
-                <w:sz w:val="21"/>
-                <w:szCs w:val="21"/>
-              </w:rPr>
-            </w:pPr>
-            <w:r>
-              <w:rPr>
-                <w:b/>
-                <w:bCs/>
-                <w:sz w:val="21"/>
-                <w:szCs w:val="21"/>
-              </w:rPr>
-              <w:t xml:space="preserve">DK</w:t>
+              <w:left w:w="15" w:type="dxa"/>
+            </w:tcMar>
+          </w:tcPr>
+          <w:p>
+            <w:pPr>
+              <w:pStyle w:val="TableContents"/>
+              <w:jc w:val="center"/>
+              <w:rPr>
+                <w:b/>
+                <w:b/>
+                <w:bCs/>
+                <w:sz w:val="21"/>
+                <w:szCs w:val="21"/>
+              </w:rPr>
+            </w:pPr>
+            <w:r>
+              <w:rPr>
+                <w:b/>
+                <w:bCs/>
+                <w:sz w:val="21"/>
+                <w:szCs w:val="21"/>
+              </w:rPr>
+              <w:t xml:space="preserve">undefined</w:t>
             </w:r>
           </w:p>
         </w:tc>
@@ -4094,7 +4050,7 @@
             </w:tcBorders>
             <w:shd w:fill="auto" w:val="clear"/>
             <w:tcMar>
-              <w:left w:w="18" w:type="dxa"/>
+              <w:left w:w="15" w:type="dxa"/>
             </w:tcMar>
           </w:tcPr>
           <w:p>
@@ -4121,29 +4077,29 @@
             </w:tcBorders>
             <w:shd w:fill="auto" w:val="clear"/>
             <w:tcMar>
-              <w:left w:w="18" w:type="dxa"/>
-            </w:tcMar>
-          </w:tcPr>
-          <w:p>
-            <w:pPr>
-              <w:pStyle w:val="TableContents"/>
-              <w:jc w:val="center"/>
-              <w:rPr>
-                <w:b/>
-                <w:b/>
-                <w:bCs/>
-                <w:sz w:val="21"/>
-                <w:szCs w:val="21"/>
-              </w:rPr>
-            </w:pPr>
-            <w:r>
-              <w:rPr>
-                <w:b/>
-                <w:bCs/>
-                <w:sz w:val="21"/>
-                <w:szCs w:val="21"/>
-              </w:rPr>
-              <w:t xml:space="preserve">DK</w:t>
+              <w:left w:w="15" w:type="dxa"/>
+            </w:tcMar>
+          </w:tcPr>
+          <w:p>
+            <w:pPr>
+              <w:pStyle w:val="TableContents"/>
+              <w:jc w:val="center"/>
+              <w:rPr>
+                <w:b/>
+                <w:b/>
+                <w:bCs/>
+                <w:sz w:val="21"/>
+                <w:szCs w:val="21"/>
+              </w:rPr>
+            </w:pPr>
+            <w:r>
+              <w:rPr>
+                <w:b/>
+                <w:bCs/>
+                <w:sz w:val="21"/>
+                <w:szCs w:val="21"/>
+              </w:rPr>
+              <w:t xml:space="preserve">undefined</w:t>
             </w:r>
           </w:p>
         </w:tc>
@@ -4161,7 +4117,7 @@
             </w:tcBorders>
             <w:shd w:fill="auto" w:val="clear"/>
             <w:tcMar>
-              <w:left w:w="18" w:type="dxa"/>
+              <w:left w:w="15" w:type="dxa"/>
             </w:tcMar>
           </w:tcPr>
           <w:p>
@@ -4188,29 +4144,29 @@
             </w:tcBorders>
             <w:shd w:fill="auto" w:val="clear"/>
             <w:tcMar>
-              <w:left w:w="18" w:type="dxa"/>
-            </w:tcMar>
-          </w:tcPr>
-          <w:p>
-            <w:pPr>
-              <w:pStyle w:val="TableContents"/>
-              <w:jc w:val="center"/>
-              <w:rPr>
-                <w:b/>
-                <w:b/>
-                <w:bCs/>
-                <w:sz w:val="21"/>
-                <w:szCs w:val="21"/>
-              </w:rPr>
-            </w:pPr>
-            <w:r>
-              <w:rPr>
-                <w:b/>
-                <w:bCs/>
-                <w:sz w:val="21"/>
-                <w:szCs w:val="21"/>
-              </w:rPr>
-              <w:t xml:space="preserve">DK</w:t>
+              <w:left w:w="15" w:type="dxa"/>
+            </w:tcMar>
+          </w:tcPr>
+          <w:p>
+            <w:pPr>
+              <w:pStyle w:val="TableContents"/>
+              <w:jc w:val="center"/>
+              <w:rPr>
+                <w:b/>
+                <w:b/>
+                <w:bCs/>
+                <w:sz w:val="21"/>
+                <w:szCs w:val="21"/>
+              </w:rPr>
+            </w:pPr>
+            <w:r>
+              <w:rPr>
+                <w:b/>
+                <w:bCs/>
+                <w:sz w:val="21"/>
+                <w:szCs w:val="21"/>
+              </w:rPr>
+              <w:t xml:space="preserve">undefined</w:t>
             </w:r>
           </w:p>
         </w:tc>
@@ -4228,7 +4184,7 @@
             </w:tcBorders>
             <w:shd w:fill="auto" w:val="clear"/>
             <w:tcMar>
-              <w:left w:w="18" w:type="dxa"/>
+              <w:left w:w="15" w:type="dxa"/>
             </w:tcMar>
           </w:tcPr>
           <w:p>
@@ -4255,29 +4211,29 @@
             </w:tcBorders>
             <w:shd w:fill="auto" w:val="clear"/>
             <w:tcMar>
-              <w:left w:w="18" w:type="dxa"/>
-            </w:tcMar>
-          </w:tcPr>
-          <w:p>
-            <w:pPr>
-              <w:pStyle w:val="TableContents"/>
-              <w:jc w:val="center"/>
-              <w:rPr>
-                <w:b/>
-                <w:b/>
-                <w:bCs/>
-                <w:sz w:val="21"/>
-                <w:szCs w:val="21"/>
-              </w:rPr>
-            </w:pPr>
-            <w:r>
-              <w:rPr>
-                <w:b/>
-                <w:bCs/>
-                <w:sz w:val="21"/>
-                <w:szCs w:val="21"/>
-              </w:rPr>
-              <w:t xml:space="preserve">DK</w:t>
+              <w:left w:w="15" w:type="dxa"/>
+            </w:tcMar>
+          </w:tcPr>
+          <w:p>
+            <w:pPr>
+              <w:pStyle w:val="TableContents"/>
+              <w:jc w:val="center"/>
+              <w:rPr>
+                <w:b/>
+                <w:b/>
+                <w:bCs/>
+                <w:sz w:val="21"/>
+                <w:szCs w:val="21"/>
+              </w:rPr>
+            </w:pPr>
+            <w:r>
+              <w:rPr>
+                <w:b/>
+                <w:bCs/>
+                <w:sz w:val="21"/>
+                <w:szCs w:val="21"/>
+              </w:rPr>
+              <w:t xml:space="preserve">undefined</w:t>
             </w:r>
           </w:p>
         </w:tc>
@@ -4295,7 +4251,7 @@
             </w:tcBorders>
             <w:shd w:fill="auto" w:val="clear"/>
             <w:tcMar>
-              <w:left w:w="18" w:type="dxa"/>
+              <w:left w:w="15" w:type="dxa"/>
             </w:tcMar>
           </w:tcPr>
           <w:p>
@@ -4322,29 +4278,29 @@
             </w:tcBorders>
             <w:shd w:fill="auto" w:val="clear"/>
             <w:tcMar>
-              <w:left w:w="18" w:type="dxa"/>
-            </w:tcMar>
-          </w:tcPr>
-          <w:p>
-            <w:pPr>
-              <w:pStyle w:val="TableContents"/>
-              <w:jc w:val="center"/>
-              <w:rPr>
-                <w:b/>
-                <w:b/>
-                <w:bCs/>
-                <w:sz w:val="21"/>
-                <w:szCs w:val="21"/>
-              </w:rPr>
-            </w:pPr>
-            <w:r>
-              <w:rPr>
-                <w:b/>
-                <w:bCs/>
-                <w:sz w:val="21"/>
-                <w:szCs w:val="21"/>
-              </w:rPr>
-              <w:t xml:space="preserve">DK</w:t>
+              <w:left w:w="15" w:type="dxa"/>
+            </w:tcMar>
+          </w:tcPr>
+          <w:p>
+            <w:pPr>
+              <w:pStyle w:val="TableContents"/>
+              <w:jc w:val="center"/>
+              <w:rPr>
+                <w:b/>
+                <w:b/>
+                <w:bCs/>
+                <w:sz w:val="21"/>
+                <w:szCs w:val="21"/>
+              </w:rPr>
+            </w:pPr>
+            <w:r>
+              <w:rPr>
+                <w:b/>
+                <w:bCs/>
+                <w:sz w:val="21"/>
+                <w:szCs w:val="21"/>
+              </w:rPr>
+              <w:t xml:space="preserve">undefined</w:t>
             </w:r>
           </w:p>
         </w:tc>
@@ -4362,7 +4318,7 @@
             </w:tcBorders>
             <w:shd w:fill="auto" w:val="clear"/>
             <w:tcMar>
-              <w:left w:w="18" w:type="dxa"/>
+              <w:left w:w="15" w:type="dxa"/>
             </w:tcMar>
           </w:tcPr>
           <w:p>
@@ -4389,29 +4345,29 @@
             </w:tcBorders>
             <w:shd w:fill="auto" w:val="clear"/>
             <w:tcMar>
-              <w:left w:w="18" w:type="dxa"/>
-            </w:tcMar>
-          </w:tcPr>
-          <w:p>
-            <w:pPr>
-              <w:pStyle w:val="TableContents"/>
-              <w:jc w:val="center"/>
-              <w:rPr>
-                <w:b/>
-                <w:b/>
-                <w:bCs/>
-                <w:sz w:val="21"/>
-                <w:szCs w:val="21"/>
-              </w:rPr>
-            </w:pPr>
-            <w:r>
-              <w:rPr>
-                <w:b/>
-                <w:bCs/>
-                <w:sz w:val="21"/>
-                <w:szCs w:val="21"/>
-              </w:rPr>
-              <w:t xml:space="preserve">DK</w:t>
+              <w:left w:w="15" w:type="dxa"/>
+            </w:tcMar>
+          </w:tcPr>
+          <w:p>
+            <w:pPr>
+              <w:pStyle w:val="TableContents"/>
+              <w:jc w:val="center"/>
+              <w:rPr>
+                <w:b/>
+                <w:b/>
+                <w:bCs/>
+                <w:sz w:val="21"/>
+                <w:szCs w:val="21"/>
+              </w:rPr>
+            </w:pPr>
+            <w:r>
+              <w:rPr>
+                <w:b/>
+                <w:bCs/>
+                <w:sz w:val="21"/>
+                <w:szCs w:val="21"/>
+              </w:rPr>
+              <w:t xml:space="preserve">undefined</w:t>
             </w:r>
           </w:p>
         </w:tc>
@@ -4432,7 +4388,7 @@
             </w:tcBorders>
             <w:shd w:fill="auto" w:val="clear"/>
             <w:tcMar>
-              <w:left w:w="18" w:type="dxa"/>
+              <w:left w:w="15" w:type="dxa"/>
             </w:tcMar>
           </w:tcPr>
           <w:p>
@@ -4471,7 +4427,7 @@
             </w:tcBorders>
             <w:shd w:fill="auto" w:val="clear"/>
             <w:tcMar>
-              <w:left w:w="18" w:type="dxa"/>
+              <w:left w:w="15" w:type="dxa"/>
             </w:tcMar>
           </w:tcPr>
           <w:p>
@@ -4507,7 +4463,7 @@
             </w:tcBorders>
             <w:shd w:fill="auto" w:val="clear"/>
             <w:tcMar>
-              <w:left w:w="18" w:type="dxa"/>
+              <w:left w:w="15" w:type="dxa"/>
             </w:tcMar>
           </w:tcPr>
           <w:p>
@@ -4544,29 +4500,29 @@
             </w:tcBorders>
             <w:shd w:fill="auto" w:val="clear"/>
             <w:tcMar>
-              <w:left w:w="18" w:type="dxa"/>
-            </w:tcMar>
-          </w:tcPr>
-          <w:p>
-            <w:pPr>
-              <w:pStyle w:val="TableContents"/>
-              <w:jc w:val="center"/>
-              <w:rPr>
-                <w:b/>
-                <w:b/>
-                <w:bCs/>
-                <w:sz w:val="21"/>
-                <w:szCs w:val="21"/>
-              </w:rPr>
-            </w:pPr>
-            <w:r>
-              <w:rPr>
-                <w:b/>
-                <w:bCs/>
-                <w:sz w:val="21"/>
-                <w:szCs w:val="21"/>
-              </w:rPr>
-              <w:t xml:space="preserve">DK</w:t>
+              <w:left w:w="15" w:type="dxa"/>
+            </w:tcMar>
+          </w:tcPr>
+          <w:p>
+            <w:pPr>
+              <w:pStyle w:val="TableContents"/>
+              <w:jc w:val="center"/>
+              <w:rPr>
+                <w:b/>
+                <w:b/>
+                <w:bCs/>
+                <w:sz w:val="21"/>
+                <w:szCs w:val="21"/>
+              </w:rPr>
+            </w:pPr>
+            <w:r>
+              <w:rPr>
+                <w:b/>
+                <w:bCs/>
+                <w:sz w:val="21"/>
+                <w:szCs w:val="21"/>
+              </w:rPr>
+              <w:t xml:space="preserve">undefined</w:t>
             </w:r>
           </w:p>
         </w:tc>
@@ -4584,7 +4540,7 @@
             </w:tcBorders>
             <w:shd w:fill="auto" w:val="clear"/>
             <w:tcMar>
-              <w:left w:w="18" w:type="dxa"/>
+              <w:left w:w="15" w:type="dxa"/>
             </w:tcMar>
           </w:tcPr>
           <w:p>
@@ -4621,29 +4577,29 @@
             </w:tcBorders>
             <w:shd w:fill="auto" w:val="clear"/>
             <w:tcMar>
-              <w:left w:w="18" w:type="dxa"/>
-            </w:tcMar>
-          </w:tcPr>
-          <w:p>
-            <w:pPr>
-              <w:pStyle w:val="TableContents"/>
-              <w:jc w:val="center"/>
-              <w:rPr>
-                <w:b/>
-                <w:b/>
-                <w:bCs/>
-                <w:sz w:val="21"/>
-                <w:szCs w:val="21"/>
-              </w:rPr>
-            </w:pPr>
-            <w:r>
-              <w:rPr>
-                <w:b/>
-                <w:bCs/>
-                <w:sz w:val="21"/>
-                <w:szCs w:val="21"/>
-              </w:rPr>
-              <w:t xml:space="preserve">DK</w:t>
+              <w:left w:w="15" w:type="dxa"/>
+            </w:tcMar>
+          </w:tcPr>
+          <w:p>
+            <w:pPr>
+              <w:pStyle w:val="TableContents"/>
+              <w:jc w:val="center"/>
+              <w:rPr>
+                <w:b/>
+                <w:b/>
+                <w:bCs/>
+                <w:sz w:val="21"/>
+                <w:szCs w:val="21"/>
+              </w:rPr>
+            </w:pPr>
+            <w:r>
+              <w:rPr>
+                <w:b/>
+                <w:bCs/>
+                <w:sz w:val="21"/>
+                <w:szCs w:val="21"/>
+              </w:rPr>
+              <w:t xml:space="preserve">undefined</w:t>
             </w:r>
           </w:p>
         </w:tc>
@@ -4661,7 +4617,7 @@
             </w:tcBorders>
             <w:shd w:fill="auto" w:val="clear"/>
             <w:tcMar>
-              <w:left w:w="18" w:type="dxa"/>
+              <w:left w:w="15" w:type="dxa"/>
             </w:tcMar>
           </w:tcPr>
           <w:p>
@@ -4688,29 +4644,29 @@
             </w:tcBorders>
             <w:shd w:fill="auto" w:val="clear"/>
             <w:tcMar>
-              <w:left w:w="18" w:type="dxa"/>
-            </w:tcMar>
-          </w:tcPr>
-          <w:p>
-            <w:pPr>
-              <w:pStyle w:val="TableContents"/>
-              <w:jc w:val="center"/>
-              <w:rPr>
-                <w:b/>
-                <w:b/>
-                <w:bCs/>
-                <w:sz w:val="21"/>
-                <w:szCs w:val="21"/>
-              </w:rPr>
-            </w:pPr>
-            <w:r>
-              <w:rPr>
-                <w:b/>
-                <w:bCs/>
-                <w:sz w:val="21"/>
-                <w:szCs w:val="21"/>
-              </w:rPr>
-              <w:t xml:space="preserve">DK</w:t>
+              <w:left w:w="15" w:type="dxa"/>
+            </w:tcMar>
+          </w:tcPr>
+          <w:p>
+            <w:pPr>
+              <w:pStyle w:val="TableContents"/>
+              <w:jc w:val="center"/>
+              <w:rPr>
+                <w:b/>
+                <w:b/>
+                <w:bCs/>
+                <w:sz w:val="21"/>
+                <w:szCs w:val="21"/>
+              </w:rPr>
+            </w:pPr>
+            <w:r>
+              <w:rPr>
+                <w:b/>
+                <w:bCs/>
+                <w:sz w:val="21"/>
+                <w:szCs w:val="21"/>
+              </w:rPr>
+              <w:t xml:space="preserve">undefined</w:t>
             </w:r>
           </w:p>
         </w:tc>
@@ -4728,7 +4684,7 @@
             </w:tcBorders>
             <w:shd w:fill="auto" w:val="clear"/>
             <w:tcMar>
-              <w:left w:w="18" w:type="dxa"/>
+              <w:left w:w="15" w:type="dxa"/>
             </w:tcMar>
           </w:tcPr>
           <w:p>
@@ -4755,29 +4711,29 @@
             </w:tcBorders>
             <w:shd w:fill="auto" w:val="clear"/>
             <w:tcMar>
-              <w:left w:w="18" w:type="dxa"/>
-            </w:tcMar>
-          </w:tcPr>
-          <w:p>
-            <w:pPr>
-              <w:pStyle w:val="TableContents"/>
-              <w:jc w:val="center"/>
-              <w:rPr>
-                <w:b/>
-                <w:b/>
-                <w:bCs/>
-                <w:sz w:val="21"/>
-                <w:szCs w:val="21"/>
-              </w:rPr>
-            </w:pPr>
-            <w:r>
-              <w:rPr>
-                <w:b/>
-                <w:bCs/>
-                <w:sz w:val="21"/>
-                <w:szCs w:val="21"/>
-              </w:rPr>
-              <w:t xml:space="preserve">DK</w:t>
+              <w:left w:w="15" w:type="dxa"/>
+            </w:tcMar>
+          </w:tcPr>
+          <w:p>
+            <w:pPr>
+              <w:pStyle w:val="TableContents"/>
+              <w:jc w:val="center"/>
+              <w:rPr>
+                <w:b/>
+                <w:b/>
+                <w:bCs/>
+                <w:sz w:val="21"/>
+                <w:szCs w:val="21"/>
+              </w:rPr>
+            </w:pPr>
+            <w:r>
+              <w:rPr>
+                <w:b/>
+                <w:bCs/>
+                <w:sz w:val="21"/>
+                <w:szCs w:val="21"/>
+              </w:rPr>
+              <w:t xml:space="preserve">undefined</w:t>
             </w:r>
           </w:p>
         </w:tc>
@@ -4795,7 +4751,7 @@
             </w:tcBorders>
             <w:shd w:fill="auto" w:val="clear"/>
             <w:tcMar>
-              <w:left w:w="18" w:type="dxa"/>
+              <w:left w:w="15" w:type="dxa"/>
             </w:tcMar>
           </w:tcPr>
           <w:p>
@@ -4822,29 +4778,29 @@
             </w:tcBorders>
             <w:shd w:fill="auto" w:val="clear"/>
             <w:tcMar>
-              <w:left w:w="18" w:type="dxa"/>
-            </w:tcMar>
-          </w:tcPr>
-          <w:p>
-            <w:pPr>
-              <w:pStyle w:val="TableContents"/>
-              <w:jc w:val="center"/>
-              <w:rPr>
-                <w:b/>
-                <w:b/>
-                <w:bCs/>
-                <w:sz w:val="21"/>
-                <w:szCs w:val="21"/>
-              </w:rPr>
-            </w:pPr>
-            <w:r>
-              <w:rPr>
-                <w:b/>
-                <w:bCs/>
-                <w:sz w:val="21"/>
-                <w:szCs w:val="21"/>
-              </w:rPr>
-              <w:t xml:space="preserve">DK</w:t>
+              <w:left w:w="15" w:type="dxa"/>
+            </w:tcMar>
+          </w:tcPr>
+          <w:p>
+            <w:pPr>
+              <w:pStyle w:val="TableContents"/>
+              <w:jc w:val="center"/>
+              <w:rPr>
+                <w:b/>
+                <w:b/>
+                <w:bCs/>
+                <w:sz w:val="21"/>
+                <w:szCs w:val="21"/>
+              </w:rPr>
+            </w:pPr>
+            <w:r>
+              <w:rPr>
+                <w:b/>
+                <w:bCs/>
+                <w:sz w:val="21"/>
+                <w:szCs w:val="21"/>
+              </w:rPr>
+              <w:t xml:space="preserve">undefined</w:t>
             </w:r>
           </w:p>
         </w:tc>
@@ -4862,7 +4818,7 @@
             </w:tcBorders>
             <w:shd w:fill="auto" w:val="clear"/>
             <w:tcMar>
-              <w:left w:w="18" w:type="dxa"/>
+              <w:left w:w="15" w:type="dxa"/>
             </w:tcMar>
           </w:tcPr>
           <w:p>
@@ -4889,29 +4845,29 @@
             </w:tcBorders>
             <w:shd w:fill="auto" w:val="clear"/>
             <w:tcMar>
-              <w:left w:w="18" w:type="dxa"/>
-            </w:tcMar>
-          </w:tcPr>
-          <w:p>
-            <w:pPr>
-              <w:pStyle w:val="TableContents"/>
-              <w:jc w:val="center"/>
-              <w:rPr>
-                <w:b/>
-                <w:b/>
-                <w:bCs/>
-                <w:sz w:val="21"/>
-                <w:szCs w:val="21"/>
-              </w:rPr>
-            </w:pPr>
-            <w:r>
-              <w:rPr>
-                <w:b/>
-                <w:bCs/>
-                <w:sz w:val="21"/>
-                <w:szCs w:val="21"/>
-              </w:rPr>
-              <w:t xml:space="preserve">DK</w:t>
+              <w:left w:w="15" w:type="dxa"/>
+            </w:tcMar>
+          </w:tcPr>
+          <w:p>
+            <w:pPr>
+              <w:pStyle w:val="TableContents"/>
+              <w:jc w:val="center"/>
+              <w:rPr>
+                <w:b/>
+                <w:b/>
+                <w:bCs/>
+                <w:sz w:val="21"/>
+                <w:szCs w:val="21"/>
+              </w:rPr>
+            </w:pPr>
+            <w:r>
+              <w:rPr>
+                <w:b/>
+                <w:bCs/>
+                <w:sz w:val="21"/>
+                <w:szCs w:val="21"/>
+              </w:rPr>
+              <w:t xml:space="preserve">undefined</w:t>
             </w:r>
           </w:p>
         </w:tc>
@@ -4932,7 +4888,7 @@
             </w:tcBorders>
             <w:shd w:fill="auto" w:val="clear"/>
             <w:tcMar>
-              <w:left w:w="18" w:type="dxa"/>
+              <w:left w:w="15" w:type="dxa"/>
             </w:tcMar>
           </w:tcPr>
           <w:p>
@@ -4968,7 +4924,7 @@
             </w:tcBorders>
             <w:shd w:fill="auto" w:val="clear"/>
             <w:tcMar>
-              <w:left w:w="18" w:type="dxa"/>
+              <w:left w:w="15" w:type="dxa"/>
             </w:tcMar>
           </w:tcPr>
           <w:p>
@@ -4995,29 +4951,29 @@
             </w:tcBorders>
             <w:shd w:fill="auto" w:val="clear"/>
             <w:tcMar>
-              <w:left w:w="18" w:type="dxa"/>
-            </w:tcMar>
-          </w:tcPr>
-          <w:p>
-            <w:pPr>
-              <w:pStyle w:val="TableContents"/>
-              <w:jc w:val="center"/>
-              <w:rPr>
-                <w:b/>
-                <w:b/>
-                <w:bCs/>
-                <w:sz w:val="21"/>
-                <w:szCs w:val="21"/>
-              </w:rPr>
-            </w:pPr>
-            <w:r>
-              <w:rPr>
-                <w:b/>
-                <w:bCs/>
-                <w:sz w:val="21"/>
-                <w:szCs w:val="21"/>
-              </w:rPr>
-              <w:t xml:space="preserve">DK</w:t>
+              <w:left w:w="15" w:type="dxa"/>
+            </w:tcMar>
+          </w:tcPr>
+          <w:p>
+            <w:pPr>
+              <w:pStyle w:val="TableContents"/>
+              <w:jc w:val="center"/>
+              <w:rPr>
+                <w:b/>
+                <w:b/>
+                <w:bCs/>
+                <w:sz w:val="21"/>
+                <w:szCs w:val="21"/>
+              </w:rPr>
+            </w:pPr>
+            <w:r>
+              <w:rPr>
+                <w:b/>
+                <w:bCs/>
+                <w:sz w:val="21"/>
+                <w:szCs w:val="21"/>
+              </w:rPr>
+              <w:t xml:space="preserve">undefined</w:t>
             </w:r>
           </w:p>
         </w:tc>
@@ -5035,7 +4991,7 @@
             </w:tcBorders>
             <w:shd w:fill="auto" w:val="clear"/>
             <w:tcMar>
-              <w:left w:w="18" w:type="dxa"/>
+              <w:left w:w="15" w:type="dxa"/>
             </w:tcMar>
           </w:tcPr>
           <w:p>
@@ -5062,29 +5018,29 @@
             </w:tcBorders>
             <w:shd w:fill="auto" w:val="clear"/>
             <w:tcMar>
-              <w:left w:w="18" w:type="dxa"/>
-            </w:tcMar>
-          </w:tcPr>
-          <w:p>
-            <w:pPr>
-              <w:pStyle w:val="TableContents"/>
-              <w:jc w:val="center"/>
-              <w:rPr>
-                <w:b/>
-                <w:b/>
-                <w:bCs/>
-                <w:sz w:val="21"/>
-                <w:szCs w:val="21"/>
-              </w:rPr>
-            </w:pPr>
-            <w:r>
-              <w:rPr>
-                <w:b/>
-                <w:bCs/>
-                <w:sz w:val="21"/>
-                <w:szCs w:val="21"/>
-              </w:rPr>
-              <w:t xml:space="preserve">DK</w:t>
+              <w:left w:w="15" w:type="dxa"/>
+            </w:tcMar>
+          </w:tcPr>
+          <w:p>
+            <w:pPr>
+              <w:pStyle w:val="TableContents"/>
+              <w:jc w:val="center"/>
+              <w:rPr>
+                <w:b/>
+                <w:b/>
+                <w:bCs/>
+                <w:sz w:val="21"/>
+                <w:szCs w:val="21"/>
+              </w:rPr>
+            </w:pPr>
+            <w:r>
+              <w:rPr>
+                <w:b/>
+                <w:bCs/>
+                <w:sz w:val="21"/>
+                <w:szCs w:val="21"/>
+              </w:rPr>
+              <w:t xml:space="preserve">undefined</w:t>
             </w:r>
           </w:p>
         </w:tc>
@@ -5102,7 +5058,7 @@
             </w:tcBorders>
             <w:shd w:fill="auto" w:val="clear"/>
             <w:tcMar>
-              <w:left w:w="18" w:type="dxa"/>
+              <w:left w:w="15" w:type="dxa"/>
             </w:tcMar>
           </w:tcPr>
           <w:p>
@@ -5129,29 +5085,29 @@
             </w:tcBorders>
             <w:shd w:fill="auto" w:val="clear"/>
             <w:tcMar>
-              <w:left w:w="18" w:type="dxa"/>
-            </w:tcMar>
-          </w:tcPr>
-          <w:p>
-            <w:pPr>
-              <w:pStyle w:val="TableContents"/>
-              <w:jc w:val="center"/>
-              <w:rPr>
-                <w:b/>
-                <w:b/>
-                <w:bCs/>
-                <w:sz w:val="21"/>
-                <w:szCs w:val="21"/>
-              </w:rPr>
-            </w:pPr>
-            <w:r>
-              <w:rPr>
-                <w:b/>
-                <w:bCs/>
-                <w:sz w:val="21"/>
-                <w:szCs w:val="21"/>
-              </w:rPr>
-              <w:t xml:space="preserve">DK</w:t>
+              <w:left w:w="15" w:type="dxa"/>
+            </w:tcMar>
+          </w:tcPr>
+          <w:p>
+            <w:pPr>
+              <w:pStyle w:val="TableContents"/>
+              <w:jc w:val="center"/>
+              <w:rPr>
+                <w:b/>
+                <w:b/>
+                <w:bCs/>
+                <w:sz w:val="21"/>
+                <w:szCs w:val="21"/>
+              </w:rPr>
+            </w:pPr>
+            <w:r>
+              <w:rPr>
+                <w:b/>
+                <w:bCs/>
+                <w:sz w:val="21"/>
+                <w:szCs w:val="21"/>
+              </w:rPr>
+              <w:t xml:space="preserve">undefined</w:t>
             </w:r>
           </w:p>
         </w:tc>
@@ -5169,7 +5125,7 @@
             </w:tcBorders>
             <w:shd w:fill="auto" w:val="clear"/>
             <w:tcMar>
-              <w:left w:w="18" w:type="dxa"/>
+              <w:left w:w="15" w:type="dxa"/>
             </w:tcMar>
           </w:tcPr>
           <w:p>
@@ -5196,29 +5152,29 @@
             </w:tcBorders>
             <w:shd w:fill="auto" w:val="clear"/>
             <w:tcMar>
-              <w:left w:w="18" w:type="dxa"/>
-            </w:tcMar>
-          </w:tcPr>
-          <w:p>
-            <w:pPr>
-              <w:pStyle w:val="TableContents"/>
-              <w:jc w:val="center"/>
-              <w:rPr>
-                <w:b/>
-                <w:b/>
-                <w:bCs/>
-                <w:sz w:val="21"/>
-                <w:szCs w:val="21"/>
-              </w:rPr>
-            </w:pPr>
-            <w:r>
-              <w:rPr>
-                <w:b/>
-                <w:bCs/>
-                <w:sz w:val="21"/>
-                <w:szCs w:val="21"/>
-              </w:rPr>
-              <w:t xml:space="preserve">DK</w:t>
+              <w:left w:w="15" w:type="dxa"/>
+            </w:tcMar>
+          </w:tcPr>
+          <w:p>
+            <w:pPr>
+              <w:pStyle w:val="TableContents"/>
+              <w:jc w:val="center"/>
+              <w:rPr>
+                <w:b/>
+                <w:b/>
+                <w:bCs/>
+                <w:sz w:val="21"/>
+                <w:szCs w:val="21"/>
+              </w:rPr>
+            </w:pPr>
+            <w:r>
+              <w:rPr>
+                <w:b/>
+                <w:bCs/>
+                <w:sz w:val="21"/>
+                <w:szCs w:val="21"/>
+              </w:rPr>
+              <w:t xml:space="preserve">undefined</w:t>
             </w:r>
           </w:p>
         </w:tc>
@@ -5236,7 +5192,7 @@
             </w:tcBorders>
             <w:shd w:fill="auto" w:val="clear"/>
             <w:tcMar>
-              <w:left w:w="18" w:type="dxa"/>
+              <w:left w:w="15" w:type="dxa"/>
             </w:tcMar>
           </w:tcPr>
           <w:p>
@@ -5263,29 +5219,29 @@
             </w:tcBorders>
             <w:shd w:fill="auto" w:val="clear"/>
             <w:tcMar>
-              <w:left w:w="18" w:type="dxa"/>
-            </w:tcMar>
-          </w:tcPr>
-          <w:p>
-            <w:pPr>
-              <w:pStyle w:val="TableContents"/>
-              <w:jc w:val="center"/>
-              <w:rPr>
-                <w:b/>
-                <w:b/>
-                <w:bCs/>
-                <w:sz w:val="21"/>
-                <w:szCs w:val="21"/>
-              </w:rPr>
-            </w:pPr>
-            <w:r>
-              <w:rPr>
-                <w:b/>
-                <w:bCs/>
-                <w:sz w:val="21"/>
-                <w:szCs w:val="21"/>
-              </w:rPr>
-              <w:t xml:space="preserve">DK</w:t>
+              <w:left w:w="15" w:type="dxa"/>
+            </w:tcMar>
+          </w:tcPr>
+          <w:p>
+            <w:pPr>
+              <w:pStyle w:val="TableContents"/>
+              <w:jc w:val="center"/>
+              <w:rPr>
+                <w:b/>
+                <w:b/>
+                <w:bCs/>
+                <w:sz w:val="21"/>
+                <w:szCs w:val="21"/>
+              </w:rPr>
+            </w:pPr>
+            <w:r>
+              <w:rPr>
+                <w:b/>
+                <w:bCs/>
+                <w:sz w:val="21"/>
+                <w:szCs w:val="21"/>
+              </w:rPr>
+              <w:t xml:space="preserve">undefined</w:t>
             </w:r>
           </w:p>
         </w:tc>
@@ -5306,7 +5262,7 @@
             </w:tcBorders>
             <w:shd w:fill="auto" w:val="clear"/>
             <w:tcMar>
-              <w:left w:w="18" w:type="dxa"/>
+              <w:left w:w="15" w:type="dxa"/>
             </w:tcMar>
           </w:tcPr>
           <w:p>
@@ -5342,7 +5298,7 @@
             </w:tcBorders>
             <w:shd w:fill="auto" w:val="clear"/>
             <w:tcMar>
-              <w:left w:w="18" w:type="dxa"/>
+              <w:left w:w="15" w:type="dxa"/>
             </w:tcMar>
           </w:tcPr>
           <w:p>
@@ -5379,7 +5335,7 @@
             </w:tcBorders>
             <w:shd w:fill="auto" w:val="clear"/>
             <w:tcMar>
-              <w:left w:w="18" w:type="dxa"/>
+              <w:left w:w="15" w:type="dxa"/>
             </w:tcMar>
           </w:tcPr>
           <w:p>
@@ -5419,7 +5375,7 @@
             </w:tcBorders>
             <w:shd w:fill="auto" w:val="clear"/>
             <w:tcMar>
-              <w:left w:w="18" w:type="dxa"/>
+              <w:left w:w="15" w:type="dxa"/>
             </w:tcMar>
           </w:tcPr>
           <w:p>
@@ -5446,7 +5402,7 @@
             </w:tcBorders>
             <w:shd w:fill="auto" w:val="clear"/>
             <w:tcMar>
-              <w:left w:w="18" w:type="dxa"/>
+              <w:left w:w="15" w:type="dxa"/>
             </w:tcMar>
           </w:tcPr>
           <w:p>
@@ -5486,7 +5442,7 @@
             </w:tcBorders>
             <w:shd w:fill="auto" w:val="clear"/>
             <w:tcMar>
-              <w:left w:w="18" w:type="dxa"/>
+              <w:left w:w="15" w:type="dxa"/>
             </w:tcMar>
           </w:tcPr>
           <w:p>
@@ -5513,7 +5469,7 @@
             </w:tcBorders>
             <w:shd w:fill="auto" w:val="clear"/>
             <w:tcMar>
-              <w:left w:w="18" w:type="dxa"/>
+              <w:left w:w="15" w:type="dxa"/>
             </w:tcMar>
           </w:tcPr>
           <w:p>
@@ -5553,7 +5509,7 @@
             </w:tcBorders>
             <w:shd w:fill="auto" w:val="clear"/>
             <w:tcMar>
-              <w:left w:w="18" w:type="dxa"/>
+              <w:left w:w="15" w:type="dxa"/>
             </w:tcMar>
           </w:tcPr>
           <w:p>
@@ -5580,7 +5536,7 @@
             </w:tcBorders>
             <w:shd w:fill="auto" w:val="clear"/>
             <w:tcMar>
-              <w:left w:w="18" w:type="dxa"/>
+              <w:left w:w="15" w:type="dxa"/>
             </w:tcMar>
           </w:tcPr>
           <w:p>
@@ -5623,7 +5579,7 @@
             </w:tcBorders>
             <w:shd w:fill="auto" w:val="clear"/>
             <w:tcMar>
-              <w:left w:w="18" w:type="dxa"/>
+              <w:left w:w="15" w:type="dxa"/>
             </w:tcMar>
           </w:tcPr>
           <w:p>
@@ -5659,7 +5615,7 @@
             </w:tcBorders>
             <w:shd w:fill="auto" w:val="clear"/>
             <w:tcMar>
-              <w:left w:w="18" w:type="dxa"/>
+              <w:left w:w="15" w:type="dxa"/>
             </w:tcMar>
           </w:tcPr>
           <w:p>
@@ -5686,7 +5642,7 @@
             </w:tcBorders>
             <w:shd w:fill="auto" w:val="clear"/>
             <w:tcMar>
-              <w:left w:w="18" w:type="dxa"/>
+              <w:left w:w="15" w:type="dxa"/>
             </w:tcMar>
           </w:tcPr>
           <w:p>
@@ -5726,7 +5682,7 @@
             </w:tcBorders>
             <w:shd w:fill="auto" w:val="clear"/>
             <w:tcMar>
-              <w:left w:w="18" w:type="dxa"/>
+              <w:left w:w="15" w:type="dxa"/>
             </w:tcMar>
           </w:tcPr>
           <w:p>
@@ -5753,7 +5709,7 @@
             </w:tcBorders>
             <w:shd w:fill="auto" w:val="clear"/>
             <w:tcMar>
-              <w:left w:w="18" w:type="dxa"/>
+              <w:left w:w="15" w:type="dxa"/>
             </w:tcMar>
           </w:tcPr>
           <w:p>
@@ -5793,7 +5749,7 @@
             </w:tcBorders>
             <w:shd w:fill="auto" w:val="clear"/>
             <w:tcMar>
-              <w:left w:w="18" w:type="dxa"/>
+              <w:left w:w="15" w:type="dxa"/>
             </w:tcMar>
           </w:tcPr>
           <w:p>
@@ -5820,7 +5776,7 @@
             </w:tcBorders>
             <w:shd w:fill="auto" w:val="clear"/>
             <w:tcMar>
-              <w:left w:w="18" w:type="dxa"/>
+              <w:left w:w="15" w:type="dxa"/>
             </w:tcMar>
           </w:tcPr>
           <w:p>
@@ -5862,7 +5818,7 @@
             </w:tcBorders>
             <w:shd w:fill="auto" w:val="clear"/>
             <w:tcMar>
-              <w:left w:w="18" w:type="dxa"/>
+              <w:left w:w="15" w:type="dxa"/>
             </w:tcMar>
           </w:tcPr>
           <w:p>
@@ -5889,7 +5845,7 @@
             </w:tcBorders>
             <w:shd w:fill="auto" w:val="clear"/>
             <w:tcMar>
-              <w:left w:w="18" w:type="dxa"/>
+              <w:left w:w="15" w:type="dxa"/>
             </w:tcMar>
           </w:tcPr>
           <w:p>
@@ -5929,7 +5885,7 @@
             </w:tcBorders>
             <w:shd w:fill="auto" w:val="clear"/>
             <w:tcMar>
-              <w:left w:w="18" w:type="dxa"/>
+              <w:left w:w="15" w:type="dxa"/>
             </w:tcMar>
           </w:tcPr>
           <w:p>
@@ -5956,7 +5912,7 @@
             </w:tcBorders>
             <w:shd w:fill="auto" w:val="clear"/>
             <w:tcMar>
-              <w:left w:w="18" w:type="dxa"/>
+              <w:left w:w="15" w:type="dxa"/>
             </w:tcMar>
           </w:tcPr>
           <w:p>
@@ -5996,7 +5952,7 @@
             </w:tcBorders>
             <w:shd w:fill="auto" w:val="clear"/>
             <w:tcMar>
-              <w:left w:w="18" w:type="dxa"/>
+              <w:left w:w="15" w:type="dxa"/>
             </w:tcMar>
           </w:tcPr>
           <w:p>
@@ -6023,7 +5979,7 @@
             </w:tcBorders>
             <w:shd w:fill="auto" w:val="clear"/>
             <w:tcMar>
-              <w:left w:w="18" w:type="dxa"/>
+              <w:left w:w="15" w:type="dxa"/>
             </w:tcMar>
           </w:tcPr>
           <w:p>
@@ -6063,7 +6019,7 @@
             </w:tcBorders>
             <w:shd w:fill="auto" w:val="clear"/>
             <w:tcMar>
-              <w:left w:w="18" w:type="dxa"/>
+              <w:left w:w="15" w:type="dxa"/>
             </w:tcMar>
           </w:tcPr>
           <w:p>
@@ -6090,7 +6046,7 @@
             </w:tcBorders>
             <w:shd w:fill="auto" w:val="clear"/>
             <w:tcMar>
-              <w:left w:w="18" w:type="dxa"/>
+              <w:left w:w="15" w:type="dxa"/>
             </w:tcMar>
           </w:tcPr>
           <w:p>
@@ -6383,7 +6339,7 @@
       <w:tblPr>
         <w:tblW w:w="9541" w:type="dxa"/>
         <w:jc w:val="left"/>
-        <w:tblInd w:w="28" w:type="dxa"/>
+        <w:tblInd w:w="25" w:type="dxa"/>
         <w:tblBorders>
           <w:top w:val="single" w:sz="2" w:space="0" w:color="000001"/>
           <w:left w:val="single" w:sz="2" w:space="0" w:color="000001"/>
@@ -6392,7 +6348,7 @@
         </w:tblBorders>
         <w:tblCellMar>
           <w:top w:w="55" w:type="dxa"/>
-          <w:left w:w="18" w:type="dxa"/>
+          <w:left w:w="15" w:type="dxa"/>
           <w:bottom w:w="55" w:type="dxa"/>
           <w:right w:w="55" w:type="dxa"/>
         </w:tblCellMar>
@@ -6414,7 +6370,7 @@
             </w:tcBorders>
             <w:shd w:fill="auto" w:val="clear"/>
             <w:tcMar>
-              <w:left w:w="18" w:type="dxa"/>
+              <w:left w:w="15" w:type="dxa"/>
             </w:tcMar>
           </w:tcPr>
           <w:p>
@@ -6445,7 +6401,7 @@
             </w:tcBorders>
             <w:shd w:fill="auto" w:val="clear"/>
             <w:tcMar>
-              <w:left w:w="18" w:type="dxa"/>
+              <w:left w:w="15" w:type="dxa"/>
             </w:tcMar>
           </w:tcPr>
           <w:p>
@@ -6481,7 +6437,7 @@
             </w:tcBorders>
             <w:shd w:fill="auto" w:val="clear"/>
             <w:tcMar>
-              <w:left w:w="18" w:type="dxa"/>
+              <w:left w:w="15" w:type="dxa"/>
             </w:tcMar>
           </w:tcPr>
           <w:p>
@@ -6508,29 +6464,29 @@
             </w:tcBorders>
             <w:shd w:fill="auto" w:val="clear"/>
             <w:tcMar>
-              <w:left w:w="18" w:type="dxa"/>
-            </w:tcMar>
-          </w:tcPr>
-          <w:p>
-            <w:pPr>
-              <w:pStyle w:val="TableContents"/>
-              <w:jc w:val="center"/>
-              <w:rPr>
-                <w:b/>
-                <w:b/>
-                <w:bCs/>
-                <w:sz w:val="21"/>
-                <w:szCs w:val="21"/>
-              </w:rPr>
-            </w:pPr>
-            <w:r>
-              <w:rPr>
-                <w:b/>
-                <w:bCs/>
-                <w:sz w:val="21"/>
-                <w:szCs w:val="21"/>
-              </w:rPr>
-              <w:t xml:space="preserve">dk</w:t>
+              <w:left w:w="15" w:type="dxa"/>
+            </w:tcMar>
+          </w:tcPr>
+          <w:p>
+            <w:pPr>
+              <w:pStyle w:val="TableContents"/>
+              <w:jc w:val="center"/>
+              <w:rPr>
+                <w:b/>
+                <w:b/>
+                <w:bCs/>
+                <w:sz w:val="21"/>
+                <w:szCs w:val="21"/>
+              </w:rPr>
+            </w:pPr>
+            <w:r>
+              <w:rPr>
+                <w:b/>
+                <w:bCs/>
+                <w:sz w:val="21"/>
+                <w:szCs w:val="21"/>
+              </w:rPr>
+              <w:t xml:space="preserve">undefined</w:t>
             </w:r>
           </w:p>
         </w:tc>
@@ -6548,7 +6504,7 @@
             </w:tcBorders>
             <w:shd w:fill="auto" w:val="clear"/>
             <w:tcMar>
-              <w:left w:w="18" w:type="dxa"/>
+              <w:left w:w="15" w:type="dxa"/>
             </w:tcMar>
           </w:tcPr>
           <w:p>
@@ -6575,29 +6531,29 @@
             </w:tcBorders>
             <w:shd w:fill="auto" w:val="clear"/>
             <w:tcMar>
-              <w:left w:w="18" w:type="dxa"/>
-            </w:tcMar>
-          </w:tcPr>
-          <w:p>
-            <w:pPr>
-              <w:pStyle w:val="TableContents"/>
-              <w:jc w:val="center"/>
-              <w:rPr>
-                <w:b/>
-                <w:b/>
-                <w:bCs/>
-                <w:sz w:val="21"/>
-                <w:szCs w:val="21"/>
-              </w:rPr>
-            </w:pPr>
-            <w:r>
-              <w:rPr>
-                <w:b/>
-                <w:bCs/>
-                <w:sz w:val="21"/>
-                <w:szCs w:val="21"/>
-              </w:rPr>
-              <w:t xml:space="preserve">dk</w:t>
+              <w:left w:w="15" w:type="dxa"/>
+            </w:tcMar>
+          </w:tcPr>
+          <w:p>
+            <w:pPr>
+              <w:pStyle w:val="TableContents"/>
+              <w:jc w:val="center"/>
+              <w:rPr>
+                <w:b/>
+                <w:b/>
+                <w:bCs/>
+                <w:sz w:val="21"/>
+                <w:szCs w:val="21"/>
+              </w:rPr>
+            </w:pPr>
+            <w:r>
+              <w:rPr>
+                <w:b/>
+                <w:bCs/>
+                <w:sz w:val="21"/>
+                <w:szCs w:val="21"/>
+              </w:rPr>
+              <w:t xml:space="preserve">undefined</w:t>
             </w:r>
           </w:p>
         </w:tc>
@@ -6615,7 +6571,7 @@
             </w:tcBorders>
             <w:shd w:fill="auto" w:val="clear"/>
             <w:tcMar>
-              <w:left w:w="18" w:type="dxa"/>
+              <w:left w:w="15" w:type="dxa"/>
             </w:tcMar>
           </w:tcPr>
           <w:p>
@@ -6642,29 +6598,29 @@
             </w:tcBorders>
             <w:shd w:fill="auto" w:val="clear"/>
             <w:tcMar>
-              <w:left w:w="18" w:type="dxa"/>
-            </w:tcMar>
-          </w:tcPr>
-          <w:p>
-            <w:pPr>
-              <w:pStyle w:val="TableContents"/>
-              <w:jc w:val="center"/>
-              <w:rPr>
-                <w:b/>
-                <w:b/>
-                <w:bCs/>
-                <w:sz w:val="21"/>
-                <w:szCs w:val="21"/>
-              </w:rPr>
-            </w:pPr>
-            <w:r>
-              <w:rPr>
-                <w:b/>
-                <w:bCs/>
-                <w:sz w:val="21"/>
-                <w:szCs w:val="21"/>
-              </w:rPr>
-              <w:t xml:space="preserve">dk</w:t>
+              <w:left w:w="15" w:type="dxa"/>
+            </w:tcMar>
+          </w:tcPr>
+          <w:p>
+            <w:pPr>
+              <w:pStyle w:val="TableContents"/>
+              <w:jc w:val="center"/>
+              <w:rPr>
+                <w:b/>
+                <w:b/>
+                <w:bCs/>
+                <w:sz w:val="21"/>
+                <w:szCs w:val="21"/>
+              </w:rPr>
+            </w:pPr>
+            <w:r>
+              <w:rPr>
+                <w:b/>
+                <w:bCs/>
+                <w:sz w:val="21"/>
+                <w:szCs w:val="21"/>
+              </w:rPr>
+              <w:t xml:space="preserve">undefined</w:t>
             </w:r>
           </w:p>
         </w:tc>
@@ -6682,7 +6638,7 @@
             </w:tcBorders>
             <w:shd w:fill="auto" w:val="clear"/>
             <w:tcMar>
-              <w:left w:w="18" w:type="dxa"/>
+              <w:left w:w="15" w:type="dxa"/>
             </w:tcMar>
           </w:tcPr>
           <w:p>
@@ -6723,29 +6679,29 @@
             </w:tcBorders>
             <w:shd w:fill="auto" w:val="clear"/>
             <w:tcMar>
-              <w:left w:w="18" w:type="dxa"/>
-            </w:tcMar>
-          </w:tcPr>
-          <w:p>
-            <w:pPr>
-              <w:pStyle w:val="TableContents"/>
-              <w:jc w:val="center"/>
-              <w:rPr>
-                <w:b/>
-                <w:b/>
-                <w:bCs/>
-                <w:sz w:val="21"/>
-                <w:szCs w:val="21"/>
-              </w:rPr>
-            </w:pPr>
-            <w:r>
-              <w:rPr>
-                <w:b/>
-                <w:bCs/>
-                <w:sz w:val="21"/>
-                <w:szCs w:val="21"/>
-              </w:rPr>
-              <w:t xml:space="preserve">dk</w:t>
+              <w:left w:w="15" w:type="dxa"/>
+            </w:tcMar>
+          </w:tcPr>
+          <w:p>
+            <w:pPr>
+              <w:pStyle w:val="TableContents"/>
+              <w:jc w:val="center"/>
+              <w:rPr>
+                <w:b/>
+                <w:b/>
+                <w:bCs/>
+                <w:sz w:val="21"/>
+                <w:szCs w:val="21"/>
+              </w:rPr>
+            </w:pPr>
+            <w:r>
+              <w:rPr>
+                <w:b/>
+                <w:bCs/>
+                <w:sz w:val="21"/>
+                <w:szCs w:val="21"/>
+              </w:rPr>
+              <w:t xml:space="preserve">undefined</w:t>
             </w:r>
           </w:p>
         </w:tc>
@@ -6763,7 +6719,7 @@
             </w:tcBorders>
             <w:shd w:fill="auto" w:val="clear"/>
             <w:tcMar>
-              <w:left w:w="18" w:type="dxa"/>
+              <w:left w:w="15" w:type="dxa"/>
             </w:tcMar>
           </w:tcPr>
           <w:p>
@@ -6790,29 +6746,29 @@
             </w:tcBorders>
             <w:shd w:fill="auto" w:val="clear"/>
             <w:tcMar>
-              <w:left w:w="18" w:type="dxa"/>
-            </w:tcMar>
-          </w:tcPr>
-          <w:p>
-            <w:pPr>
-              <w:pStyle w:val="TableContents"/>
-              <w:jc w:val="center"/>
-              <w:rPr>
-                <w:b/>
-                <w:b/>
-                <w:bCs/>
-                <w:sz w:val="21"/>
-                <w:szCs w:val="21"/>
-              </w:rPr>
-            </w:pPr>
-            <w:r>
-              <w:rPr>
-                <w:b/>
-                <w:bCs/>
-                <w:sz w:val="21"/>
-                <w:szCs w:val="21"/>
-              </w:rPr>
-              <w:t xml:space="preserve">dk</w:t>
+              <w:left w:w="15" w:type="dxa"/>
+            </w:tcMar>
+          </w:tcPr>
+          <w:p>
+            <w:pPr>
+              <w:pStyle w:val="TableContents"/>
+              <w:jc w:val="center"/>
+              <w:rPr>
+                <w:b/>
+                <w:b/>
+                <w:bCs/>
+                <w:sz w:val="21"/>
+                <w:szCs w:val="21"/>
+              </w:rPr>
+            </w:pPr>
+            <w:r>
+              <w:rPr>
+                <w:b/>
+                <w:bCs/>
+                <w:sz w:val="21"/>
+                <w:szCs w:val="21"/>
+              </w:rPr>
+              <w:t xml:space="preserve">undefined</w:t>
             </w:r>
           </w:p>
         </w:tc>
@@ -6830,7 +6786,7 @@
             </w:tcBorders>
             <w:shd w:fill="auto" w:val="clear"/>
             <w:tcMar>
-              <w:left w:w="18" w:type="dxa"/>
+              <w:left w:w="15" w:type="dxa"/>
             </w:tcMar>
           </w:tcPr>
           <w:p>
@@ -6857,29 +6813,29 @@
             </w:tcBorders>
             <w:shd w:fill="auto" w:val="clear"/>
             <w:tcMar>
-              <w:left w:w="18" w:type="dxa"/>
-            </w:tcMar>
-          </w:tcPr>
-          <w:p>
-            <w:pPr>
-              <w:pStyle w:val="TableContents"/>
-              <w:jc w:val="center"/>
-              <w:rPr>
-                <w:b/>
-                <w:b/>
-                <w:bCs/>
-                <w:sz w:val="21"/>
-                <w:szCs w:val="21"/>
-              </w:rPr>
-            </w:pPr>
-            <w:r>
-              <w:rPr>
-                <w:b/>
-                <w:bCs/>
-                <w:sz w:val="21"/>
-                <w:szCs w:val="21"/>
-              </w:rPr>
-              <w:t xml:space="preserve">dk</w:t>
+              <w:left w:w="15" w:type="dxa"/>
+            </w:tcMar>
+          </w:tcPr>
+          <w:p>
+            <w:pPr>
+              <w:pStyle w:val="TableContents"/>
+              <w:jc w:val="center"/>
+              <w:rPr>
+                <w:b/>
+                <w:b/>
+                <w:bCs/>
+                <w:sz w:val="21"/>
+                <w:szCs w:val="21"/>
+              </w:rPr>
+            </w:pPr>
+            <w:r>
+              <w:rPr>
+                <w:b/>
+                <w:bCs/>
+                <w:sz w:val="21"/>
+                <w:szCs w:val="21"/>
+              </w:rPr>
+              <w:t xml:space="preserve">undefined</w:t>
             </w:r>
           </w:p>
         </w:tc>
@@ -6897,7 +6853,7 @@
             </w:tcBorders>
             <w:shd w:fill="auto" w:val="clear"/>
             <w:tcMar>
-              <w:left w:w="18" w:type="dxa"/>
+              <w:left w:w="15" w:type="dxa"/>
             </w:tcMar>
           </w:tcPr>
           <w:p>
@@ -6924,29 +6880,29 @@
             </w:tcBorders>
             <w:shd w:fill="auto" w:val="clear"/>
             <w:tcMar>
-              <w:left w:w="18" w:type="dxa"/>
-            </w:tcMar>
-          </w:tcPr>
-          <w:p>
-            <w:pPr>
-              <w:pStyle w:val="TableContents"/>
-              <w:jc w:val="center"/>
-              <w:rPr>
-                <w:b/>
-                <w:b/>
-                <w:bCs/>
-                <w:sz w:val="21"/>
-                <w:szCs w:val="21"/>
-              </w:rPr>
-            </w:pPr>
-            <w:r>
-              <w:rPr>
-                <w:b/>
-                <w:bCs/>
-                <w:sz w:val="21"/>
-                <w:szCs w:val="21"/>
-              </w:rPr>
-              <w:t xml:space="preserve">dk</w:t>
+              <w:left w:w="15" w:type="dxa"/>
+            </w:tcMar>
+          </w:tcPr>
+          <w:p>
+            <w:pPr>
+              <w:pStyle w:val="TableContents"/>
+              <w:jc w:val="center"/>
+              <w:rPr>
+                <w:b/>
+                <w:b/>
+                <w:bCs/>
+                <w:sz w:val="21"/>
+                <w:szCs w:val="21"/>
+              </w:rPr>
+            </w:pPr>
+            <w:r>
+              <w:rPr>
+                <w:b/>
+                <w:bCs/>
+                <w:sz w:val="21"/>
+                <w:szCs w:val="21"/>
+              </w:rPr>
+              <w:t xml:space="preserve">undefined</w:t>
             </w:r>
           </w:p>
         </w:tc>
@@ -6964,7 +6920,7 @@
             </w:tcBorders>
             <w:shd w:fill="auto" w:val="clear"/>
             <w:tcMar>
-              <w:left w:w="18" w:type="dxa"/>
+              <w:left w:w="15" w:type="dxa"/>
             </w:tcMar>
           </w:tcPr>
           <w:p>
@@ -7001,29 +6957,29 @@
             </w:tcBorders>
             <w:shd w:fill="auto" w:val="clear"/>
             <w:tcMar>
-              <w:left w:w="18" w:type="dxa"/>
-            </w:tcMar>
-          </w:tcPr>
-          <w:p>
-            <w:pPr>
-              <w:pStyle w:val="TableContents"/>
-              <w:jc w:val="center"/>
-              <w:rPr>
-                <w:b/>
-                <w:b/>
-                <w:bCs/>
-                <w:sz w:val="21"/>
-                <w:szCs w:val="21"/>
-              </w:rPr>
-            </w:pPr>
-            <w:r>
-              <w:rPr>
-                <w:b/>
-                <w:bCs/>
-                <w:sz w:val="21"/>
-                <w:szCs w:val="21"/>
-              </w:rPr>
-              <w:t xml:space="preserve">dk</w:t>
+              <w:left w:w="15" w:type="dxa"/>
+            </w:tcMar>
+          </w:tcPr>
+          <w:p>
+            <w:pPr>
+              <w:pStyle w:val="TableContents"/>
+              <w:jc w:val="center"/>
+              <w:rPr>
+                <w:b/>
+                <w:b/>
+                <w:bCs/>
+                <w:sz w:val="21"/>
+                <w:szCs w:val="21"/>
+              </w:rPr>
+            </w:pPr>
+            <w:r>
+              <w:rPr>
+                <w:b/>
+                <w:bCs/>
+                <w:sz w:val="21"/>
+                <w:szCs w:val="21"/>
+              </w:rPr>
+              <w:t xml:space="preserve">undefined</w:t>
             </w:r>
           </w:p>
         </w:tc>
@@ -7043,7 +6999,7 @@
             </w:tcBorders>
             <w:shd w:fill="auto" w:val="clear"/>
             <w:tcMar>
-              <w:left w:w="18" w:type="dxa"/>
+              <w:left w:w="15" w:type="dxa"/>
             </w:tcMar>
           </w:tcPr>
           <w:p>
@@ -7105,29 +7061,29 @@
             </w:tcBorders>
             <w:shd w:fill="auto" w:val="clear"/>
             <w:tcMar>
-              <w:left w:w="18" w:type="dxa"/>
-            </w:tcMar>
-          </w:tcPr>
-          <w:p>
-            <w:pPr>
-              <w:pStyle w:val="TableContents"/>
-              <w:jc w:val="center"/>
-              <w:rPr>
-                <w:b/>
-                <w:b/>
-                <w:bCs/>
-                <w:sz w:val="21"/>
-                <w:szCs w:val="21"/>
-              </w:rPr>
-            </w:pPr>
-            <w:r>
-              <w:rPr>
-                <w:b/>
-                <w:bCs/>
-                <w:sz w:val="21"/>
-                <w:szCs w:val="21"/>
-              </w:rPr>
-              <w:t xml:space="preserve">dk</w:t>
+              <w:left w:w="15" w:type="dxa"/>
+            </w:tcMar>
+          </w:tcPr>
+          <w:p>
+            <w:pPr>
+              <w:pStyle w:val="TableContents"/>
+              <w:jc w:val="center"/>
+              <w:rPr>
+                <w:b/>
+                <w:b/>
+                <w:bCs/>
+                <w:sz w:val="21"/>
+                <w:szCs w:val="21"/>
+              </w:rPr>
+            </w:pPr>
+            <w:r>
+              <w:rPr>
+                <w:b/>
+                <w:bCs/>
+                <w:sz w:val="21"/>
+                <w:szCs w:val="21"/>
+              </w:rPr>
+              <w:t xml:space="preserve">undefined</w:t>
             </w:r>
           </w:p>
         </w:tc>
@@ -7145,7 +7101,7 @@
             </w:tcBorders>
             <w:shd w:fill="auto" w:val="clear"/>
             <w:tcMar>
-              <w:left w:w="18" w:type="dxa"/>
+              <w:left w:w="15" w:type="dxa"/>
             </w:tcMar>
           </w:tcPr>
           <w:p>
@@ -7172,29 +7128,29 @@
             </w:tcBorders>
             <w:shd w:fill="auto" w:val="clear"/>
             <w:tcMar>
-              <w:left w:w="18" w:type="dxa"/>
-            </w:tcMar>
-          </w:tcPr>
-          <w:p>
-            <w:pPr>
-              <w:pStyle w:val="TableContents"/>
-              <w:jc w:val="center"/>
-              <w:rPr>
-                <w:b/>
-                <w:b/>
-                <w:bCs/>
-                <w:sz w:val="21"/>
-                <w:szCs w:val="21"/>
-              </w:rPr>
-            </w:pPr>
-            <w:r>
-              <w:rPr>
-                <w:b/>
-                <w:bCs/>
-                <w:sz w:val="21"/>
-                <w:szCs w:val="21"/>
-              </w:rPr>
-              <w:t xml:space="preserve">dk</w:t>
+              <w:left w:w="15" w:type="dxa"/>
+            </w:tcMar>
+          </w:tcPr>
+          <w:p>
+            <w:pPr>
+              <w:pStyle w:val="TableContents"/>
+              <w:jc w:val="center"/>
+              <w:rPr>
+                <w:b/>
+                <w:b/>
+                <w:bCs/>
+                <w:sz w:val="21"/>
+                <w:szCs w:val="21"/>
+              </w:rPr>
+            </w:pPr>
+            <w:r>
+              <w:rPr>
+                <w:b/>
+                <w:bCs/>
+                <w:sz w:val="21"/>
+                <w:szCs w:val="21"/>
+              </w:rPr>
+              <w:t xml:space="preserve">undefined</w:t>
             </w:r>
           </w:p>
         </w:tc>
@@ -7212,7 +7168,7 @@
             </w:tcBorders>
             <w:shd w:fill="auto" w:val="clear"/>
             <w:tcMar>
-              <w:left w:w="18" w:type="dxa"/>
+              <w:left w:w="15" w:type="dxa"/>
             </w:tcMar>
           </w:tcPr>
           <w:p>
@@ -7249,29 +7205,29 @@
             </w:tcBorders>
             <w:shd w:fill="auto" w:val="clear"/>
             <w:tcMar>
-              <w:left w:w="18" w:type="dxa"/>
-            </w:tcMar>
-          </w:tcPr>
-          <w:p>
-            <w:pPr>
-              <w:pStyle w:val="TableContents"/>
-              <w:jc w:val="center"/>
-              <w:rPr>
-                <w:b/>
-                <w:b/>
-                <w:bCs/>
-                <w:sz w:val="21"/>
-                <w:szCs w:val="21"/>
-              </w:rPr>
-            </w:pPr>
-            <w:r>
-              <w:rPr>
-                <w:b/>
-                <w:bCs/>
-                <w:sz w:val="21"/>
-                <w:szCs w:val="21"/>
-              </w:rPr>
-              <w:t xml:space="preserve">dk</w:t>
+              <w:left w:w="15" w:type="dxa"/>
+            </w:tcMar>
+          </w:tcPr>
+          <w:p>
+            <w:pPr>
+              <w:pStyle w:val="TableContents"/>
+              <w:jc w:val="center"/>
+              <w:rPr>
+                <w:b/>
+                <w:b/>
+                <w:bCs/>
+                <w:sz w:val="21"/>
+                <w:szCs w:val="21"/>
+              </w:rPr>
+            </w:pPr>
+            <w:r>
+              <w:rPr>
+                <w:b/>
+                <w:bCs/>
+                <w:sz w:val="21"/>
+                <w:szCs w:val="21"/>
+              </w:rPr>
+              <w:t xml:space="preserve">undefined</w:t>
             </w:r>
           </w:p>
         </w:tc>
@@ -7289,7 +7245,7 @@
             </w:tcBorders>
             <w:shd w:fill="auto" w:val="clear"/>
             <w:tcMar>
-              <w:left w:w="18" w:type="dxa"/>
+              <w:left w:w="15" w:type="dxa"/>
             </w:tcMar>
           </w:tcPr>
           <w:p>
@@ -7316,29 +7272,29 @@
             </w:tcBorders>
             <w:shd w:fill="auto" w:val="clear"/>
             <w:tcMar>
-              <w:left w:w="18" w:type="dxa"/>
-            </w:tcMar>
-          </w:tcPr>
-          <w:p>
-            <w:pPr>
-              <w:pStyle w:val="TableContents"/>
-              <w:jc w:val="center"/>
-              <w:rPr>
-                <w:b/>
-                <w:b/>
-                <w:bCs/>
-                <w:sz w:val="21"/>
-                <w:szCs w:val="21"/>
-              </w:rPr>
-            </w:pPr>
-            <w:r>
-              <w:rPr>
-                <w:b/>
-                <w:bCs/>
-                <w:sz w:val="21"/>
-                <w:szCs w:val="21"/>
-              </w:rPr>
-              <w:t xml:space="preserve">dk</w:t>
+              <w:left w:w="15" w:type="dxa"/>
+            </w:tcMar>
+          </w:tcPr>
+          <w:p>
+            <w:pPr>
+              <w:pStyle w:val="TableContents"/>
+              <w:jc w:val="center"/>
+              <w:rPr>
+                <w:b/>
+                <w:b/>
+                <w:bCs/>
+                <w:sz w:val="21"/>
+                <w:szCs w:val="21"/>
+              </w:rPr>
+            </w:pPr>
+            <w:r>
+              <w:rPr>
+                <w:b/>
+                <w:bCs/>
+                <w:sz w:val="21"/>
+                <w:szCs w:val="21"/>
+              </w:rPr>
+              <w:t xml:space="preserve">undefined</w:t>
             </w:r>
           </w:p>
         </w:tc>
@@ -7356,7 +7312,7 @@
             </w:tcBorders>
             <w:shd w:fill="auto" w:val="clear"/>
             <w:tcMar>
-              <w:left w:w="18" w:type="dxa"/>
+              <w:left w:w="15" w:type="dxa"/>
             </w:tcMar>
           </w:tcPr>
           <w:p>
@@ -7383,29 +7339,29 @@
             </w:tcBorders>
             <w:shd w:fill="auto" w:val="clear"/>
             <w:tcMar>
-              <w:left w:w="18" w:type="dxa"/>
-            </w:tcMar>
-          </w:tcPr>
-          <w:p>
-            <w:pPr>
-              <w:pStyle w:val="TableContents"/>
-              <w:jc w:val="center"/>
-              <w:rPr>
-                <w:b/>
-                <w:b/>
-                <w:bCs/>
-                <w:sz w:val="21"/>
-                <w:szCs w:val="21"/>
-              </w:rPr>
-            </w:pPr>
-            <w:r>
-              <w:rPr>
-                <w:b/>
-                <w:bCs/>
-                <w:sz w:val="21"/>
-                <w:szCs w:val="21"/>
-              </w:rPr>
-              <w:t xml:space="preserve">dk</w:t>
+              <w:left w:w="15" w:type="dxa"/>
+            </w:tcMar>
+          </w:tcPr>
+          <w:p>
+            <w:pPr>
+              <w:pStyle w:val="TableContents"/>
+              <w:jc w:val="center"/>
+              <w:rPr>
+                <w:b/>
+                <w:b/>
+                <w:bCs/>
+                <w:sz w:val="21"/>
+                <w:szCs w:val="21"/>
+              </w:rPr>
+            </w:pPr>
+            <w:r>
+              <w:rPr>
+                <w:b/>
+                <w:bCs/>
+                <w:sz w:val="21"/>
+                <w:szCs w:val="21"/>
+              </w:rPr>
+              <w:t xml:space="preserve">undefined</w:t>
             </w:r>
           </w:p>
         </w:tc>
@@ -7423,7 +7379,7 @@
             </w:tcBorders>
             <w:shd w:fill="auto" w:val="clear"/>
             <w:tcMar>
-              <w:left w:w="18" w:type="dxa"/>
+              <w:left w:w="15" w:type="dxa"/>
             </w:tcMar>
           </w:tcPr>
           <w:p>
@@ -7450,29 +7406,29 @@
             </w:tcBorders>
             <w:shd w:fill="auto" w:val="clear"/>
             <w:tcMar>
-              <w:left w:w="18" w:type="dxa"/>
-            </w:tcMar>
-          </w:tcPr>
-          <w:p>
-            <w:pPr>
-              <w:pStyle w:val="TableContents"/>
-              <w:jc w:val="center"/>
-              <w:rPr>
-                <w:b/>
-                <w:b/>
-                <w:bCs/>
-                <w:sz w:val="21"/>
-                <w:szCs w:val="21"/>
-              </w:rPr>
-            </w:pPr>
-            <w:r>
-              <w:rPr>
-                <w:b/>
-                <w:bCs/>
-                <w:sz w:val="21"/>
-                <w:szCs w:val="21"/>
-              </w:rPr>
-              <w:t xml:space="preserve">dk</w:t>
+              <w:left w:w="15" w:type="dxa"/>
+            </w:tcMar>
+          </w:tcPr>
+          <w:p>
+            <w:pPr>
+              <w:pStyle w:val="TableContents"/>
+              <w:jc w:val="center"/>
+              <w:rPr>
+                <w:b/>
+                <w:b/>
+                <w:bCs/>
+                <w:sz w:val="21"/>
+                <w:szCs w:val="21"/>
+              </w:rPr>
+            </w:pPr>
+            <w:r>
+              <w:rPr>
+                <w:b/>
+                <w:bCs/>
+                <w:sz w:val="21"/>
+                <w:szCs w:val="21"/>
+              </w:rPr>
+              <w:t xml:space="preserve">undefined</w:t>
             </w:r>
           </w:p>
         </w:tc>
@@ -7490,7 +7446,7 @@
             </w:tcBorders>
             <w:shd w:fill="auto" w:val="clear"/>
             <w:tcMar>
-              <w:left w:w="18" w:type="dxa"/>
+              <w:left w:w="15" w:type="dxa"/>
             </w:tcMar>
           </w:tcPr>
           <w:p>
@@ -7527,29 +7483,29 @@
             </w:tcBorders>
             <w:shd w:fill="auto" w:val="clear"/>
             <w:tcMar>
-              <w:left w:w="18" w:type="dxa"/>
-            </w:tcMar>
-          </w:tcPr>
-          <w:p>
-            <w:pPr>
-              <w:pStyle w:val="TableContents"/>
-              <w:jc w:val="center"/>
-              <w:rPr>
-                <w:b/>
-                <w:b/>
-                <w:bCs/>
-                <w:sz w:val="21"/>
-                <w:szCs w:val="21"/>
-              </w:rPr>
-            </w:pPr>
-            <w:r>
-              <w:rPr>
-                <w:b/>
-                <w:bCs/>
-                <w:sz w:val="21"/>
-                <w:szCs w:val="21"/>
-              </w:rPr>
-              <w:t xml:space="preserve">dk</w:t>
+              <w:left w:w="15" w:type="dxa"/>
+            </w:tcMar>
+          </w:tcPr>
+          <w:p>
+            <w:pPr>
+              <w:pStyle w:val="TableContents"/>
+              <w:jc w:val="center"/>
+              <w:rPr>
+                <w:b/>
+                <w:b/>
+                <w:bCs/>
+                <w:sz w:val="21"/>
+                <w:szCs w:val="21"/>
+              </w:rPr>
+            </w:pPr>
+            <w:r>
+              <w:rPr>
+                <w:b/>
+                <w:bCs/>
+                <w:sz w:val="21"/>
+                <w:szCs w:val="21"/>
+              </w:rPr>
+              <w:t xml:space="preserve">undefined</w:t>
             </w:r>
           </w:p>
         </w:tc>
@@ -7663,7 +7619,7 @@
       <w:tblPr>
         <w:tblW w:w="9541" w:type="dxa"/>
         <w:jc w:val="left"/>
-        <w:tblInd w:w="28" w:type="dxa"/>
+        <w:tblInd w:w="25" w:type="dxa"/>
         <w:tblBorders>
           <w:top w:val="single" w:sz="2" w:space="0" w:color="000001"/>
           <w:left w:val="single" w:sz="2" w:space="0" w:color="000001"/>
@@ -7672,7 +7628,7 @@
         </w:tblBorders>
         <w:tblCellMar>
           <w:top w:w="55" w:type="dxa"/>
-          <w:left w:w="18" w:type="dxa"/>
+          <w:left w:w="15" w:type="dxa"/>
           <w:bottom w:w="55" w:type="dxa"/>
           <w:right w:w="55" w:type="dxa"/>
         </w:tblCellMar>
@@ -7694,7 +7650,7 @@
             </w:tcBorders>
             <w:shd w:fill="auto" w:val="clear"/>
             <w:tcMar>
-              <w:left w:w="18" w:type="dxa"/>
+              <w:left w:w="15" w:type="dxa"/>
             </w:tcMar>
           </w:tcPr>
           <w:p>
@@ -7724,7 +7680,7 @@
             </w:tcBorders>
             <w:shd w:fill="auto" w:val="clear"/>
             <w:tcMar>
-              <w:left w:w="18" w:type="dxa"/>
+              <w:left w:w="15" w:type="dxa"/>
             </w:tcMar>
           </w:tcPr>
           <w:p>
@@ -7760,7 +7716,7 @@
             </w:tcBorders>
             <w:shd w:fill="auto" w:val="clear"/>
             <w:tcMar>
-              <w:left w:w="18" w:type="dxa"/>
+              <w:left w:w="15" w:type="dxa"/>
             </w:tcMar>
           </w:tcPr>
           <w:p>
@@ -7787,29 +7743,29 @@
             </w:tcBorders>
             <w:shd w:fill="auto" w:val="clear"/>
             <w:tcMar>
-              <w:left w:w="18" w:type="dxa"/>
-            </w:tcMar>
-          </w:tcPr>
-          <w:p>
-            <w:pPr>
-              <w:pStyle w:val="TableContents"/>
-              <w:jc w:val="center"/>
-              <w:rPr>
-                <w:b/>
-                <w:b/>
-                <w:bCs/>
-                <w:sz w:val="21"/>
-                <w:szCs w:val="21"/>
-              </w:rPr>
-            </w:pPr>
-            <w:r>
-              <w:rPr>
-                <w:b/>
-                <w:bCs/>
-                <w:sz w:val="21"/>
-                <w:szCs w:val="21"/>
-              </w:rPr>
-              <w:t xml:space="preserve">dk</w:t>
+              <w:left w:w="15" w:type="dxa"/>
+            </w:tcMar>
+          </w:tcPr>
+          <w:p>
+            <w:pPr>
+              <w:pStyle w:val="TableContents"/>
+              <w:jc w:val="center"/>
+              <w:rPr>
+                <w:b/>
+                <w:b/>
+                <w:bCs/>
+                <w:sz w:val="21"/>
+                <w:szCs w:val="21"/>
+              </w:rPr>
+            </w:pPr>
+            <w:r>
+              <w:rPr>
+                <w:b/>
+                <w:bCs/>
+                <w:sz w:val="21"/>
+                <w:szCs w:val="21"/>
+              </w:rPr>
+              <w:t xml:space="preserve">undefined</w:t>
             </w:r>
           </w:p>
         </w:tc>
@@ -7827,7 +7783,7 @@
             </w:tcBorders>
             <w:shd w:fill="auto" w:val="clear"/>
             <w:tcMar>
-              <w:left w:w="18" w:type="dxa"/>
+              <w:left w:w="15" w:type="dxa"/>
             </w:tcMar>
           </w:tcPr>
           <w:p>
@@ -7854,29 +7810,29 @@
             </w:tcBorders>
             <w:shd w:fill="auto" w:val="clear"/>
             <w:tcMar>
-              <w:left w:w="18" w:type="dxa"/>
-            </w:tcMar>
-          </w:tcPr>
-          <w:p>
-            <w:pPr>
-              <w:pStyle w:val="TableContents"/>
-              <w:jc w:val="center"/>
-              <w:rPr>
-                <w:b/>
-                <w:b/>
-                <w:bCs/>
-                <w:sz w:val="21"/>
-                <w:szCs w:val="21"/>
-              </w:rPr>
-            </w:pPr>
-            <w:r>
-              <w:rPr>
-                <w:b/>
-                <w:bCs/>
-                <w:sz w:val="21"/>
-                <w:szCs w:val="21"/>
-              </w:rPr>
-              <w:t xml:space="preserve">dk</w:t>
+              <w:left w:w="15" w:type="dxa"/>
+            </w:tcMar>
+          </w:tcPr>
+          <w:p>
+            <w:pPr>
+              <w:pStyle w:val="TableContents"/>
+              <w:jc w:val="center"/>
+              <w:rPr>
+                <w:b/>
+                <w:b/>
+                <w:bCs/>
+                <w:sz w:val="21"/>
+                <w:szCs w:val="21"/>
+              </w:rPr>
+            </w:pPr>
+            <w:r>
+              <w:rPr>
+                <w:b/>
+                <w:bCs/>
+                <w:sz w:val="21"/>
+                <w:szCs w:val="21"/>
+              </w:rPr>
+              <w:t xml:space="preserve">undefined</w:t>
             </w:r>
           </w:p>
         </w:tc>
@@ -7894,7 +7850,7 @@
             </w:tcBorders>
             <w:shd w:fill="auto" w:val="clear"/>
             <w:tcMar>
-              <w:left w:w="18" w:type="dxa"/>
+              <w:left w:w="15" w:type="dxa"/>
             </w:tcMar>
           </w:tcPr>
           <w:p>
@@ -7921,29 +7877,29 @@
             </w:tcBorders>
             <w:shd w:fill="auto" w:val="clear"/>
             <w:tcMar>
-              <w:left w:w="18" w:type="dxa"/>
-            </w:tcMar>
-          </w:tcPr>
-          <w:p>
-            <w:pPr>
-              <w:pStyle w:val="TableContents"/>
-              <w:jc w:val="center"/>
-              <w:rPr>
-                <w:b/>
-                <w:b/>
-                <w:bCs/>
-                <w:sz w:val="21"/>
-                <w:szCs w:val="21"/>
-              </w:rPr>
-            </w:pPr>
-            <w:r>
-              <w:rPr>
-                <w:b/>
-                <w:bCs/>
-                <w:sz w:val="21"/>
-                <w:szCs w:val="21"/>
-              </w:rPr>
-              <w:t xml:space="preserve">dk</w:t>
+              <w:left w:w="15" w:type="dxa"/>
+            </w:tcMar>
+          </w:tcPr>
+          <w:p>
+            <w:pPr>
+              <w:pStyle w:val="TableContents"/>
+              <w:jc w:val="center"/>
+              <w:rPr>
+                <w:b/>
+                <w:b/>
+                <w:bCs/>
+                <w:sz w:val="21"/>
+                <w:szCs w:val="21"/>
+              </w:rPr>
+            </w:pPr>
+            <w:r>
+              <w:rPr>
+                <w:b/>
+                <w:bCs/>
+                <w:sz w:val="21"/>
+                <w:szCs w:val="21"/>
+              </w:rPr>
+              <w:t xml:space="preserve">undefined</w:t>
             </w:r>
           </w:p>
         </w:tc>

</xml_diff>

<commit_message>
Add recommendation parts to the Docx RELATES #7
</commit_message>
<xml_diff>
--- a/public/form.docx
+++ b/public/form.docx
@@ -300,7 +300,7 @@
           <w:sz w:val="30"/>
           <w:szCs w:val="30"/>
         </w:rPr>
-        <w:t/>
+        <w:t xml:space="preserve">wwwwwwwwww</w:t>
       </w:r>
     </w:p>
     <w:p>
@@ -373,7 +373,7 @@
       <w:tblPr>
         <w:tblW w:w="9541" w:type="dxa"/>
         <w:jc w:val="left"/>
-        <w:tblInd w:w="10" w:type="dxa"/>
+        <w:tblInd w:w="8" w:type="dxa"/>
         <w:tblBorders>
           <w:top w:val="single" w:sz="2" w:space="0" w:color="000001"/>
           <w:left w:val="single" w:sz="2" w:space="0" w:color="000001"/>
@@ -609,7 +609,7 @@
                 <w:sz w:val="21"/>
                 <w:szCs w:val="21"/>
               </w:rPr>
-              <w:t/>
+              <w:t xml:space="preserve">No</w:t>
             </w:r>
           </w:p>
         </w:tc>
@@ -2746,6 +2746,70 @@
           <w:iCs/>
           <w:color w:val="000000"/>
         </w:rPr>
+        <w:drawing>
+          <wp:inline distT="0" distB="0" distL="0" distR="0">
+            <wp:extent cx="1905000" cy="1905000"/>
+            <wp:effectExtent l="0" t="0" r="0" b="0"/>
+            <wp:docPr id="2" name="Image 2" descr="image"/>
+            <wp:cNvGraphicFramePr>
+              <a:graphicFrameLocks xmlns:a="http://schemas.openxmlformats.org/drawingml/2006/main" noChangeAspect="1"/>
+            </wp:cNvGraphicFramePr>
+            <a:graphic xmlns:a="http://schemas.openxmlformats.org/drawingml/2006/main">
+              <a:graphicData uri="http://schemas.openxmlformats.org/drawingml/2006/picture">
+                <pic:pic xmlns:pic="http://schemas.openxmlformats.org/drawingml/2006/picture">
+                  <pic:nvPicPr>
+                    <pic:cNvPr id="0" name="Picture 1" descr="image"/>
+                    <pic:cNvPicPr>
+                      <a:picLocks noChangeAspect="1" noChangeArrowheads="1"/>
+                    </pic:cNvPicPr>
+                  </pic:nvPicPr>
+                  <pic:blipFill>
+                    <a:blip r:embed="rId13">
+                      <a:extLst>
+                        <a:ext uri="{28A0092B-C50C-407E-A947-70E740481C1C}">
+                          <a14:useLocalDpi xmlns:a14="http://schemas.microsoft.com/office/drawing/2010/main" val="0"/>
+                        </a:ext>
+                      </a:extLst>
+                    </a:blip>
+                    <a:srcRect/>
+                    <a:stretch>
+                      <a:fillRect/>
+                    </a:stretch>
+                  </pic:blipFill>
+                  <pic:spPr bwMode="auto">
+                    <a:xfrm>
+                      <a:off x="0" y="0"/>
+                      <a:ext cx="1905000" cy="1905000"/>
+                    </a:xfrm>
+                    <a:prstGeom prst="rect">
+                      <a:avLst/>
+                    </a:prstGeom>
+                    <a:noFill/>
+                    <a:ln>
+                      <a:noFill/>
+                    </a:ln>
+                  </pic:spPr>
+                </pic:pic>
+              </a:graphicData>
+            </a:graphic>
+          </wp:inline>
+        </w:drawing>
+      </w:r>
+    </w:p>
+    <w:p>
+      <w:pPr>
+        <w:pStyle w:val="Normal"/>
+        <w:ind w:hanging="0"/>
+        <w:rPr/>
+      </w:pPr>
+      <w:r>
+        <w:rPr>
+          <w:b/>
+          <w:bCs/>
+          <w:i/>
+          <w:iCs/>
+          <w:color w:val="000000"/>
+        </w:rPr>
         <w:t/>
       </w:r>
     </w:p>
@@ -2753,112 +2817,17 @@
       <w:pPr>
         <w:pStyle w:val="Normal"/>
         <w:ind w:hanging="0"/>
-        <w:rPr>
-          <w:color w:val="000000"/>
-        </w:rPr>
-      </w:pPr>
-      <w:r>
-        <w:rPr>
-          <w:color w:val="000000"/>
-        </w:rPr>
-      </w:r>
-    </w:p>
-    <w:p>
-      <w:pPr>
-        <w:pStyle w:val="Normal"/>
-        <w:ind w:hanging="0"/>
-        <w:rPr>
-          <w:color w:val="000000"/>
-        </w:rPr>
-      </w:pPr>
-      <w:r>
-        <w:rPr>
-          <w:color w:val="000000"/>
-        </w:rPr>
-      </w:r>
-    </w:p>
-    <w:p>
-      <w:pPr>
-        <w:pStyle w:val="Normal"/>
-        <w:ind w:hanging="0"/>
-        <w:rPr>
-          <w:color w:val="000000"/>
-        </w:rPr>
-      </w:pPr>
-      <w:r>
-        <w:rPr>
-          <w:color w:val="000000"/>
-        </w:rPr>
-      </w:r>
-    </w:p>
-    <w:p>
-      <w:pPr>
-        <w:pStyle w:val="Normal"/>
-        <w:ind w:hanging="0"/>
-        <w:rPr>
-          <w:color w:val="000000"/>
-        </w:rPr>
-      </w:pPr>
-      <w:r>
-        <w:rPr>
-          <w:color w:val="000000"/>
-        </w:rPr>
-      </w:r>
-    </w:p>
-    <w:p>
-      <w:pPr>
-        <w:pStyle w:val="Normal"/>
-        <w:ind w:hanging="0"/>
-        <w:rPr>
-          <w:color w:val="000000"/>
-        </w:rPr>
-      </w:pPr>
-      <w:r>
-        <w:rPr>
-          <w:color w:val="000000"/>
-        </w:rPr>
-      </w:r>
-    </w:p>
-    <w:p>
-      <w:pPr>
-        <w:pStyle w:val="Normal"/>
-        <w:ind w:hanging="0"/>
-        <w:rPr>
-          <w:color w:val="000000"/>
-        </w:rPr>
-      </w:pPr>
-      <w:r>
-        <w:rPr>
-          <w:color w:val="000000"/>
-        </w:rPr>
-      </w:r>
-    </w:p>
-    <w:p>
-      <w:pPr>
-        <w:pStyle w:val="Normal"/>
-        <w:ind w:hanging="0"/>
-        <w:rPr>
-          <w:color w:val="000000"/>
-        </w:rPr>
-      </w:pPr>
-      <w:r>
-        <w:rPr>
-          <w:color w:val="000000"/>
-        </w:rPr>
-      </w:r>
-    </w:p>
-    <w:p>
-      <w:pPr>
-        <w:pStyle w:val="Normal"/>
-        <w:ind w:hanging="0"/>
-        <w:rPr>
-          <w:color w:val="000000"/>
-        </w:rPr>
-      </w:pPr>
-      <w:r>
-        <w:rPr>
-          <w:color w:val="000000"/>
-        </w:rPr>
+        <w:rPr/>
+      </w:pPr>
+      <w:r>
+        <w:rPr>
+          <w:b/>
+          <w:bCs/>
+          <w:i/>
+          <w:iCs/>
+          <w:color w:val="000000"/>
+        </w:rPr>
+        <w:t/>
       </w:r>
     </w:p>
     <w:p>
@@ -3100,41 +3069,13 @@
       </w:r>
       <w:r>
         <w:br w:type="page"/>
-      </w:r>
-    </w:p>
-    <w:p>
-      <w:pPr>
-        <w:pStyle w:val="Normal"/>
-        <w:ind w:hanging="0"/>
-        <w:rPr>
-          <w:color w:val="000000"/>
-        </w:rPr>
-      </w:pPr>
-      <w:r>
-        <w:rPr>
-          <w:color w:val="000000"/>
-        </w:rPr>
-      </w:r>
-    </w:p>
-    <w:p>
-      <w:pPr>
-        <w:pStyle w:val="Normal"/>
-        <w:ind w:hanging="0"/>
-        <w:rPr>
-          <w:color w:val="000000"/>
-        </w:rPr>
-      </w:pPr>
-      <w:r>
-        <w:rPr>
-          <w:color w:val="000000"/>
-        </w:rPr>
       </w:r>
     </w:p>
     <w:tbl>
       <w:tblPr>
         <w:tblW w:w="9541" w:type="dxa"/>
         <w:jc w:val="left"/>
-        <w:tblInd w:w="19" w:type="dxa"/>
+        <w:tblInd w:w="17" w:type="dxa"/>
         <w:tblBorders>
           <w:top w:val="single" w:sz="2" w:space="0" w:color="000001"/>
           <w:left w:val="single" w:sz="2" w:space="0" w:color="000001"/>
@@ -3143,7 +3084,7 @@
         </w:tblBorders>
         <w:tblCellMar>
           <w:top w:w="55" w:type="dxa"/>
-          <w:left w:w="6" w:type="dxa"/>
+          <w:left w:w="3" w:type="dxa"/>
           <w:bottom w:w="55" w:type="dxa"/>
           <w:right w:w="55" w:type="dxa"/>
         </w:tblCellMar>
@@ -3165,12 +3106,13 @@
             </w:tcBorders>
             <w:shd w:fill="auto" w:val="clear"/>
             <w:tcMar>
-              <w:left w:w="6" w:type="dxa"/>
+              <w:left w:w="3" w:type="dxa"/>
             </w:tcMar>
           </w:tcPr>
           <w:p>
             <w:pPr>
               <w:pStyle w:val="Normal"/>
+              <w:pageBreakBefore/>
               <w:jc w:val="center"/>
               <w:rPr/>
             </w:pPr>
@@ -3195,7 +3137,7 @@
             </w:tcBorders>
             <w:shd w:fill="auto" w:val="clear"/>
             <w:tcMar>
-              <w:left w:w="6" w:type="dxa"/>
+              <w:left w:w="3" w:type="dxa"/>
             </w:tcMar>
           </w:tcPr>
           <w:p>
@@ -3242,7 +3184,7 @@
             </w:tcBorders>
             <w:shd w:fill="auto" w:val="clear"/>
             <w:tcMar>
-              <w:left w:w="6" w:type="dxa"/>
+              <w:left w:w="3" w:type="dxa"/>
             </w:tcMar>
           </w:tcPr>
           <w:p>
@@ -3269,7 +3211,7 @@
             </w:tcBorders>
             <w:shd w:fill="auto" w:val="clear"/>
             <w:tcMar>
-              <w:left w:w="6" w:type="dxa"/>
+              <w:left w:w="3" w:type="dxa"/>
             </w:tcMar>
           </w:tcPr>
           <w:p>
@@ -3303,7 +3245,7 @@
             </w:tcBorders>
             <w:shd w:fill="auto" w:val="clear"/>
             <w:tcMar>
-              <w:left w:w="6" w:type="dxa"/>
+              <w:left w:w="3" w:type="dxa"/>
             </w:tcMar>
           </w:tcPr>
           <w:p>
@@ -3340,7 +3282,7 @@
             </w:tcBorders>
             <w:shd w:fill="auto" w:val="clear"/>
             <w:tcMar>
-              <w:left w:w="6" w:type="dxa"/>
+              <w:left w:w="3" w:type="dxa"/>
             </w:tcMar>
           </w:tcPr>
           <w:p>
@@ -3374,7 +3316,7 @@
             </w:tcBorders>
             <w:shd w:fill="auto" w:val="clear"/>
             <w:tcMar>
-              <w:left w:w="6" w:type="dxa"/>
+              <w:left w:w="3" w:type="dxa"/>
             </w:tcMar>
           </w:tcPr>
           <w:p>
@@ -3411,7 +3353,7 @@
             </w:tcBorders>
             <w:shd w:fill="auto" w:val="clear"/>
             <w:tcMar>
-              <w:left w:w="6" w:type="dxa"/>
+              <w:left w:w="3" w:type="dxa"/>
             </w:tcMar>
           </w:tcPr>
           <w:p>
@@ -3445,7 +3387,7 @@
             </w:tcBorders>
             <w:shd w:fill="auto" w:val="clear"/>
             <w:tcMar>
-              <w:left w:w="6" w:type="dxa"/>
+              <w:left w:w="3" w:type="dxa"/>
             </w:tcMar>
           </w:tcPr>
           <w:p>
@@ -3482,7 +3424,7 @@
             </w:tcBorders>
             <w:shd w:fill="auto" w:val="clear"/>
             <w:tcMar>
-              <w:left w:w="6" w:type="dxa"/>
+              <w:left w:w="3" w:type="dxa"/>
             </w:tcMar>
           </w:tcPr>
           <w:p>
@@ -3527,7 +3469,7 @@
             </w:tcBorders>
             <w:shd w:fill="auto" w:val="clear"/>
             <w:tcMar>
-              <w:left w:w="6" w:type="dxa"/>
+              <w:left w:w="3" w:type="dxa"/>
             </w:tcMar>
           </w:tcPr>
           <w:p>
@@ -3564,7 +3506,7 @@
             </w:tcBorders>
             <w:shd w:fill="auto" w:val="clear"/>
             <w:tcMar>
-              <w:left w:w="6" w:type="dxa"/>
+              <w:left w:w="3" w:type="dxa"/>
             </w:tcMar>
           </w:tcPr>
           <w:p>
@@ -3598,7 +3540,7 @@
             </w:tcBorders>
             <w:shd w:fill="auto" w:val="clear"/>
             <w:tcMar>
-              <w:left w:w="6" w:type="dxa"/>
+              <w:left w:w="3" w:type="dxa"/>
             </w:tcMar>
           </w:tcPr>
           <w:p>
@@ -3625,7 +3567,7 @@
             </w:tcBorders>
             <w:shd w:fill="auto" w:val="clear"/>
             <w:tcMar>
-              <w:left w:w="6" w:type="dxa"/>
+              <w:left w:w="3" w:type="dxa"/>
             </w:tcMar>
           </w:tcPr>
           <w:p>
@@ -3659,7 +3601,7 @@
             </w:tcBorders>
             <w:shd w:fill="auto" w:val="clear"/>
             <w:tcMar>
-              <w:left w:w="6" w:type="dxa"/>
+              <w:left w:w="3" w:type="dxa"/>
             </w:tcMar>
           </w:tcPr>
           <w:p>
@@ -3696,7 +3638,7 @@
             </w:tcBorders>
             <w:shd w:fill="auto" w:val="clear"/>
             <w:tcMar>
-              <w:left w:w="6" w:type="dxa"/>
+              <w:left w:w="3" w:type="dxa"/>
             </w:tcMar>
           </w:tcPr>
           <w:p>
@@ -3730,7 +3672,7 @@
             </w:tcBorders>
             <w:shd w:fill="auto" w:val="clear"/>
             <w:tcMar>
-              <w:left w:w="6" w:type="dxa"/>
+              <w:left w:w="3" w:type="dxa"/>
             </w:tcMar>
           </w:tcPr>
           <w:p>
@@ -3757,7 +3699,7 @@
             </w:tcBorders>
             <w:shd w:fill="auto" w:val="clear"/>
             <w:tcMar>
-              <w:left w:w="6" w:type="dxa"/>
+              <w:left w:w="3" w:type="dxa"/>
             </w:tcMar>
           </w:tcPr>
           <w:p>
@@ -3938,132 +3880,6 @@
           <w:color w:val="000000"/>
         </w:rPr>
       </w:r>
-    </w:p>
-    <w:p>
-      <w:pPr>
-        <w:pStyle w:val="Normal"/>
-        <w:ind w:hanging="0"/>
-        <w:rPr>
-          <w:color w:val="000000"/>
-        </w:rPr>
-      </w:pPr>
-      <w:r>
-        <w:rPr>
-          <w:color w:val="000000"/>
-        </w:rPr>
-      </w:r>
-    </w:p>
-    <w:p>
-      <w:pPr>
-        <w:pStyle w:val="Normal"/>
-        <w:ind w:hanging="0"/>
-        <w:rPr>
-          <w:color w:val="000000"/>
-        </w:rPr>
-      </w:pPr>
-      <w:r>
-        <w:rPr>
-          <w:color w:val="000000"/>
-        </w:rPr>
-      </w:r>
-    </w:p>
-    <w:p>
-      <w:pPr>
-        <w:pStyle w:val="Normal"/>
-        <w:ind w:hanging="0"/>
-        <w:rPr>
-          <w:color w:val="000000"/>
-        </w:rPr>
-      </w:pPr>
-      <w:r>
-        <w:rPr>
-          <w:color w:val="000000"/>
-        </w:rPr>
-      </w:r>
-    </w:p>
-    <w:p>
-      <w:pPr>
-        <w:pStyle w:val="Normal"/>
-        <w:ind w:hanging="0"/>
-        <w:rPr>
-          <w:color w:val="000000"/>
-        </w:rPr>
-      </w:pPr>
-      <w:r>
-        <w:rPr>
-          <w:color w:val="000000"/>
-        </w:rPr>
-      </w:r>
-    </w:p>
-    <w:p>
-      <w:pPr>
-        <w:pStyle w:val="Normal"/>
-        <w:ind w:hanging="0"/>
-        <w:rPr>
-          <w:color w:val="000000"/>
-        </w:rPr>
-      </w:pPr>
-      <w:r>
-        <w:rPr>
-          <w:color w:val="000000"/>
-        </w:rPr>
-      </w:r>
-    </w:p>
-    <w:p>
-      <w:pPr>
-        <w:pStyle w:val="Normal"/>
-        <w:ind w:hanging="0"/>
-        <w:rPr>
-          <w:color w:val="000000"/>
-        </w:rPr>
-      </w:pPr>
-      <w:r>
-        <w:rPr>
-          <w:color w:val="000000"/>
-        </w:rPr>
-      </w:r>
-    </w:p>
-    <w:p>
-      <w:pPr>
-        <w:pStyle w:val="Normal"/>
-        <w:ind w:hanging="0"/>
-        <w:rPr>
-          <w:color w:val="000000"/>
-        </w:rPr>
-      </w:pPr>
-      <w:r>
-        <w:rPr>
-          <w:color w:val="000000"/>
-        </w:rPr>
-      </w:r>
-    </w:p>
-    <w:p>
-      <w:pPr>
-        <w:pStyle w:val="Normal"/>
-        <w:ind w:hanging="0"/>
-        <w:rPr>
-          <w:color w:val="000000"/>
-        </w:rPr>
-      </w:pPr>
-      <w:r>
-        <w:rPr>
-          <w:color w:val="000000"/>
-        </w:rPr>
-      </w:r>
-    </w:p>
-    <w:p>
-      <w:pPr>
-        <w:pStyle w:val="Normal"/>
-        <w:ind w:hanging="0"/>
-        <w:rPr>
-          <w:color w:val="000000"/>
-        </w:rPr>
-      </w:pPr>
-      <w:r>
-        <w:rPr>
-          <w:color w:val="000000"/>
-        </w:rPr>
-      </w:r>
       <w:r>
         <w:br w:type="page"/>
       </w:r>
@@ -4072,7 +3888,7 @@
       <w:tblPr>
         <w:tblW w:w="9541" w:type="dxa"/>
         <w:jc w:val="left"/>
-        <w:tblInd w:w="19" w:type="dxa"/>
+        <w:tblInd w:w="17" w:type="dxa"/>
         <w:tblBorders>
           <w:top w:val="single" w:sz="2" w:space="0" w:color="000001"/>
           <w:left w:val="single" w:sz="2" w:space="0" w:color="000001"/>
@@ -4081,7 +3897,7 @@
         </w:tblBorders>
         <w:tblCellMar>
           <w:top w:w="55" w:type="dxa"/>
-          <w:left w:w="6" w:type="dxa"/>
+          <w:left w:w="3" w:type="dxa"/>
           <w:bottom w:w="55" w:type="dxa"/>
           <w:right w:w="55" w:type="dxa"/>
         </w:tblCellMar>
@@ -4103,7 +3919,7 @@
             </w:tcBorders>
             <w:shd w:fill="auto" w:val="clear"/>
             <w:tcMar>
-              <w:left w:w="6" w:type="dxa"/>
+              <w:left w:w="3" w:type="dxa"/>
             </w:tcMar>
           </w:tcPr>
           <w:p>
@@ -4134,7 +3950,7 @@
             </w:tcBorders>
             <w:shd w:fill="auto" w:val="clear"/>
             <w:tcMar>
-              <w:left w:w="6" w:type="dxa"/>
+              <w:left w:w="3" w:type="dxa"/>
             </w:tcMar>
           </w:tcPr>
           <w:p>
@@ -4170,7 +3986,7 @@
             </w:tcBorders>
             <w:shd w:fill="auto" w:val="clear"/>
             <w:tcMar>
-              <w:left w:w="6" w:type="dxa"/>
+              <w:left w:w="3" w:type="dxa"/>
             </w:tcMar>
           </w:tcPr>
           <w:p>
@@ -4197,7 +4013,7 @@
             </w:tcBorders>
             <w:shd w:fill="auto" w:val="clear"/>
             <w:tcMar>
-              <w:left w:w="6" w:type="dxa"/>
+              <w:left w:w="3" w:type="dxa"/>
             </w:tcMar>
           </w:tcPr>
           <w:p>
@@ -4231,7 +4047,7 @@
             </w:tcBorders>
             <w:shd w:fill="auto" w:val="clear"/>
             <w:tcMar>
-              <w:left w:w="6" w:type="dxa"/>
+              <w:left w:w="3" w:type="dxa"/>
             </w:tcMar>
           </w:tcPr>
           <w:p>
@@ -4258,7 +4074,7 @@
             </w:tcBorders>
             <w:shd w:fill="auto" w:val="clear"/>
             <w:tcMar>
-              <w:left w:w="6" w:type="dxa"/>
+              <w:left w:w="3" w:type="dxa"/>
             </w:tcMar>
           </w:tcPr>
           <w:p>
@@ -4292,7 +4108,7 @@
             </w:tcBorders>
             <w:shd w:fill="auto" w:val="clear"/>
             <w:tcMar>
-              <w:left w:w="6" w:type="dxa"/>
+              <w:left w:w="3" w:type="dxa"/>
             </w:tcMar>
           </w:tcPr>
           <w:p>
@@ -4319,7 +4135,7 @@
             </w:tcBorders>
             <w:shd w:fill="auto" w:val="clear"/>
             <w:tcMar>
-              <w:left w:w="6" w:type="dxa"/>
+              <w:left w:w="3" w:type="dxa"/>
             </w:tcMar>
           </w:tcPr>
           <w:p>
@@ -4353,7 +4169,7 @@
             </w:tcBorders>
             <w:shd w:fill="auto" w:val="clear"/>
             <w:tcMar>
-              <w:left w:w="6" w:type="dxa"/>
+              <w:left w:w="3" w:type="dxa"/>
             </w:tcMar>
           </w:tcPr>
           <w:p>
@@ -4380,7 +4196,7 @@
             </w:tcBorders>
             <w:shd w:fill="auto" w:val="clear"/>
             <w:tcMar>
-              <w:left w:w="6" w:type="dxa"/>
+              <w:left w:w="3" w:type="dxa"/>
             </w:tcMar>
           </w:tcPr>
           <w:p>
@@ -4414,7 +4230,7 @@
             </w:tcBorders>
             <w:shd w:fill="auto" w:val="clear"/>
             <w:tcMar>
-              <w:left w:w="6" w:type="dxa"/>
+              <w:left w:w="3" w:type="dxa"/>
             </w:tcMar>
           </w:tcPr>
           <w:p>
@@ -4441,7 +4257,7 @@
             </w:tcBorders>
             <w:shd w:fill="auto" w:val="clear"/>
             <w:tcMar>
-              <w:left w:w="6" w:type="dxa"/>
+              <w:left w:w="3" w:type="dxa"/>
             </w:tcMar>
           </w:tcPr>
           <w:p>
@@ -4475,7 +4291,7 @@
             </w:tcBorders>
             <w:shd w:fill="auto" w:val="clear"/>
             <w:tcMar>
-              <w:left w:w="6" w:type="dxa"/>
+              <w:left w:w="3" w:type="dxa"/>
             </w:tcMar>
           </w:tcPr>
           <w:p>
@@ -4502,7 +4318,7 @@
             </w:tcBorders>
             <w:shd w:fill="auto" w:val="clear"/>
             <w:tcMar>
-              <w:left w:w="6" w:type="dxa"/>
+              <w:left w:w="3" w:type="dxa"/>
             </w:tcMar>
           </w:tcPr>
           <w:p>
@@ -4539,7 +4355,7 @@
             </w:tcBorders>
             <w:shd w:fill="auto" w:val="clear"/>
             <w:tcMar>
-              <w:left w:w="6" w:type="dxa"/>
+              <w:left w:w="3" w:type="dxa"/>
             </w:tcMar>
           </w:tcPr>
           <w:p>
@@ -4578,7 +4394,7 @@
             </w:tcBorders>
             <w:shd w:fill="auto" w:val="clear"/>
             <w:tcMar>
-              <w:left w:w="6" w:type="dxa"/>
+              <w:left w:w="3" w:type="dxa"/>
             </w:tcMar>
           </w:tcPr>
           <w:p>
@@ -4614,7 +4430,7 @@
             </w:tcBorders>
             <w:shd w:fill="auto" w:val="clear"/>
             <w:tcMar>
-              <w:left w:w="6" w:type="dxa"/>
+              <w:left w:w="3" w:type="dxa"/>
             </w:tcMar>
           </w:tcPr>
           <w:p>
@@ -4651,7 +4467,7 @@
             </w:tcBorders>
             <w:shd w:fill="auto" w:val="clear"/>
             <w:tcMar>
-              <w:left w:w="6" w:type="dxa"/>
+              <w:left w:w="3" w:type="dxa"/>
             </w:tcMar>
           </w:tcPr>
           <w:p>
@@ -4685,7 +4501,7 @@
             </w:tcBorders>
             <w:shd w:fill="auto" w:val="clear"/>
             <w:tcMar>
-              <w:left w:w="6" w:type="dxa"/>
+              <w:left w:w="3" w:type="dxa"/>
             </w:tcMar>
           </w:tcPr>
           <w:p>
@@ -4722,7 +4538,7 @@
             </w:tcBorders>
             <w:shd w:fill="auto" w:val="clear"/>
             <w:tcMar>
-              <w:left w:w="6" w:type="dxa"/>
+              <w:left w:w="3" w:type="dxa"/>
             </w:tcMar>
           </w:tcPr>
           <w:p>
@@ -4756,7 +4572,7 @@
             </w:tcBorders>
             <w:shd w:fill="auto" w:val="clear"/>
             <w:tcMar>
-              <w:left w:w="6" w:type="dxa"/>
+              <w:left w:w="3" w:type="dxa"/>
             </w:tcMar>
           </w:tcPr>
           <w:p>
@@ -4783,7 +4599,7 @@
             </w:tcBorders>
             <w:shd w:fill="auto" w:val="clear"/>
             <w:tcMar>
-              <w:left w:w="6" w:type="dxa"/>
+              <w:left w:w="3" w:type="dxa"/>
             </w:tcMar>
           </w:tcPr>
           <w:p>
@@ -4817,7 +4633,7 @@
             </w:tcBorders>
             <w:shd w:fill="auto" w:val="clear"/>
             <w:tcMar>
-              <w:left w:w="6" w:type="dxa"/>
+              <w:left w:w="3" w:type="dxa"/>
             </w:tcMar>
           </w:tcPr>
           <w:p>
@@ -4844,7 +4660,7 @@
             </w:tcBorders>
             <w:shd w:fill="auto" w:val="clear"/>
             <w:tcMar>
-              <w:left w:w="6" w:type="dxa"/>
+              <w:left w:w="3" w:type="dxa"/>
             </w:tcMar>
           </w:tcPr>
           <w:p>
@@ -4878,7 +4694,7 @@
             </w:tcBorders>
             <w:shd w:fill="auto" w:val="clear"/>
             <w:tcMar>
-              <w:left w:w="6" w:type="dxa"/>
+              <w:left w:w="3" w:type="dxa"/>
             </w:tcMar>
           </w:tcPr>
           <w:p>
@@ -4905,7 +4721,7 @@
             </w:tcBorders>
             <w:shd w:fill="auto" w:val="clear"/>
             <w:tcMar>
-              <w:left w:w="6" w:type="dxa"/>
+              <w:left w:w="3" w:type="dxa"/>
             </w:tcMar>
           </w:tcPr>
           <w:p>
@@ -4939,7 +4755,7 @@
             </w:tcBorders>
             <w:shd w:fill="auto" w:val="clear"/>
             <w:tcMar>
-              <w:left w:w="6" w:type="dxa"/>
+              <w:left w:w="3" w:type="dxa"/>
             </w:tcMar>
           </w:tcPr>
           <w:p>
@@ -4966,7 +4782,7 @@
             </w:tcBorders>
             <w:shd w:fill="auto" w:val="clear"/>
             <w:tcMar>
-              <w:left w:w="6" w:type="dxa"/>
+              <w:left w:w="3" w:type="dxa"/>
             </w:tcMar>
           </w:tcPr>
           <w:p>
@@ -5003,7 +4819,7 @@
             </w:tcBorders>
             <w:shd w:fill="auto" w:val="clear"/>
             <w:tcMar>
-              <w:left w:w="6" w:type="dxa"/>
+              <w:left w:w="3" w:type="dxa"/>
             </w:tcMar>
           </w:tcPr>
           <w:p>
@@ -5039,7 +4855,7 @@
             </w:tcBorders>
             <w:shd w:fill="auto" w:val="clear"/>
             <w:tcMar>
-              <w:left w:w="6" w:type="dxa"/>
+              <w:left w:w="3" w:type="dxa"/>
             </w:tcMar>
           </w:tcPr>
           <w:p>
@@ -5066,7 +4882,7 @@
             </w:tcBorders>
             <w:shd w:fill="auto" w:val="clear"/>
             <w:tcMar>
-              <w:left w:w="6" w:type="dxa"/>
+              <w:left w:w="3" w:type="dxa"/>
             </w:tcMar>
           </w:tcPr>
           <w:p>
@@ -5100,7 +4916,7 @@
             </w:tcBorders>
             <w:shd w:fill="auto" w:val="clear"/>
             <w:tcMar>
-              <w:left w:w="6" w:type="dxa"/>
+              <w:left w:w="3" w:type="dxa"/>
             </w:tcMar>
           </w:tcPr>
           <w:p>
@@ -5127,7 +4943,7 @@
             </w:tcBorders>
             <w:shd w:fill="auto" w:val="clear"/>
             <w:tcMar>
-              <w:left w:w="6" w:type="dxa"/>
+              <w:left w:w="3" w:type="dxa"/>
             </w:tcMar>
           </w:tcPr>
           <w:p>
@@ -5161,7 +4977,7 @@
             </w:tcBorders>
             <w:shd w:fill="auto" w:val="clear"/>
             <w:tcMar>
-              <w:left w:w="6" w:type="dxa"/>
+              <w:left w:w="3" w:type="dxa"/>
             </w:tcMar>
           </w:tcPr>
           <w:p>
@@ -5188,7 +5004,7 @@
             </w:tcBorders>
             <w:shd w:fill="auto" w:val="clear"/>
             <w:tcMar>
-              <w:left w:w="6" w:type="dxa"/>
+              <w:left w:w="3" w:type="dxa"/>
             </w:tcMar>
           </w:tcPr>
           <w:p>
@@ -5222,7 +5038,7 @@
             </w:tcBorders>
             <w:shd w:fill="auto" w:val="clear"/>
             <w:tcMar>
-              <w:left w:w="6" w:type="dxa"/>
+              <w:left w:w="3" w:type="dxa"/>
             </w:tcMar>
           </w:tcPr>
           <w:p>
@@ -5249,7 +5065,7 @@
             </w:tcBorders>
             <w:shd w:fill="auto" w:val="clear"/>
             <w:tcMar>
-              <w:left w:w="6" w:type="dxa"/>
+              <w:left w:w="3" w:type="dxa"/>
             </w:tcMar>
           </w:tcPr>
           <w:p>
@@ -5283,7 +5099,7 @@
             </w:tcBorders>
             <w:shd w:fill="auto" w:val="clear"/>
             <w:tcMar>
-              <w:left w:w="6" w:type="dxa"/>
+              <w:left w:w="3" w:type="dxa"/>
             </w:tcMar>
           </w:tcPr>
           <w:p>
@@ -5310,7 +5126,7 @@
             </w:tcBorders>
             <w:shd w:fill="auto" w:val="clear"/>
             <w:tcMar>
-              <w:left w:w="6" w:type="dxa"/>
+              <w:left w:w="3" w:type="dxa"/>
             </w:tcMar>
           </w:tcPr>
           <w:p>
@@ -5347,7 +5163,7 @@
             </w:tcBorders>
             <w:shd w:fill="auto" w:val="clear"/>
             <w:tcMar>
-              <w:left w:w="6" w:type="dxa"/>
+              <w:left w:w="3" w:type="dxa"/>
             </w:tcMar>
           </w:tcPr>
           <w:p>
@@ -5383,7 +5199,7 @@
             </w:tcBorders>
             <w:shd w:fill="auto" w:val="clear"/>
             <w:tcMar>
-              <w:left w:w="6" w:type="dxa"/>
+              <w:left w:w="3" w:type="dxa"/>
             </w:tcMar>
           </w:tcPr>
           <w:p>
@@ -5420,7 +5236,7 @@
             </w:tcBorders>
             <w:shd w:fill="auto" w:val="clear"/>
             <w:tcMar>
-              <w:left w:w="6" w:type="dxa"/>
+              <w:left w:w="3" w:type="dxa"/>
             </w:tcMar>
           </w:tcPr>
           <w:p>
@@ -5454,7 +5270,7 @@
             </w:tcBorders>
             <w:shd w:fill="auto" w:val="clear"/>
             <w:tcMar>
-              <w:left w:w="6" w:type="dxa"/>
+              <w:left w:w="3" w:type="dxa"/>
             </w:tcMar>
           </w:tcPr>
           <w:p>
@@ -5481,7 +5297,7 @@
             </w:tcBorders>
             <w:shd w:fill="auto" w:val="clear"/>
             <w:tcMar>
-              <w:left w:w="6" w:type="dxa"/>
+              <w:left w:w="3" w:type="dxa"/>
             </w:tcMar>
           </w:tcPr>
           <w:p>
@@ -5515,7 +5331,7 @@
             </w:tcBorders>
             <w:shd w:fill="auto" w:val="clear"/>
             <w:tcMar>
-              <w:left w:w="6" w:type="dxa"/>
+              <w:left w:w="3" w:type="dxa"/>
             </w:tcMar>
           </w:tcPr>
           <w:p>
@@ -5542,7 +5358,7 @@
             </w:tcBorders>
             <w:shd w:fill="auto" w:val="clear"/>
             <w:tcMar>
-              <w:left w:w="6" w:type="dxa"/>
+              <w:left w:w="3" w:type="dxa"/>
             </w:tcMar>
           </w:tcPr>
           <w:p>
@@ -5576,7 +5392,7 @@
             </w:tcBorders>
             <w:shd w:fill="auto" w:val="clear"/>
             <w:tcMar>
-              <w:left w:w="6" w:type="dxa"/>
+              <w:left w:w="3" w:type="dxa"/>
             </w:tcMar>
           </w:tcPr>
           <w:p>
@@ -5603,7 +5419,7 @@
             </w:tcBorders>
             <w:shd w:fill="auto" w:val="clear"/>
             <w:tcMar>
-              <w:left w:w="6" w:type="dxa"/>
+              <w:left w:w="3" w:type="dxa"/>
             </w:tcMar>
           </w:tcPr>
           <w:p>
@@ -5640,7 +5456,7 @@
             </w:tcBorders>
             <w:shd w:fill="auto" w:val="clear"/>
             <w:tcMar>
-              <w:left w:w="6" w:type="dxa"/>
+              <w:left w:w="3" w:type="dxa"/>
             </w:tcMar>
           </w:tcPr>
           <w:p>
@@ -5676,7 +5492,7 @@
             </w:tcBorders>
             <w:shd w:fill="auto" w:val="clear"/>
             <w:tcMar>
-              <w:left w:w="6" w:type="dxa"/>
+              <w:left w:w="3" w:type="dxa"/>
             </w:tcMar>
           </w:tcPr>
           <w:p>
@@ -5703,7 +5519,7 @@
             </w:tcBorders>
             <w:shd w:fill="auto" w:val="clear"/>
             <w:tcMar>
-              <w:left w:w="6" w:type="dxa"/>
+              <w:left w:w="3" w:type="dxa"/>
             </w:tcMar>
           </w:tcPr>
           <w:p>
@@ -5737,7 +5553,7 @@
             </w:tcBorders>
             <w:shd w:fill="auto" w:val="clear"/>
             <w:tcMar>
-              <w:left w:w="6" w:type="dxa"/>
+              <w:left w:w="3" w:type="dxa"/>
             </w:tcMar>
           </w:tcPr>
           <w:p>
@@ -5764,7 +5580,7 @@
             </w:tcBorders>
             <w:shd w:fill="auto" w:val="clear"/>
             <w:tcMar>
-              <w:left w:w="6" w:type="dxa"/>
+              <w:left w:w="3" w:type="dxa"/>
             </w:tcMar>
           </w:tcPr>
           <w:p>
@@ -5798,7 +5614,7 @@
             </w:tcBorders>
             <w:shd w:fill="auto" w:val="clear"/>
             <w:tcMar>
-              <w:left w:w="6" w:type="dxa"/>
+              <w:left w:w="3" w:type="dxa"/>
             </w:tcMar>
           </w:tcPr>
           <w:p>
@@ -5825,7 +5641,7 @@
             </w:tcBorders>
             <w:shd w:fill="auto" w:val="clear"/>
             <w:tcMar>
-              <w:left w:w="6" w:type="dxa"/>
+              <w:left w:w="3" w:type="dxa"/>
             </w:tcMar>
           </w:tcPr>
           <w:p>
@@ -5861,7 +5677,7 @@
             </w:tcBorders>
             <w:shd w:fill="auto" w:val="clear"/>
             <w:tcMar>
-              <w:left w:w="6" w:type="dxa"/>
+              <w:left w:w="3" w:type="dxa"/>
             </w:tcMar>
           </w:tcPr>
           <w:p>
@@ -5888,7 +5704,7 @@
             </w:tcBorders>
             <w:shd w:fill="auto" w:val="clear"/>
             <w:tcMar>
-              <w:left w:w="6" w:type="dxa"/>
+              <w:left w:w="3" w:type="dxa"/>
             </w:tcMar>
           </w:tcPr>
           <w:p>
@@ -5922,7 +5738,7 @@
             </w:tcBorders>
             <w:shd w:fill="auto" w:val="clear"/>
             <w:tcMar>
-              <w:left w:w="6" w:type="dxa"/>
+              <w:left w:w="3" w:type="dxa"/>
             </w:tcMar>
           </w:tcPr>
           <w:p>
@@ -5949,7 +5765,7 @@
             </w:tcBorders>
             <w:shd w:fill="auto" w:val="clear"/>
             <w:tcMar>
-              <w:left w:w="6" w:type="dxa"/>
+              <w:left w:w="3" w:type="dxa"/>
             </w:tcMar>
           </w:tcPr>
           <w:p>
@@ -5983,7 +5799,7 @@
             </w:tcBorders>
             <w:shd w:fill="auto" w:val="clear"/>
             <w:tcMar>
-              <w:left w:w="6" w:type="dxa"/>
+              <w:left w:w="3" w:type="dxa"/>
             </w:tcMar>
           </w:tcPr>
           <w:p>
@@ -6010,7 +5826,7 @@
             </w:tcBorders>
             <w:shd w:fill="auto" w:val="clear"/>
             <w:tcMar>
-              <w:left w:w="6" w:type="dxa"/>
+              <w:left w:w="3" w:type="dxa"/>
             </w:tcMar>
           </w:tcPr>
           <w:p>
@@ -6044,7 +5860,7 @@
             </w:tcBorders>
             <w:shd w:fill="auto" w:val="clear"/>
             <w:tcMar>
-              <w:left w:w="6" w:type="dxa"/>
+              <w:left w:w="3" w:type="dxa"/>
             </w:tcMar>
           </w:tcPr>
           <w:p>
@@ -6071,7 +5887,7 @@
             </w:tcBorders>
             <w:shd w:fill="auto" w:val="clear"/>
             <w:tcMar>
-              <w:left w:w="6" w:type="dxa"/>
+              <w:left w:w="3" w:type="dxa"/>
             </w:tcMar>
           </w:tcPr>
           <w:p>
@@ -6218,16 +6034,6 @@
         </w:rPr>
       </w:pPr>
       <w:r>
-        <w:rPr/>
-      </w:r>
-    </w:p>
-    <w:p>
-      <w:pPr>
-        <w:pStyle w:val="Normal"/>
-        <w:ind w:hanging="0"/>
-        <w:rPr/>
-      </w:pPr>
-      <w:r>
         <w:rPr>
           <w:b/>
           <w:bCs/>
@@ -6235,161 +6041,23 @@
           <w:iCs/>
           <w:color w:val="000000"/>
         </w:rPr>
+      </w:r>
+    </w:p>
+    <w:p>
+      <w:pPr>
+        <w:pStyle w:val="Normal"/>
+        <w:ind w:hanging="0"/>
+        <w:rPr/>
+      </w:pPr>
+      <w:r>
+        <w:rPr>
+          <w:b/>
+          <w:bCs/>
+          <w:i/>
+          <w:iCs/>
+          <w:color w:val="000000"/>
+        </w:rPr>
         <w:t/>
-      </w:r>
-    </w:p>
-    <w:p>
-      <w:pPr>
-        <w:pStyle w:val="Normal"/>
-        <w:ind w:hanging="0"/>
-        <w:rPr>
-          <w:color w:val="000000"/>
-        </w:rPr>
-      </w:pPr>
-      <w:r>
-        <w:rPr>
-          <w:color w:val="000000"/>
-        </w:rPr>
-      </w:r>
-    </w:p>
-    <w:p>
-      <w:pPr>
-        <w:pStyle w:val="Normal"/>
-        <w:ind w:hanging="0"/>
-        <w:rPr>
-          <w:color w:val="000000"/>
-        </w:rPr>
-      </w:pPr>
-      <w:r>
-        <w:rPr>
-          <w:color w:val="000000"/>
-        </w:rPr>
-      </w:r>
-    </w:p>
-    <w:p>
-      <w:pPr>
-        <w:pStyle w:val="Normal"/>
-        <w:ind w:hanging="0"/>
-        <w:rPr>
-          <w:color w:val="000000"/>
-        </w:rPr>
-      </w:pPr>
-      <w:r>
-        <w:rPr>
-          <w:color w:val="000000"/>
-        </w:rPr>
-      </w:r>
-    </w:p>
-    <w:p>
-      <w:pPr>
-        <w:pStyle w:val="Normal"/>
-        <w:ind w:hanging="0"/>
-        <w:rPr>
-          <w:color w:val="000000"/>
-        </w:rPr>
-      </w:pPr>
-      <w:r>
-        <w:rPr>
-          <w:color w:val="000000"/>
-        </w:rPr>
-      </w:r>
-    </w:p>
-    <w:p>
-      <w:pPr>
-        <w:pStyle w:val="Normal"/>
-        <w:ind w:hanging="0"/>
-        <w:rPr>
-          <w:color w:val="000000"/>
-        </w:rPr>
-      </w:pPr>
-      <w:r>
-        <w:rPr>
-          <w:color w:val="000000"/>
-        </w:rPr>
-      </w:r>
-    </w:p>
-    <w:p>
-      <w:pPr>
-        <w:pStyle w:val="Normal"/>
-        <w:ind w:hanging="0"/>
-        <w:rPr>
-          <w:color w:val="000000"/>
-        </w:rPr>
-      </w:pPr>
-      <w:r>
-        <w:rPr>
-          <w:color w:val="000000"/>
-        </w:rPr>
-      </w:r>
-    </w:p>
-    <w:p>
-      <w:pPr>
-        <w:pStyle w:val="Normal"/>
-        <w:ind w:hanging="0"/>
-        <w:rPr>
-          <w:color w:val="000000"/>
-        </w:rPr>
-      </w:pPr>
-      <w:r>
-        <w:rPr>
-          <w:color w:val="000000"/>
-        </w:rPr>
-      </w:r>
-    </w:p>
-    <w:p>
-      <w:pPr>
-        <w:pStyle w:val="Normal"/>
-        <w:ind w:hanging="0"/>
-        <w:rPr>
-          <w:color w:val="000000"/>
-        </w:rPr>
-      </w:pPr>
-      <w:r>
-        <w:rPr>
-          <w:color w:val="000000"/>
-        </w:rPr>
-      </w:r>
-    </w:p>
-    <w:p>
-      <w:pPr>
-        <w:pStyle w:val="Normal"/>
-        <w:ind w:hanging="0"/>
-        <w:rPr>
-          <w:color w:val="000000"/>
-        </w:rPr>
-      </w:pPr>
-      <w:r>
-        <w:rPr>
-          <w:color w:val="000000"/>
-        </w:rPr>
-      </w:r>
-    </w:p>
-    <w:p>
-      <w:pPr>
-        <w:pStyle w:val="Normal"/>
-        <w:ind w:hanging="0"/>
-        <w:rPr>
-          <w:color w:val="000000"/>
-        </w:rPr>
-      </w:pPr>
-      <w:r>
-        <w:rPr>
-          <w:color w:val="000000"/>
-        </w:rPr>
-      </w:r>
-    </w:p>
-    <w:p>
-      <w:pPr>
-        <w:pStyle w:val="Normal"/>
-        <w:ind w:hanging="0"/>
-        <w:rPr>
-          <w:color w:val="000000"/>
-        </w:rPr>
-      </w:pPr>
-      <w:r>
-        <w:rPr>
-          <w:color w:val="000000"/>
-        </w:rPr>
       </w:r>
     </w:p>
     <w:p>
@@ -6413,7 +6081,7 @@
       <w:tblPr>
         <w:tblW w:w="9541" w:type="dxa"/>
         <w:jc w:val="left"/>
-        <w:tblInd w:w="19" w:type="dxa"/>
+        <w:tblInd w:w="17" w:type="dxa"/>
         <w:tblBorders>
           <w:top w:val="single" w:sz="2" w:space="0" w:color="000001"/>
           <w:left w:val="single" w:sz="2" w:space="0" w:color="000001"/>
@@ -6422,7 +6090,7 @@
         </w:tblBorders>
         <w:tblCellMar>
           <w:top w:w="55" w:type="dxa"/>
-          <w:left w:w="6" w:type="dxa"/>
+          <w:left w:w="3" w:type="dxa"/>
           <w:bottom w:w="55" w:type="dxa"/>
           <w:right w:w="55" w:type="dxa"/>
         </w:tblCellMar>
@@ -6444,7 +6112,7 @@
             </w:tcBorders>
             <w:shd w:fill="auto" w:val="clear"/>
             <w:tcMar>
-              <w:left w:w="6" w:type="dxa"/>
+              <w:left w:w="3" w:type="dxa"/>
             </w:tcMar>
           </w:tcPr>
           <w:p>
@@ -6475,24 +6143,20 @@
             </w:tcBorders>
             <w:shd w:fill="auto" w:val="clear"/>
             <w:tcMar>
-              <w:left w:w="6" w:type="dxa"/>
+              <w:left w:w="3" w:type="dxa"/>
             </w:tcMar>
           </w:tcPr>
           <w:p>
             <w:pPr>
               <w:pStyle w:val="Normal"/>
               <w:jc w:val="center"/>
-              <w:rPr>
-                <w:b w:val="false"/>
+              <w:rPr/>
+            </w:pPr>
+            <w:r>
+              <w:rPr>
                 <w:b w:val="false"/>
                 <w:bCs w:val="false"/>
               </w:rPr>
-            </w:pPr>
-            <w:r>
-              <w:rPr>
-                <w:b w:val="false"/>
-                <w:bCs w:val="false"/>
-              </w:rPr>
               <w:t>Answer</w:t>
             </w:r>
           </w:p>
@@ -6511,7 +6175,7 @@
             </w:tcBorders>
             <w:shd w:fill="auto" w:val="clear"/>
             <w:tcMar>
-              <w:left w:w="6" w:type="dxa"/>
+              <w:left w:w="3" w:type="dxa"/>
             </w:tcMar>
           </w:tcPr>
           <w:p>
@@ -6538,7 +6202,7 @@
             </w:tcBorders>
             <w:shd w:fill="auto" w:val="clear"/>
             <w:tcMar>
-              <w:left w:w="6" w:type="dxa"/>
+              <w:left w:w="3" w:type="dxa"/>
             </w:tcMar>
           </w:tcPr>
           <w:p>
@@ -6572,7 +6236,7 @@
             </w:tcBorders>
             <w:shd w:fill="auto" w:val="clear"/>
             <w:tcMar>
-              <w:left w:w="6" w:type="dxa"/>
+              <w:left w:w="3" w:type="dxa"/>
             </w:tcMar>
           </w:tcPr>
           <w:p>
@@ -6599,7 +6263,7 @@
             </w:tcBorders>
             <w:shd w:fill="auto" w:val="clear"/>
             <w:tcMar>
-              <w:left w:w="6" w:type="dxa"/>
+              <w:left w:w="3" w:type="dxa"/>
             </w:tcMar>
           </w:tcPr>
           <w:p>
@@ -6633,7 +6297,7 @@
             </w:tcBorders>
             <w:shd w:fill="auto" w:val="clear"/>
             <w:tcMar>
-              <w:left w:w="6" w:type="dxa"/>
+              <w:left w:w="3" w:type="dxa"/>
             </w:tcMar>
           </w:tcPr>
           <w:p>
@@ -6660,7 +6324,7 @@
             </w:tcBorders>
             <w:shd w:fill="auto" w:val="clear"/>
             <w:tcMar>
-              <w:left w:w="6" w:type="dxa"/>
+              <w:left w:w="3" w:type="dxa"/>
             </w:tcMar>
           </w:tcPr>
           <w:p>
@@ -6694,7 +6358,7 @@
             </w:tcBorders>
             <w:shd w:fill="auto" w:val="clear"/>
             <w:tcMar>
-              <w:left w:w="6" w:type="dxa"/>
+              <w:left w:w="3" w:type="dxa"/>
             </w:tcMar>
           </w:tcPr>
           <w:p>
@@ -6735,7 +6399,7 @@
             </w:tcBorders>
             <w:shd w:fill="auto" w:val="clear"/>
             <w:tcMar>
-              <w:left w:w="6" w:type="dxa"/>
+              <w:left w:w="3" w:type="dxa"/>
             </w:tcMar>
           </w:tcPr>
           <w:p>
@@ -6769,7 +6433,7 @@
             </w:tcBorders>
             <w:shd w:fill="auto" w:val="clear"/>
             <w:tcMar>
-              <w:left w:w="6" w:type="dxa"/>
+              <w:left w:w="3" w:type="dxa"/>
             </w:tcMar>
           </w:tcPr>
           <w:p>
@@ -6796,7 +6460,7 @@
             </w:tcBorders>
             <w:shd w:fill="auto" w:val="clear"/>
             <w:tcMar>
-              <w:left w:w="6" w:type="dxa"/>
+              <w:left w:w="3" w:type="dxa"/>
             </w:tcMar>
           </w:tcPr>
           <w:p>
@@ -6830,7 +6494,7 @@
             </w:tcBorders>
             <w:shd w:fill="auto" w:val="clear"/>
             <w:tcMar>
-              <w:left w:w="6" w:type="dxa"/>
+              <w:left w:w="3" w:type="dxa"/>
             </w:tcMar>
           </w:tcPr>
           <w:p>
@@ -6857,7 +6521,7 @@
             </w:tcBorders>
             <w:shd w:fill="auto" w:val="clear"/>
             <w:tcMar>
-              <w:left w:w="6" w:type="dxa"/>
+              <w:left w:w="3" w:type="dxa"/>
             </w:tcMar>
           </w:tcPr>
           <w:p>
@@ -6891,7 +6555,7 @@
             </w:tcBorders>
             <w:shd w:fill="auto" w:val="clear"/>
             <w:tcMar>
-              <w:left w:w="6" w:type="dxa"/>
+              <w:left w:w="3" w:type="dxa"/>
             </w:tcMar>
           </w:tcPr>
           <w:p>
@@ -6918,7 +6582,7 @@
             </w:tcBorders>
             <w:shd w:fill="auto" w:val="clear"/>
             <w:tcMar>
-              <w:left w:w="6" w:type="dxa"/>
+              <w:left w:w="3" w:type="dxa"/>
             </w:tcMar>
           </w:tcPr>
           <w:p>
@@ -6952,7 +6616,7 @@
             </w:tcBorders>
             <w:shd w:fill="auto" w:val="clear"/>
             <w:tcMar>
-              <w:left w:w="6" w:type="dxa"/>
+              <w:left w:w="3" w:type="dxa"/>
             </w:tcMar>
           </w:tcPr>
           <w:p>
@@ -6989,7 +6653,7 @@
             </w:tcBorders>
             <w:shd w:fill="auto" w:val="clear"/>
             <w:tcMar>
-              <w:left w:w="6" w:type="dxa"/>
+              <w:left w:w="3" w:type="dxa"/>
             </w:tcMar>
           </w:tcPr>
           <w:p>
@@ -7025,7 +6689,7 @@
             </w:tcBorders>
             <w:shd w:fill="auto" w:val="clear"/>
             <w:tcMar>
-              <w:left w:w="6" w:type="dxa"/>
+              <w:left w:w="3" w:type="dxa"/>
             </w:tcMar>
           </w:tcPr>
           <w:p>
@@ -7087,7 +6751,7 @@
             </w:tcBorders>
             <w:shd w:fill="auto" w:val="clear"/>
             <w:tcMar>
-              <w:left w:w="6" w:type="dxa"/>
+              <w:left w:w="3" w:type="dxa"/>
             </w:tcMar>
           </w:tcPr>
           <w:p>
@@ -7121,7 +6785,7 @@
             </w:tcBorders>
             <w:shd w:fill="auto" w:val="clear"/>
             <w:tcMar>
-              <w:left w:w="6" w:type="dxa"/>
+              <w:left w:w="3" w:type="dxa"/>
             </w:tcMar>
           </w:tcPr>
           <w:p>
@@ -7148,7 +6812,7 @@
             </w:tcBorders>
             <w:shd w:fill="auto" w:val="clear"/>
             <w:tcMar>
-              <w:left w:w="6" w:type="dxa"/>
+              <w:left w:w="3" w:type="dxa"/>
             </w:tcMar>
           </w:tcPr>
           <w:p>
@@ -7182,7 +6846,7 @@
             </w:tcBorders>
             <w:shd w:fill="auto" w:val="clear"/>
             <w:tcMar>
-              <w:left w:w="6" w:type="dxa"/>
+              <w:left w:w="3" w:type="dxa"/>
             </w:tcMar>
           </w:tcPr>
           <w:p>
@@ -7219,7 +6883,7 @@
             </w:tcBorders>
             <w:shd w:fill="auto" w:val="clear"/>
             <w:tcMar>
-              <w:left w:w="6" w:type="dxa"/>
+              <w:left w:w="3" w:type="dxa"/>
             </w:tcMar>
           </w:tcPr>
           <w:p>
@@ -7253,7 +6917,7 @@
             </w:tcBorders>
             <w:shd w:fill="auto" w:val="clear"/>
             <w:tcMar>
-              <w:left w:w="6" w:type="dxa"/>
+              <w:left w:w="3" w:type="dxa"/>
             </w:tcMar>
           </w:tcPr>
           <w:p>
@@ -7280,7 +6944,7 @@
             </w:tcBorders>
             <w:shd w:fill="auto" w:val="clear"/>
             <w:tcMar>
-              <w:left w:w="6" w:type="dxa"/>
+              <w:left w:w="3" w:type="dxa"/>
             </w:tcMar>
           </w:tcPr>
           <w:p>
@@ -7314,7 +6978,7 @@
             </w:tcBorders>
             <w:shd w:fill="auto" w:val="clear"/>
             <w:tcMar>
-              <w:left w:w="6" w:type="dxa"/>
+              <w:left w:w="3" w:type="dxa"/>
             </w:tcMar>
           </w:tcPr>
           <w:p>
@@ -7341,7 +7005,7 @@
             </w:tcBorders>
             <w:shd w:fill="auto" w:val="clear"/>
             <w:tcMar>
-              <w:left w:w="6" w:type="dxa"/>
+              <w:left w:w="3" w:type="dxa"/>
             </w:tcMar>
           </w:tcPr>
           <w:p>
@@ -7375,7 +7039,7 @@
             </w:tcBorders>
             <w:shd w:fill="auto" w:val="clear"/>
             <w:tcMar>
-              <w:left w:w="6" w:type="dxa"/>
+              <w:left w:w="3" w:type="dxa"/>
             </w:tcMar>
           </w:tcPr>
           <w:p>
@@ -7402,7 +7066,7 @@
             </w:tcBorders>
             <w:shd w:fill="auto" w:val="clear"/>
             <w:tcMar>
-              <w:left w:w="6" w:type="dxa"/>
+              <w:left w:w="3" w:type="dxa"/>
             </w:tcMar>
           </w:tcPr>
           <w:p>
@@ -7436,7 +7100,7 @@
             </w:tcBorders>
             <w:shd w:fill="auto" w:val="clear"/>
             <w:tcMar>
-              <w:left w:w="6" w:type="dxa"/>
+              <w:left w:w="3" w:type="dxa"/>
             </w:tcMar>
           </w:tcPr>
           <w:p>
@@ -7473,7 +7137,7 @@
             </w:tcBorders>
             <w:shd w:fill="auto" w:val="clear"/>
             <w:tcMar>
-              <w:left w:w="6" w:type="dxa"/>
+              <w:left w:w="3" w:type="dxa"/>
             </w:tcMar>
           </w:tcPr>
           <w:p>
@@ -7616,16 +7280,6 @@
         </w:rPr>
       </w:pPr>
       <w:r>
-        <w:rPr/>
-      </w:r>
-    </w:p>
-    <w:p>
-      <w:pPr>
-        <w:pStyle w:val="Normal"/>
-        <w:ind w:hanging="0"/>
-        <w:rPr/>
-      </w:pPr>
-      <w:r>
         <w:rPr>
           <w:b/>
           <w:bCs/>
@@ -7633,6 +7287,22 @@
           <w:iCs/>
           <w:color w:val="000000"/>
         </w:rPr>
+      </w:r>
+    </w:p>
+    <w:p>
+      <w:pPr>
+        <w:pStyle w:val="Normal"/>
+        <w:ind w:hanging="0"/>
+        <w:rPr/>
+      </w:pPr>
+      <w:r>
+        <w:rPr>
+          <w:b/>
+          <w:bCs/>
+          <w:i/>
+          <w:iCs/>
+          <w:color w:val="000000"/>
+        </w:rPr>
         <w:t/>
       </w:r>
     </w:p>
@@ -8055,155 +7725,15 @@
           <w:color w:val="000000"/>
         </w:rPr>
       </w:r>
-    </w:p>
-    <w:p>
-      <w:pPr>
-        <w:pStyle w:val="Normal"/>
-        <w:ind w:hanging="0"/>
-        <w:rPr>
-          <w:color w:val="000000"/>
-        </w:rPr>
-      </w:pPr>
-      <w:r>
-        <w:rPr>
-          <w:color w:val="000000"/>
-        </w:rPr>
-      </w:r>
-    </w:p>
-    <w:p>
-      <w:pPr>
-        <w:pStyle w:val="Normal"/>
-        <w:ind w:hanging="0"/>
-        <w:rPr>
-          <w:color w:val="000000"/>
-        </w:rPr>
-      </w:pPr>
-      <w:r>
-        <w:rPr>
-          <w:color w:val="000000"/>
-        </w:rPr>
-      </w:r>
-    </w:p>
-    <w:p>
-      <w:pPr>
-        <w:pStyle w:val="Normal"/>
-        <w:ind w:hanging="0"/>
-        <w:rPr>
-          <w:color w:val="000000"/>
-        </w:rPr>
-      </w:pPr>
-      <w:r>
-        <w:rPr>
-          <w:color w:val="000000"/>
-        </w:rPr>
-      </w:r>
-    </w:p>
-    <w:p>
-      <w:pPr>
-        <w:pStyle w:val="Normal"/>
-        <w:ind w:hanging="0"/>
-        <w:rPr>
-          <w:color w:val="000000"/>
-        </w:rPr>
-      </w:pPr>
-      <w:r>
-        <w:rPr>
-          <w:color w:val="000000"/>
-        </w:rPr>
-      </w:r>
-    </w:p>
-    <w:p>
-      <w:pPr>
-        <w:pStyle w:val="Normal"/>
-        <w:ind w:hanging="0"/>
-        <w:rPr>
-          <w:color w:val="000000"/>
-        </w:rPr>
-      </w:pPr>
-      <w:r>
-        <w:rPr>
-          <w:color w:val="000000"/>
-        </w:rPr>
-      </w:r>
-    </w:p>
-    <w:p>
-      <w:pPr>
-        <w:pStyle w:val="Normal"/>
-        <w:ind w:hanging="0"/>
-        <w:rPr>
-          <w:color w:val="000000"/>
-        </w:rPr>
-      </w:pPr>
-      <w:r>
-        <w:rPr>
-          <w:color w:val="000000"/>
-        </w:rPr>
-      </w:r>
-    </w:p>
-    <w:p>
-      <w:pPr>
-        <w:pStyle w:val="Normal"/>
-        <w:ind w:hanging="0"/>
-        <w:rPr>
-          <w:color w:val="000000"/>
-        </w:rPr>
-      </w:pPr>
-      <w:r>
-        <w:rPr>
-          <w:color w:val="000000"/>
-        </w:rPr>
-      </w:r>
-    </w:p>
-    <w:p>
-      <w:pPr>
-        <w:pStyle w:val="Normal"/>
-        <w:ind w:hanging="0"/>
-        <w:rPr>
-          <w:color w:val="000000"/>
-        </w:rPr>
-      </w:pPr>
-      <w:r>
-        <w:rPr>
-          <w:color w:val="000000"/>
-        </w:rPr>
-      </w:r>
-    </w:p>
-    <w:p>
-      <w:pPr>
-        <w:pStyle w:val="Normal"/>
-        <w:ind w:hanging="0"/>
-        <w:rPr>
-          <w:color w:val="000000"/>
-        </w:rPr>
-      </w:pPr>
-      <w:r>
-        <w:rPr>
-          <w:color w:val="000000"/>
-        </w:rPr>
-      </w:r>
       <w:r>
         <w:br w:type="page"/>
-      </w:r>
-    </w:p>
-    <w:p>
-      <w:pPr>
-        <w:pStyle w:val="Normal"/>
-        <w:ind w:hanging="0"/>
-        <w:rPr>
-          <w:color w:val="000000"/>
-        </w:rPr>
-      </w:pPr>
-      <w:r>
-        <w:rPr>
-          <w:color w:val="000000"/>
-        </w:rPr>
       </w:r>
     </w:p>
     <w:tbl>
       <w:tblPr>
         <w:tblW w:w="9541" w:type="dxa"/>
         <w:jc w:val="left"/>
-        <w:tblInd w:w="19" w:type="dxa"/>
+        <w:tblInd w:w="17" w:type="dxa"/>
         <w:tblBorders>
           <w:top w:val="single" w:sz="2" w:space="0" w:color="000001"/>
           <w:left w:val="single" w:sz="2" w:space="0" w:color="000001"/>
@@ -8212,7 +7742,7 @@
         </w:tblBorders>
         <w:tblCellMar>
           <w:top w:w="55" w:type="dxa"/>
-          <w:left w:w="6" w:type="dxa"/>
+          <w:left w:w="3" w:type="dxa"/>
           <w:bottom w:w="55" w:type="dxa"/>
           <w:right w:w="55" w:type="dxa"/>
         </w:tblCellMar>
@@ -8234,12 +7764,13 @@
             </w:tcBorders>
             <w:shd w:fill="auto" w:val="clear"/>
             <w:tcMar>
-              <w:left w:w="6" w:type="dxa"/>
+              <w:left w:w="3" w:type="dxa"/>
             </w:tcMar>
           </w:tcPr>
           <w:p>
             <w:pPr>
               <w:pStyle w:val="Normal"/>
+              <w:pageBreakBefore/>
               <w:jc w:val="center"/>
               <w:rPr/>
             </w:pPr>
@@ -8264,7 +7795,7 @@
             </w:tcBorders>
             <w:shd w:fill="auto" w:val="clear"/>
             <w:tcMar>
-              <w:left w:w="6" w:type="dxa"/>
+              <w:left w:w="3" w:type="dxa"/>
             </w:tcMar>
           </w:tcPr>
           <w:p>
@@ -8300,7 +7831,7 @@
             </w:tcBorders>
             <w:shd w:fill="auto" w:val="clear"/>
             <w:tcMar>
-              <w:left w:w="6" w:type="dxa"/>
+              <w:left w:w="3" w:type="dxa"/>
             </w:tcMar>
           </w:tcPr>
           <w:p>
@@ -8327,7 +7858,7 @@
             </w:tcBorders>
             <w:shd w:fill="auto" w:val="clear"/>
             <w:tcMar>
-              <w:left w:w="6" w:type="dxa"/>
+              <w:left w:w="3" w:type="dxa"/>
             </w:tcMar>
           </w:tcPr>
           <w:p>
@@ -8361,7 +7892,7 @@
             </w:tcBorders>
             <w:shd w:fill="auto" w:val="clear"/>
             <w:tcMar>
-              <w:left w:w="6" w:type="dxa"/>
+              <w:left w:w="3" w:type="dxa"/>
             </w:tcMar>
           </w:tcPr>
           <w:p>
@@ -8388,7 +7919,7 @@
             </w:tcBorders>
             <w:shd w:fill="auto" w:val="clear"/>
             <w:tcMar>
-              <w:left w:w="6" w:type="dxa"/>
+              <w:left w:w="3" w:type="dxa"/>
             </w:tcMar>
           </w:tcPr>
           <w:p>
@@ -8422,7 +7953,7 @@
             </w:tcBorders>
             <w:shd w:fill="auto" w:val="clear"/>
             <w:tcMar>
-              <w:left w:w="6" w:type="dxa"/>
+              <w:left w:w="3" w:type="dxa"/>
             </w:tcMar>
           </w:tcPr>
           <w:p>
@@ -8449,7 +7980,7 @@
             </w:tcBorders>
             <w:shd w:fill="auto" w:val="clear"/>
             <w:tcMar>
-              <w:left w:w="6" w:type="dxa"/>
+              <w:left w:w="3" w:type="dxa"/>
             </w:tcMar>
           </w:tcPr>
           <w:p>
@@ -8620,16 +8151,6 @@
         </w:rPr>
       </w:pPr>
       <w:r>
-        <w:rPr/>
-      </w:r>
-    </w:p>
-    <w:p>
-      <w:pPr>
-        <w:pStyle w:val="Normal"/>
-        <w:ind w:hanging="0"/>
-        <w:rPr/>
-      </w:pPr>
-      <w:r>
         <w:rPr>
           <w:b/>
           <w:bCs/>
@@ -8637,6 +8158,22 @@
           <w:iCs/>
           <w:color w:val="000000"/>
         </w:rPr>
+      </w:r>
+    </w:p>
+    <w:p>
+      <w:pPr>
+        <w:pStyle w:val="Normal"/>
+        <w:ind w:hanging="0"/>
+        <w:rPr/>
+      </w:pPr>
+      <w:r>
+        <w:rPr>
+          <w:b/>
+          <w:bCs/>
+          <w:i/>
+          <w:iCs/>
+          <w:color w:val="000000"/>
+        </w:rPr>
         <w:t/>
       </w:r>
     </w:p>
@@ -8648,6 +8185,382 @@
       </w:pPr>
       <w:r>
         <w:rPr/>
+      </w:r>
+    </w:p>
+    <w:p>
+      <w:pPr>
+        <w:pStyle w:val="Normal"/>
+        <w:ind w:hanging="0"/>
+        <w:rPr/>
+      </w:pPr>
+      <w:r>
+        <w:rPr/>
+      </w:r>
+    </w:p>
+    <w:p>
+      <w:pPr>
+        <w:pStyle w:val="Normal"/>
+        <w:ind w:hanging="0"/>
+        <w:rPr/>
+      </w:pPr>
+      <w:r>
+        <w:rPr/>
+      </w:r>
+    </w:p>
+    <w:p>
+      <w:pPr>
+        <w:pStyle w:val="Normal"/>
+        <w:ind w:hanging="0"/>
+        <w:rPr/>
+      </w:pPr>
+      <w:r>
+        <w:rPr/>
+      </w:r>
+    </w:p>
+    <w:p>
+      <w:pPr>
+        <w:pStyle w:val="Normal"/>
+        <w:ind w:hanging="0"/>
+        <w:rPr/>
+      </w:pPr>
+      <w:r>
+        <w:rPr/>
+      </w:r>
+    </w:p>
+    <w:p>
+      <w:pPr>
+        <w:pStyle w:val="Normal"/>
+        <w:ind w:hanging="0"/>
+        <w:rPr/>
+      </w:pPr>
+      <w:r>
+        <w:rPr/>
+      </w:r>
+    </w:p>
+    <w:p>
+      <w:pPr>
+        <w:pStyle w:val="Normal"/>
+        <w:ind w:hanging="0"/>
+        <w:rPr/>
+      </w:pPr>
+      <w:r>
+        <w:rPr/>
+      </w:r>
+    </w:p>
+    <w:p>
+      <w:pPr>
+        <w:pStyle w:val="Normal"/>
+        <w:ind w:hanging="0"/>
+        <w:rPr/>
+      </w:pPr>
+      <w:r>
+        <w:rPr/>
+      </w:r>
+    </w:p>
+    <w:p>
+      <w:pPr>
+        <w:pStyle w:val="Normal"/>
+        <w:ind w:hanging="0"/>
+        <w:rPr/>
+      </w:pPr>
+      <w:r>
+        <w:rPr/>
+      </w:r>
+    </w:p>
+    <w:p>
+      <w:pPr>
+        <w:pStyle w:val="Normal"/>
+        <w:ind w:hanging="0"/>
+        <w:rPr/>
+      </w:pPr>
+      <w:r>
+        <w:rPr/>
+      </w:r>
+    </w:p>
+    <w:p>
+      <w:pPr>
+        <w:pStyle w:val="Normal"/>
+        <w:ind w:hanging="0"/>
+        <w:rPr/>
+      </w:pPr>
+      <w:r>
+        <w:rPr/>
+      </w:r>
+    </w:p>
+    <w:p>
+      <w:pPr>
+        <w:pStyle w:val="Normal"/>
+        <w:ind w:hanging="0"/>
+        <w:rPr/>
+      </w:pPr>
+      <w:r>
+        <w:rPr/>
+      </w:r>
+    </w:p>
+    <w:p>
+      <w:pPr>
+        <w:pStyle w:val="Normal"/>
+        <w:ind w:hanging="0"/>
+        <w:rPr/>
+      </w:pPr>
+      <w:r>
+        <w:rPr/>
+      </w:r>
+    </w:p>
+    <w:p>
+      <w:pPr>
+        <w:pStyle w:val="Normal"/>
+        <w:ind w:hanging="0"/>
+        <w:rPr/>
+      </w:pPr>
+      <w:r>
+        <w:rPr/>
+      </w:r>
+    </w:p>
+    <w:p>
+      <w:pPr>
+        <w:pStyle w:val="Normal"/>
+        <w:ind w:hanging="0"/>
+        <w:rPr/>
+      </w:pPr>
+      <w:r>
+        <w:rPr/>
+      </w:r>
+    </w:p>
+    <w:p>
+      <w:pPr>
+        <w:pStyle w:val="Normal"/>
+        <w:ind w:hanging="0"/>
+        <w:rPr/>
+      </w:pPr>
+      <w:r>
+        <w:rPr/>
+      </w:r>
+    </w:p>
+    <w:p>
+      <w:pPr>
+        <w:pStyle w:val="Normal"/>
+        <w:ind w:hanging="0"/>
+        <w:rPr/>
+      </w:pPr>
+      <w:r>
+        <w:rPr/>
+      </w:r>
+    </w:p>
+    <w:p>
+      <w:pPr>
+        <w:pStyle w:val="Normal"/>
+        <w:ind w:hanging="0"/>
+        <w:rPr/>
+      </w:pPr>
+      <w:r>
+        <w:rPr/>
+      </w:r>
+    </w:p>
+    <w:p>
+      <w:pPr>
+        <w:pStyle w:val="Normal"/>
+        <w:ind w:hanging="0"/>
+        <w:rPr/>
+      </w:pPr>
+      <w:r>
+        <w:rPr/>
+      </w:r>
+    </w:p>
+    <w:p>
+      <w:pPr>
+        <w:pStyle w:val="Normal"/>
+        <w:ind w:hanging="0"/>
+        <w:rPr/>
+      </w:pPr>
+      <w:r>
+        <w:rPr/>
+      </w:r>
+    </w:p>
+    <w:p>
+      <w:pPr>
+        <w:pStyle w:val="Normal"/>
+        <w:ind w:hanging="0"/>
+        <w:rPr/>
+      </w:pPr>
+      <w:r>
+        <w:rPr/>
+      </w:r>
+    </w:p>
+    <w:p>
+      <w:pPr>
+        <w:pStyle w:val="Normal"/>
+        <w:ind w:hanging="0"/>
+        <w:rPr/>
+      </w:pPr>
+      <w:r>
+        <w:rPr/>
+      </w:r>
+    </w:p>
+    <w:p>
+      <w:pPr>
+        <w:pStyle w:val="Normal"/>
+        <w:ind w:hanging="0"/>
+        <w:rPr>
+          <w:rFonts w:ascii="Consolas;Andale Mono WT;Andale Mono;Lucida Console;Lucida Sans Typewriter;DejaVu Sans Mono;Bitstream Vera Sans Mono;Liberation Mono;Nimbus Mono L;Monaco;Courier New;Courier;monospace" w:hAnsi="Consolas;Andale Mono WT;Andale Mono;Lucida Console;Lucida Sans Typewriter;DejaVu Sans Mono;Bitstream Vera Sans Mono;Liberation Mono;Nimbus Mono L;Monaco;Courier New;Courier;monospace"/>
+          <w:b/>
+          <w:b/>
+          <w:bCs/>
+          <w:i w:val="false"/>
+          <w:i w:val="false"/>
+          <w:caps w:val="false"/>
+          <w:smallCaps w:val="false"/>
+          <w:color w:val="000000"/>
+          <w:spacing w:val="0"/>
+          <w:sz w:val="28"/>
+          <w:szCs w:val="28"/>
+        </w:rPr>
+      </w:pPr>
+      <w:r>
+        <w:rPr/>
+      </w:r>
+      <w:r>
+        <w:br w:type="page"/>
+      </w:r>
+    </w:p>
+    <w:p>
+      <w:pPr>
+        <w:pStyle w:val="Normal"/>
+        <w:ind w:hanging="0"/>
+        <w:jc w:val="center"/>
+        <w:rPr/>
+      </w:pPr>
+      <w:r>
+        <w:rPr>
+          <w:rFonts w:ascii="Consolas;Andale Mono WT;Andale Mono;Lucida Console;Lucida Sans Typewriter;DejaVu Sans Mono;Bitstream Vera Sans Mono;Liberation Mono;Nimbus Mono L;Monaco;Courier New;Courier;monospace" w:hAnsi="Consolas;Andale Mono WT;Andale Mono;Lucida Console;Lucida Sans Typewriter;DejaVu Sans Mono;Bitstream Vera Sans Mono;Liberation Mono;Nimbus Mono L;Monaco;Courier New;Courier;monospace"/>
+          <w:b/>
+          <w:bCs/>
+          <w:i w:val="false"/>
+          <w:caps w:val="false"/>
+          <w:smallCaps w:val="false"/>
+          <w:color w:val="000000"/>
+          <w:spacing w:val="0"/>
+          <w:sz w:val="28"/>
+          <w:szCs w:val="28"/>
+        </w:rPr>
+        <w:t xml:space="preserve"> </w:t>
+      </w:r>
+      <w:r>
+        <w:rPr>
+          <w:rFonts w:ascii="Consolas;Andale Mono WT;Andale Mono;Lucida Console;Lucida Sans Typewriter;DejaVu Sans Mono;Bitstream Vera Sans Mono;Liberation Mono;Nimbus Mono L;Monaco;Courier New;Courier;monospace" w:hAnsi="Consolas;Andale Mono WT;Andale Mono;Lucida Console;Lucida Sans Typewriter;DejaVu Sans Mono;Bitstream Vera Sans Mono;Liberation Mono;Nimbus Mono L;Monaco;Courier New;Courier;monospace"/>
+          <w:b/>
+          <w:bCs/>
+          <w:i w:val="false"/>
+          <w:caps w:val="false"/>
+          <w:smallCaps w:val="false"/>
+          <w:color w:val="000000"/>
+          <w:spacing w:val="0"/>
+          <w:sz w:val="28"/>
+          <w:szCs w:val="28"/>
+        </w:rPr>
+        <w:t>Form Analysis</w:t>
+      </w:r>
+    </w:p>
+    <w:p>
+      <w:pPr>
+        <w:pStyle w:val="Normal"/>
+        <w:ind w:hanging="0"/>
+        <w:jc w:val="center"/>
+        <w:rPr>
+          <w:rFonts w:ascii="Consolas;Andale Mono WT;Andale Mono;Lucida Console;Lucida Sans Typewriter;DejaVu Sans Mono;Bitstream Vera Sans Mono;Liberation Mono;Nimbus Mono L;Monaco;Courier New;Courier;monospace" w:hAnsi="Consolas;Andale Mono WT;Andale Mono;Lucida Console;Lucida Sans Typewriter;DejaVu Sans Mono;Bitstream Vera Sans Mono;Liberation Mono;Nimbus Mono L;Monaco;Courier New;Courier;monospace"/>
+          <w:b/>
+          <w:b/>
+          <w:bCs/>
+          <w:i w:val="false"/>
+          <w:i w:val="false"/>
+          <w:caps w:val="false"/>
+          <w:smallCaps w:val="false"/>
+          <w:color w:val="000000"/>
+          <w:spacing w:val="0"/>
+          <w:sz w:val="28"/>
+          <w:szCs w:val="28"/>
+        </w:rPr>
+      </w:pPr>
+      <w:r>
+        <w:rPr/>
+      </w:r>
+    </w:p>
+    <w:p>
+      <w:pPr>
+        <w:pStyle w:val="Normal"/>
+        <w:ind w:hanging="0"/>
+        <w:jc w:val="center"/>
+        <w:rPr>
+          <w:rFonts w:ascii="Consolas;Andale Mono WT;Andale Mono;Lucida Console;Lucida Sans Typewriter;DejaVu Sans Mono;Bitstream Vera Sans Mono;Liberation Mono;Nimbus Mono L;Monaco;Courier New;Courier;monospace" w:hAnsi="Consolas;Andale Mono WT;Andale Mono;Lucida Console;Lucida Sans Typewriter;DejaVu Sans Mono;Bitstream Vera Sans Mono;Liberation Mono;Nimbus Mono L;Monaco;Courier New;Courier;monospace"/>
+          <w:b/>
+          <w:b/>
+          <w:bCs/>
+          <w:i w:val="false"/>
+          <w:i w:val="false"/>
+          <w:caps w:val="false"/>
+          <w:smallCaps w:val="false"/>
+          <w:color w:val="000000"/>
+          <w:spacing w:val="0"/>
+          <w:sz w:val="28"/>
+          <w:szCs w:val="28"/>
+        </w:rPr>
+      </w:pPr>
+      <w:r>
+        <w:rPr/>
+      </w:r>
+    </w:p>
+    <w:p>
+      <w:pPr>
+        <w:pStyle w:val="Normal"/>
+        <w:ind w:hanging="0"/>
+        <w:jc w:val="left"/>
+        <w:rPr>
+          <w:b w:val="false"/>
+          <w:b w:val="false"/>
+          <w:bCs w:val="false"/>
+        </w:rPr>
+      </w:pPr>
+      <w:r>
+        <w:rPr>
+          <w:rFonts w:ascii="Consolas;Andale Mono WT;Andale Mono;Lucida Console;Lucida Sans Typewriter;DejaVu Sans Mono;Bitstream Vera Sans Mono;Liberation Mono;Nimbus Mono L;Monaco;Courier New;Courier;monospace" w:hAnsi="Consolas;Andale Mono WT;Andale Mono;Lucida Console;Lucida Sans Typewriter;DejaVu Sans Mono;Bitstream Vera Sans Mono;Liberation Mono;Nimbus Mono L;Monaco;Courier New;Courier;monospace"/>
+          <w:b w:val="false"/>
+          <w:bCs w:val="false"/>
+          <w:i w:val="false"/>
+          <w:caps w:val="false"/>
+          <w:smallCaps w:val="false"/>
+          <w:color w:val="000000"/>
+          <w:spacing w:val="0"/>
+          <w:sz w:val="28"/>
+          <w:szCs w:val="28"/>
+        </w:rPr>
+        <w:t xml:space="preserve"> you have to do something for the entrance</w:t>
+      </w:r>
+    </w:p>
+    <w:p>
+      <w:pPr>
+        <w:pStyle w:val="Normal"/>
+        <w:ind w:hanging="0"/>
+        <w:jc w:val="left"/>
+        <w:rPr>
+          <w:b w:val="false"/>
+          <w:b w:val="false"/>
+          <w:bCs w:val="false"/>
+        </w:rPr>
+      </w:pPr>
+      <w:r>
+        <w:rPr>
+          <w:rFonts w:ascii="Consolas;Andale Mono WT;Andale Mono;Lucida Console;Lucida Sans Typewriter;DejaVu Sans Mono;Bitstream Vera Sans Mono;Liberation Mono;Nimbus Mono L;Monaco;Courier New;Courier;monospace" w:hAnsi="Consolas;Andale Mono WT;Andale Mono;Lucida Console;Lucida Sans Typewriter;DejaVu Sans Mono;Bitstream Vera Sans Mono;Liberation Mono;Nimbus Mono L;Monaco;Courier New;Courier;monospace"/>
+          <w:b w:val="false"/>
+          <w:bCs w:val="false"/>
+          <w:i w:val="false"/>
+          <w:caps w:val="false"/>
+          <w:smallCaps w:val="false"/>
+          <w:color w:val="000000"/>
+          <w:spacing w:val="0"/>
+          <w:sz w:val="28"/>
+          <w:szCs w:val="28"/>
+        </w:rPr>
+        <w:t xml:space="preserve"> you have to do something for the entrance</w:t>
       </w:r>
     </w:p>
     <w:sectPr>
@@ -8683,7 +8596,7 @@
       <w:fldChar w:fldCharType="separate"/>
     </w:r>
     <w:r>
-      <w:t>12</w:t>
+      <w:t>11</w:t>
     </w:r>
     <w:r>
       <w:fldChar w:fldCharType="end"/>
@@ -8702,7 +8615,7 @@
     </w:pPr>
     <w:r>
       <w:drawing>
-        <wp:anchor behindDoc="1" distT="0" distB="0" distL="0" distR="0" simplePos="0" locked="0" layoutInCell="1" allowOverlap="1" relativeHeight="15">
+        <wp:anchor behindDoc="1" distT="0" distB="0" distL="0" distR="0" simplePos="0" locked="0" layoutInCell="1" allowOverlap="1" relativeHeight="13">
           <wp:simplePos x="0" y="0"/>
           <wp:positionH relativeFrom="column">
             <wp:posOffset>36830</wp:posOffset>

</xml_diff>

<commit_message>
adding some abstraction and send analysis to analysis page
</commit_message>
<xml_diff>
--- a/public/form.docx
+++ b/public/form.docx
@@ -3100,7 +3100,7 @@
                     </pic:cNvPicPr>
                   </pic:nvPicPr>
                   <pic:blipFill>
-                    <a:blip r:embed="rId13">
+                    <a:blip r:embed="rId25">
                       <a:extLst>
                         <a:ext uri="{28A0092B-C50C-407E-A947-70E740481C1C}">
                           <a14:useLocalDpi xmlns:a14="http://schemas.microsoft.com/office/drawing/2010/main" val="0"/>
@@ -3206,15 +3206,189 @@
           <w:iCs/>
           <w:color w:val="000000"/>
         </w:rPr>
-        <w:t/>
-      </w:r>
-    </w:p>
-    <w:p>
-      <w:pPr>
-        <w:pStyle w:val="Normal"/>
-        <w:ind w:hanging="0"/>
-        <w:rPr/>
-      </w:pPr>
+        <w:drawing>
+          <wp:inline distT="0" distB="0" distL="0" distR="0">
+            <wp:extent cx="1905000" cy="1905000"/>
+            <wp:effectExtent l="0" t="0" r="0" b="0"/>
+            <wp:docPr id="2" name="Image 2" descr="image"/>
+            <wp:cNvGraphicFramePr>
+              <a:graphicFrameLocks xmlns:a="http://schemas.openxmlformats.org/drawingml/2006/main" noChangeAspect="1"/>
+            </wp:cNvGraphicFramePr>
+            <a:graphic xmlns:a="http://schemas.openxmlformats.org/drawingml/2006/main">
+              <a:graphicData uri="http://schemas.openxmlformats.org/drawingml/2006/picture">
+                <pic:pic xmlns:pic="http://schemas.openxmlformats.org/drawingml/2006/picture">
+                  <pic:nvPicPr>
+                    <pic:cNvPr id="0" name="Picture 1" descr="image"/>
+                    <pic:cNvPicPr>
+                      <a:picLocks noChangeAspect="1" noChangeArrowheads="1"/>
+                    </pic:cNvPicPr>
+                  </pic:nvPicPr>
+                  <pic:blipFill>
+                    <a:blip r:embed="rId26">
+                      <a:extLst>
+                        <a:ext uri="{28A0092B-C50C-407E-A947-70E740481C1C}">
+                          <a14:useLocalDpi xmlns:a14="http://schemas.microsoft.com/office/drawing/2010/main" val="0"/>
+                        </a:ext>
+                      </a:extLst>
+                    </a:blip>
+                    <a:srcRect/>
+                    <a:stretch>
+                      <a:fillRect/>
+                    </a:stretch>
+                  </pic:blipFill>
+                  <pic:spPr bwMode="auto">
+                    <a:xfrm>
+                      <a:off x="0" y="0"/>
+                      <a:ext cx="1905000" cy="1905000"/>
+                    </a:xfrm>
+                    <a:prstGeom prst="rect">
+                      <a:avLst/>
+                    </a:prstGeom>
+                    <a:noFill/>
+                    <a:ln>
+                      <a:noFill/>
+                    </a:ln>
+                  </pic:spPr>
+                </pic:pic>
+              </a:graphicData>
+            </a:graphic>
+          </wp:inline>
+        </w:drawing>
+      </w:r>
+      <w:r>
+        <w:rPr>
+          <w:b/>
+          <w:bCs/>
+          <w:i/>
+          <w:iCs/>
+          <w:color w:val="000000"/>
+        </w:rPr>
+        <w:t/>
+      </w:r>
+      <w:r>
+        <w:rPr>
+          <w:b/>
+          <w:bCs/>
+          <w:i/>
+          <w:iCs/>
+          <w:color w:val="000000"/>
+        </w:rPr>
+        <w:t/>
+      </w:r>
+      <w:r>
+        <w:rPr>
+          <w:b/>
+          <w:bCs/>
+          <w:i/>
+          <w:iCs/>
+          <w:color w:val="000000"/>
+        </w:rPr>
+        <w:t/>
+      </w:r>
+      <w:r>
+        <w:rPr>
+          <w:b/>
+          <w:bCs/>
+          <w:i/>
+          <w:iCs/>
+          <w:color w:val="000000"/>
+        </w:rPr>
+        <w:t/>
+      </w:r>
+    </w:p>
+    <w:p>
+      <w:pPr>
+        <w:pStyle w:val="Normal"/>
+        <w:ind w:hanging="0"/>
+        <w:rPr/>
+      </w:pPr>
+      <w:r>
+        <w:rPr>
+          <w:b/>
+          <w:bCs/>
+          <w:i/>
+          <w:iCs/>
+          <w:color w:val="000000"/>
+        </w:rPr>
+        <w:t/>
+      </w:r>
+      <w:r>
+        <w:rPr>
+          <w:b/>
+          <w:bCs/>
+          <w:i/>
+          <w:iCs/>
+          <w:color w:val="000000"/>
+        </w:rPr>
+        <w:t/>
+      </w:r>
+      <w:r>
+        <w:rPr>
+          <w:b/>
+          <w:bCs/>
+          <w:i/>
+          <w:iCs/>
+          <w:color w:val="000000"/>
+        </w:rPr>
+        <w:drawing>
+          <wp:inline distT="0" distB="0" distL="0" distR="0">
+            <wp:extent cx="1905000" cy="1905000"/>
+            <wp:effectExtent l="0" t="0" r="0" b="0"/>
+            <wp:docPr id="2" name="Image 2" descr="image"/>
+            <wp:cNvGraphicFramePr>
+              <a:graphicFrameLocks xmlns:a="http://schemas.openxmlformats.org/drawingml/2006/main" noChangeAspect="1"/>
+            </wp:cNvGraphicFramePr>
+            <a:graphic xmlns:a="http://schemas.openxmlformats.org/drawingml/2006/main">
+              <a:graphicData uri="http://schemas.openxmlformats.org/drawingml/2006/picture">
+                <pic:pic xmlns:pic="http://schemas.openxmlformats.org/drawingml/2006/picture">
+                  <pic:nvPicPr>
+                    <pic:cNvPr id="0" name="Picture 1" descr="image"/>
+                    <pic:cNvPicPr>
+                      <a:picLocks noChangeAspect="1" noChangeArrowheads="1"/>
+                    </pic:cNvPicPr>
+                  </pic:nvPicPr>
+                  <pic:blipFill>
+                    <a:blip r:embed="rId27">
+                      <a:extLst>
+                        <a:ext uri="{28A0092B-C50C-407E-A947-70E740481C1C}">
+                          <a14:useLocalDpi xmlns:a14="http://schemas.microsoft.com/office/drawing/2010/main" val="0"/>
+                        </a:ext>
+                      </a:extLst>
+                    </a:blip>
+                    <a:srcRect/>
+                    <a:stretch>
+                      <a:fillRect/>
+                    </a:stretch>
+                  </pic:blipFill>
+                  <pic:spPr bwMode="auto">
+                    <a:xfrm>
+                      <a:off x="0" y="0"/>
+                      <a:ext cx="1905000" cy="1905000"/>
+                    </a:xfrm>
+                    <a:prstGeom prst="rect">
+                      <a:avLst/>
+                    </a:prstGeom>
+                    <a:noFill/>
+                    <a:ln>
+                      <a:noFill/>
+                    </a:ln>
+                  </pic:spPr>
+                </pic:pic>
+              </a:graphicData>
+            </a:graphic>
+          </wp:inline>
+        </w:drawing>
+      </w:r>
+      <w:r>
+        <w:rPr>
+          <w:b/>
+          <w:bCs/>
+          <w:i/>
+          <w:iCs/>
+          <w:color w:val="000000"/>
+        </w:rPr>
+        <w:t/>
+      </w:r>
       <w:r>
         <w:rPr>
           <w:b/>
@@ -4532,143 +4706,491 @@
           <w:iCs/>
           <w:color w:val="000000"/>
         </w:rPr>
-        <w:t/>
-      </w:r>
-    </w:p>
-    <w:p>
-      <w:pPr>
-        <w:pStyle w:val="Normal"/>
-        <w:ind w:hanging="0"/>
-        <w:rPr>
-          <w:b/>
-          <w:b/>
-          <w:bCs/>
-          <w:i/>
-          <w:i/>
-          <w:iCs/>
-          <w:color w:val="000000"/>
-        </w:rPr>
-      </w:pPr>
-      <w:r>
-        <w:rPr/>
-      </w:r>
-    </w:p>
-    <w:p>
-      <w:pPr>
-        <w:pStyle w:val="Normal"/>
-        <w:ind w:hanging="0"/>
-        <w:rPr/>
-      </w:pPr>
-      <w:r>
-        <w:rPr>
-          <w:b/>
-          <w:bCs/>
-          <w:i/>
-          <w:iCs/>
-          <w:color w:val="000000"/>
-        </w:rPr>
-        <w:t/>
-      </w:r>
-      <w:r>
-        <w:rPr>
-          <w:b/>
-          <w:bCs/>
-          <w:i/>
-          <w:iCs/>
-          <w:color w:val="000000"/>
-        </w:rPr>
-        <w:t/>
-      </w:r>
-      <w:r>
-        <w:rPr>
-          <w:b/>
-          <w:bCs/>
-          <w:i/>
-          <w:iCs/>
-          <w:color w:val="000000"/>
-        </w:rPr>
-        <w:t/>
-      </w:r>
-    </w:p>
-    <w:p>
-      <w:pPr>
-        <w:pStyle w:val="Normal"/>
-        <w:ind w:hanging="0"/>
-        <w:rPr>
-          <w:b/>
-          <w:b/>
-          <w:bCs/>
-          <w:i/>
-          <w:i/>
-          <w:iCs/>
-          <w:color w:val="000000"/>
-        </w:rPr>
-      </w:pPr>
-      <w:r>
-        <w:rPr/>
-      </w:r>
-    </w:p>
-    <w:p>
-      <w:pPr>
-        <w:pStyle w:val="Normal"/>
-        <w:ind w:hanging="0"/>
-        <w:rPr/>
-      </w:pPr>
-      <w:r>
-        <w:rPr>
-          <w:b/>
-          <w:bCs/>
-          <w:i/>
-          <w:iCs/>
-          <w:color w:val="000000"/>
-        </w:rPr>
-        <w:t/>
-      </w:r>
-      <w:r>
-        <w:rPr>
-          <w:b/>
-          <w:bCs/>
-          <w:i/>
-          <w:iCs/>
-          <w:color w:val="000000"/>
-        </w:rPr>
-        <w:t/>
-      </w:r>
-      <w:r>
-        <w:rPr>
-          <w:b/>
-          <w:bCs/>
-          <w:i/>
-          <w:iCs/>
-          <w:color w:val="000000"/>
-        </w:rPr>
-        <w:t/>
-      </w:r>
-    </w:p>
-    <w:p>
-      <w:pPr>
-        <w:pStyle w:val="Normal"/>
-        <w:ind w:hanging="0"/>
-        <w:rPr>
-          <w:b/>
-          <w:b/>
-          <w:bCs/>
-          <w:i/>
-          <w:i/>
-          <w:iCs/>
-          <w:color w:val="000000"/>
-        </w:rPr>
-      </w:pPr>
-      <w:r>
-        <w:rPr/>
-      </w:r>
-    </w:p>
-    <w:p>
-      <w:pPr>
-        <w:pStyle w:val="Normal"/>
-        <w:ind w:hanging="0"/>
-        <w:rPr/>
-      </w:pPr>
+        <w:drawing>
+          <wp:inline distT="0" distB="0" distL="0" distR="0">
+            <wp:extent cx="1905000" cy="1905000"/>
+            <wp:effectExtent l="0" t="0" r="0" b="0"/>
+            <wp:docPr id="2" name="Image 2" descr="image"/>
+            <wp:cNvGraphicFramePr>
+              <a:graphicFrameLocks xmlns:a="http://schemas.openxmlformats.org/drawingml/2006/main" noChangeAspect="1"/>
+            </wp:cNvGraphicFramePr>
+            <a:graphic xmlns:a="http://schemas.openxmlformats.org/drawingml/2006/main">
+              <a:graphicData uri="http://schemas.openxmlformats.org/drawingml/2006/picture">
+                <pic:pic xmlns:pic="http://schemas.openxmlformats.org/drawingml/2006/picture">
+                  <pic:nvPicPr>
+                    <pic:cNvPr id="0" name="Picture 1" descr="image"/>
+                    <pic:cNvPicPr>
+                      <a:picLocks noChangeAspect="1" noChangeArrowheads="1"/>
+                    </pic:cNvPicPr>
+                  </pic:nvPicPr>
+                  <pic:blipFill>
+                    <a:blip r:embed="rId28">
+                      <a:extLst>
+                        <a:ext uri="{28A0092B-C50C-407E-A947-70E740481C1C}">
+                          <a14:useLocalDpi xmlns:a14="http://schemas.microsoft.com/office/drawing/2010/main" val="0"/>
+                        </a:ext>
+                      </a:extLst>
+                    </a:blip>
+                    <a:srcRect/>
+                    <a:stretch>
+                      <a:fillRect/>
+                    </a:stretch>
+                  </pic:blipFill>
+                  <pic:spPr bwMode="auto">
+                    <a:xfrm>
+                      <a:off x="0" y="0"/>
+                      <a:ext cx="1905000" cy="1905000"/>
+                    </a:xfrm>
+                    <a:prstGeom prst="rect">
+                      <a:avLst/>
+                    </a:prstGeom>
+                    <a:noFill/>
+                    <a:ln>
+                      <a:noFill/>
+                    </a:ln>
+                  </pic:spPr>
+                </pic:pic>
+              </a:graphicData>
+            </a:graphic>
+          </wp:inline>
+        </w:drawing>
+      </w:r>
+      <w:r>
+        <w:rPr>
+          <w:b/>
+          <w:bCs/>
+          <w:i/>
+          <w:iCs/>
+          <w:color w:val="000000"/>
+        </w:rPr>
+        <w:t/>
+      </w:r>
+      <w:r>
+        <w:rPr>
+          <w:b/>
+          <w:bCs/>
+          <w:i/>
+          <w:iCs/>
+          <w:color w:val="000000"/>
+        </w:rPr>
+        <w:t/>
+      </w:r>
+      <w:r>
+        <w:rPr>
+          <w:b/>
+          <w:bCs/>
+          <w:i/>
+          <w:iCs/>
+          <w:color w:val="000000"/>
+        </w:rPr>
+        <w:t/>
+      </w:r>
+      <w:r>
+        <w:rPr>
+          <w:b/>
+          <w:bCs/>
+          <w:i/>
+          <w:iCs/>
+          <w:color w:val="000000"/>
+        </w:rPr>
+        <w:t/>
+      </w:r>
+    </w:p>
+    <w:p>
+      <w:pPr>
+        <w:pStyle w:val="Normal"/>
+        <w:ind w:hanging="0"/>
+        <w:rPr>
+          <w:b/>
+          <w:b/>
+          <w:bCs/>
+          <w:i/>
+          <w:i/>
+          <w:iCs/>
+          <w:color w:val="000000"/>
+        </w:rPr>
+      </w:pPr>
+      <w:r>
+        <w:rPr/>
+      </w:r>
+    </w:p>
+    <w:p>
+      <w:pPr>
+        <w:pStyle w:val="Normal"/>
+        <w:ind w:hanging="0"/>
+        <w:rPr/>
+      </w:pPr>
+      <w:r>
+        <w:rPr>
+          <w:b/>
+          <w:bCs/>
+          <w:i/>
+          <w:iCs/>
+          <w:color w:val="000000"/>
+        </w:rPr>
+        <w:t/>
+      </w:r>
+      <w:r>
+        <w:rPr>
+          <w:b/>
+          <w:bCs/>
+          <w:i/>
+          <w:iCs/>
+          <w:color w:val="000000"/>
+        </w:rPr>
+        <w:t/>
+      </w:r>
+      <w:r>
+        <w:rPr>
+          <w:b/>
+          <w:bCs/>
+          <w:i/>
+          <w:iCs/>
+          <w:color w:val="000000"/>
+        </w:rPr>
+        <w:drawing>
+          <wp:inline distT="0" distB="0" distL="0" distR="0">
+            <wp:extent cx="1905000" cy="1905000"/>
+            <wp:effectExtent l="0" t="0" r="0" b="0"/>
+            <wp:docPr id="2" name="Image 2" descr="image"/>
+            <wp:cNvGraphicFramePr>
+              <a:graphicFrameLocks xmlns:a="http://schemas.openxmlformats.org/drawingml/2006/main" noChangeAspect="1"/>
+            </wp:cNvGraphicFramePr>
+            <a:graphic xmlns:a="http://schemas.openxmlformats.org/drawingml/2006/main">
+              <a:graphicData uri="http://schemas.openxmlformats.org/drawingml/2006/picture">
+                <pic:pic xmlns:pic="http://schemas.openxmlformats.org/drawingml/2006/picture">
+                  <pic:nvPicPr>
+                    <pic:cNvPr id="0" name="Picture 1" descr="image"/>
+                    <pic:cNvPicPr>
+                      <a:picLocks noChangeAspect="1" noChangeArrowheads="1"/>
+                    </pic:cNvPicPr>
+                  </pic:nvPicPr>
+                  <pic:blipFill>
+                    <a:blip r:embed="rId29">
+                      <a:extLst>
+                        <a:ext uri="{28A0092B-C50C-407E-A947-70E740481C1C}">
+                          <a14:useLocalDpi xmlns:a14="http://schemas.microsoft.com/office/drawing/2010/main" val="0"/>
+                        </a:ext>
+                      </a:extLst>
+                    </a:blip>
+                    <a:srcRect/>
+                    <a:stretch>
+                      <a:fillRect/>
+                    </a:stretch>
+                  </pic:blipFill>
+                  <pic:spPr bwMode="auto">
+                    <a:xfrm>
+                      <a:off x="0" y="0"/>
+                      <a:ext cx="1905000" cy="1905000"/>
+                    </a:xfrm>
+                    <a:prstGeom prst="rect">
+                      <a:avLst/>
+                    </a:prstGeom>
+                    <a:noFill/>
+                    <a:ln>
+                      <a:noFill/>
+                    </a:ln>
+                  </pic:spPr>
+                </pic:pic>
+              </a:graphicData>
+            </a:graphic>
+          </wp:inline>
+        </w:drawing>
+      </w:r>
+      <w:r>
+        <w:rPr>
+          <w:b/>
+          <w:bCs/>
+          <w:i/>
+          <w:iCs/>
+          <w:color w:val="000000"/>
+        </w:rPr>
+        <w:t/>
+      </w:r>
+      <w:r>
+        <w:rPr>
+          <w:b/>
+          <w:bCs/>
+          <w:i/>
+          <w:iCs/>
+          <w:color w:val="000000"/>
+        </w:rPr>
+        <w:t/>
+      </w:r>
+      <w:r>
+        <w:rPr>
+          <w:b/>
+          <w:bCs/>
+          <w:i/>
+          <w:iCs/>
+          <w:color w:val="000000"/>
+        </w:rPr>
+        <w:t/>
+      </w:r>
+      <w:r>
+        <w:rPr>
+          <w:b/>
+          <w:bCs/>
+          <w:i/>
+          <w:iCs/>
+          <w:color w:val="000000"/>
+        </w:rPr>
+        <w:t/>
+      </w:r>
+    </w:p>
+    <w:p>
+      <w:pPr>
+        <w:pStyle w:val="Normal"/>
+        <w:ind w:hanging="0"/>
+        <w:rPr>
+          <w:b/>
+          <w:b/>
+          <w:bCs/>
+          <w:i/>
+          <w:i/>
+          <w:iCs/>
+          <w:color w:val="000000"/>
+        </w:rPr>
+      </w:pPr>
+      <w:r>
+        <w:rPr/>
+      </w:r>
+    </w:p>
+    <w:p>
+      <w:pPr>
+        <w:pStyle w:val="Normal"/>
+        <w:ind w:hanging="0"/>
+        <w:rPr/>
+      </w:pPr>
+      <w:r>
+        <w:rPr>
+          <w:b/>
+          <w:bCs/>
+          <w:i/>
+          <w:iCs/>
+          <w:color w:val="000000"/>
+        </w:rPr>
+        <w:t/>
+      </w:r>
+      <w:r>
+        <w:rPr>
+          <w:b/>
+          <w:bCs/>
+          <w:i/>
+          <w:iCs/>
+          <w:color w:val="000000"/>
+        </w:rPr>
+        <w:t/>
+      </w:r>
+      <w:r>
+        <w:rPr>
+          <w:b/>
+          <w:bCs/>
+          <w:i/>
+          <w:iCs/>
+          <w:color w:val="000000"/>
+        </w:rPr>
+        <w:drawing>
+          <wp:inline distT="0" distB="0" distL="0" distR="0">
+            <wp:extent cx="1905000" cy="1905000"/>
+            <wp:effectExtent l="0" t="0" r="0" b="0"/>
+            <wp:docPr id="2" name="Image 2" descr="image"/>
+            <wp:cNvGraphicFramePr>
+              <a:graphicFrameLocks xmlns:a="http://schemas.openxmlformats.org/drawingml/2006/main" noChangeAspect="1"/>
+            </wp:cNvGraphicFramePr>
+            <a:graphic xmlns:a="http://schemas.openxmlformats.org/drawingml/2006/main">
+              <a:graphicData uri="http://schemas.openxmlformats.org/drawingml/2006/picture">
+                <pic:pic xmlns:pic="http://schemas.openxmlformats.org/drawingml/2006/picture">
+                  <pic:nvPicPr>
+                    <pic:cNvPr id="0" name="Picture 1" descr="image"/>
+                    <pic:cNvPicPr>
+                      <a:picLocks noChangeAspect="1" noChangeArrowheads="1"/>
+                    </pic:cNvPicPr>
+                  </pic:nvPicPr>
+                  <pic:blipFill>
+                    <a:blip r:embed="rId30">
+                      <a:extLst>
+                        <a:ext uri="{28A0092B-C50C-407E-A947-70E740481C1C}">
+                          <a14:useLocalDpi xmlns:a14="http://schemas.microsoft.com/office/drawing/2010/main" val="0"/>
+                        </a:ext>
+                      </a:extLst>
+                    </a:blip>
+                    <a:srcRect/>
+                    <a:stretch>
+                      <a:fillRect/>
+                    </a:stretch>
+                  </pic:blipFill>
+                  <pic:spPr bwMode="auto">
+                    <a:xfrm>
+                      <a:off x="0" y="0"/>
+                      <a:ext cx="1905000" cy="1905000"/>
+                    </a:xfrm>
+                    <a:prstGeom prst="rect">
+                      <a:avLst/>
+                    </a:prstGeom>
+                    <a:noFill/>
+                    <a:ln>
+                      <a:noFill/>
+                    </a:ln>
+                  </pic:spPr>
+                </pic:pic>
+              </a:graphicData>
+            </a:graphic>
+          </wp:inline>
+        </w:drawing>
+      </w:r>
+      <w:r>
+        <w:rPr>
+          <w:b/>
+          <w:bCs/>
+          <w:i/>
+          <w:iCs/>
+          <w:color w:val="000000"/>
+        </w:rPr>
+        <w:t/>
+      </w:r>
+      <w:r>
+        <w:rPr>
+          <w:b/>
+          <w:bCs/>
+          <w:i/>
+          <w:iCs/>
+          <w:color w:val="000000"/>
+        </w:rPr>
+        <w:t/>
+      </w:r>
+      <w:r>
+        <w:rPr>
+          <w:b/>
+          <w:bCs/>
+          <w:i/>
+          <w:iCs/>
+          <w:color w:val="000000"/>
+        </w:rPr>
+        <w:t/>
+      </w:r>
+      <w:r>
+        <w:rPr>
+          <w:b/>
+          <w:bCs/>
+          <w:i/>
+          <w:iCs/>
+          <w:color w:val="000000"/>
+        </w:rPr>
+        <w:t/>
+      </w:r>
+    </w:p>
+    <w:p>
+      <w:pPr>
+        <w:pStyle w:val="Normal"/>
+        <w:ind w:hanging="0"/>
+        <w:rPr>
+          <w:b/>
+          <w:b/>
+          <w:bCs/>
+          <w:i/>
+          <w:i/>
+          <w:iCs/>
+          <w:color w:val="000000"/>
+        </w:rPr>
+      </w:pPr>
+      <w:r>
+        <w:rPr/>
+      </w:r>
+    </w:p>
+    <w:p>
+      <w:pPr>
+        <w:pStyle w:val="Normal"/>
+        <w:ind w:hanging="0"/>
+        <w:rPr/>
+      </w:pPr>
+      <w:r>
+        <w:rPr>
+          <w:b/>
+          <w:bCs/>
+          <w:i/>
+          <w:iCs/>
+          <w:color w:val="000000"/>
+        </w:rPr>
+        <w:t/>
+      </w:r>
+      <w:r>
+        <w:rPr>
+          <w:b/>
+          <w:bCs/>
+          <w:i/>
+          <w:iCs/>
+          <w:color w:val="000000"/>
+        </w:rPr>
+        <w:t/>
+      </w:r>
+      <w:r>
+        <w:rPr>
+          <w:b/>
+          <w:bCs/>
+          <w:i/>
+          <w:iCs/>
+          <w:color w:val="000000"/>
+        </w:rPr>
+        <w:drawing>
+          <wp:inline distT="0" distB="0" distL="0" distR="0">
+            <wp:extent cx="1905000" cy="1905000"/>
+            <wp:effectExtent l="0" t="0" r="0" b="0"/>
+            <wp:docPr id="2" name="Image 2" descr="image"/>
+            <wp:cNvGraphicFramePr>
+              <a:graphicFrameLocks xmlns:a="http://schemas.openxmlformats.org/drawingml/2006/main" noChangeAspect="1"/>
+            </wp:cNvGraphicFramePr>
+            <a:graphic xmlns:a="http://schemas.openxmlformats.org/drawingml/2006/main">
+              <a:graphicData uri="http://schemas.openxmlformats.org/drawingml/2006/picture">
+                <pic:pic xmlns:pic="http://schemas.openxmlformats.org/drawingml/2006/picture">
+                  <pic:nvPicPr>
+                    <pic:cNvPr id="0" name="Picture 1" descr="image"/>
+                    <pic:cNvPicPr>
+                      <a:picLocks noChangeAspect="1" noChangeArrowheads="1"/>
+                    </pic:cNvPicPr>
+                  </pic:nvPicPr>
+                  <pic:blipFill>
+                    <a:blip r:embed="rId31">
+                      <a:extLst>
+                        <a:ext uri="{28A0092B-C50C-407E-A947-70E740481C1C}">
+                          <a14:useLocalDpi xmlns:a14="http://schemas.microsoft.com/office/drawing/2010/main" val="0"/>
+                        </a:ext>
+                      </a:extLst>
+                    </a:blip>
+                    <a:srcRect/>
+                    <a:stretch>
+                      <a:fillRect/>
+                    </a:stretch>
+                  </pic:blipFill>
+                  <pic:spPr bwMode="auto">
+                    <a:xfrm>
+                      <a:off x="0" y="0"/>
+                      <a:ext cx="1905000" cy="1905000"/>
+                    </a:xfrm>
+                    <a:prstGeom prst="rect">
+                      <a:avLst/>
+                    </a:prstGeom>
+                    <a:noFill/>
+                    <a:ln>
+                      <a:noFill/>
+                    </a:ln>
+                  </pic:spPr>
+                </pic:pic>
+              </a:graphicData>
+            </a:graphic>
+          </wp:inline>
+        </w:drawing>
+      </w:r>
+      <w:r>
+        <w:rPr>
+          <w:b/>
+          <w:bCs/>
+          <w:i/>
+          <w:iCs/>
+          <w:color w:val="000000"/>
+        </w:rPr>
+        <w:t/>
+      </w:r>
       <w:r>
         <w:rPr>
           <w:b/>
@@ -7390,33 +7912,207 @@
           <w:iCs/>
           <w:color w:val="000000"/>
         </w:rPr>
-        <w:t/>
-      </w:r>
-    </w:p>
-    <w:p>
-      <w:pPr>
-        <w:pStyle w:val="Normal"/>
-        <w:ind w:hanging="0"/>
-        <w:rPr>
-          <w:b/>
-          <w:b/>
-          <w:bCs/>
-          <w:i/>
-          <w:i/>
-          <w:iCs/>
-          <w:color w:val="000000"/>
-        </w:rPr>
-      </w:pPr>
-      <w:r>
-        <w:rPr/>
-      </w:r>
-    </w:p>
-    <w:p>
-      <w:pPr>
-        <w:pStyle w:val="Normal"/>
-        <w:ind w:hanging="0"/>
-        <w:rPr/>
-      </w:pPr>
+        <w:drawing>
+          <wp:inline distT="0" distB="0" distL="0" distR="0">
+            <wp:extent cx="1905000" cy="1905000"/>
+            <wp:effectExtent l="0" t="0" r="0" b="0"/>
+            <wp:docPr id="2" name="Image 2" descr="image"/>
+            <wp:cNvGraphicFramePr>
+              <a:graphicFrameLocks xmlns:a="http://schemas.openxmlformats.org/drawingml/2006/main" noChangeAspect="1"/>
+            </wp:cNvGraphicFramePr>
+            <a:graphic xmlns:a="http://schemas.openxmlformats.org/drawingml/2006/main">
+              <a:graphicData uri="http://schemas.openxmlformats.org/drawingml/2006/picture">
+                <pic:pic xmlns:pic="http://schemas.openxmlformats.org/drawingml/2006/picture">
+                  <pic:nvPicPr>
+                    <pic:cNvPr id="0" name="Picture 1" descr="image"/>
+                    <pic:cNvPicPr>
+                      <a:picLocks noChangeAspect="1" noChangeArrowheads="1"/>
+                    </pic:cNvPicPr>
+                  </pic:nvPicPr>
+                  <pic:blipFill>
+                    <a:blip r:embed="rId32">
+                      <a:extLst>
+                        <a:ext uri="{28A0092B-C50C-407E-A947-70E740481C1C}">
+                          <a14:useLocalDpi xmlns:a14="http://schemas.microsoft.com/office/drawing/2010/main" val="0"/>
+                        </a:ext>
+                      </a:extLst>
+                    </a:blip>
+                    <a:srcRect/>
+                    <a:stretch>
+                      <a:fillRect/>
+                    </a:stretch>
+                  </pic:blipFill>
+                  <pic:spPr bwMode="auto">
+                    <a:xfrm>
+                      <a:off x="0" y="0"/>
+                      <a:ext cx="1905000" cy="1905000"/>
+                    </a:xfrm>
+                    <a:prstGeom prst="rect">
+                      <a:avLst/>
+                    </a:prstGeom>
+                    <a:noFill/>
+                    <a:ln>
+                      <a:noFill/>
+                    </a:ln>
+                  </pic:spPr>
+                </pic:pic>
+              </a:graphicData>
+            </a:graphic>
+          </wp:inline>
+        </w:drawing>
+      </w:r>
+      <w:r>
+        <w:rPr>
+          <w:b/>
+          <w:bCs/>
+          <w:i/>
+          <w:iCs/>
+          <w:color w:val="000000"/>
+        </w:rPr>
+        <w:t/>
+      </w:r>
+      <w:r>
+        <w:rPr>
+          <w:b/>
+          <w:bCs/>
+          <w:i/>
+          <w:iCs/>
+          <w:color w:val="000000"/>
+        </w:rPr>
+        <w:t/>
+      </w:r>
+      <w:r>
+        <w:rPr>
+          <w:b/>
+          <w:bCs/>
+          <w:i/>
+          <w:iCs/>
+          <w:color w:val="000000"/>
+        </w:rPr>
+        <w:t/>
+      </w:r>
+      <w:r>
+        <w:rPr>
+          <w:b/>
+          <w:bCs/>
+          <w:i/>
+          <w:iCs/>
+          <w:color w:val="000000"/>
+        </w:rPr>
+        <w:t/>
+      </w:r>
+    </w:p>
+    <w:p>
+      <w:pPr>
+        <w:pStyle w:val="Normal"/>
+        <w:ind w:hanging="0"/>
+        <w:rPr>
+          <w:b/>
+          <w:b/>
+          <w:bCs/>
+          <w:i/>
+          <w:i/>
+          <w:iCs/>
+          <w:color w:val="000000"/>
+        </w:rPr>
+      </w:pPr>
+      <w:r>
+        <w:rPr/>
+      </w:r>
+    </w:p>
+    <w:p>
+      <w:pPr>
+        <w:pStyle w:val="Normal"/>
+        <w:ind w:hanging="0"/>
+        <w:rPr/>
+      </w:pPr>
+      <w:r>
+        <w:rPr>
+          <w:b/>
+          <w:bCs/>
+          <w:i/>
+          <w:iCs/>
+          <w:color w:val="000000"/>
+        </w:rPr>
+        <w:t/>
+      </w:r>
+      <w:r>
+        <w:rPr>
+          <w:b/>
+          <w:bCs/>
+          <w:i/>
+          <w:iCs/>
+          <w:color w:val="000000"/>
+        </w:rPr>
+        <w:t/>
+      </w:r>
+      <w:r>
+        <w:rPr>
+          <w:b/>
+          <w:bCs/>
+          <w:i/>
+          <w:iCs/>
+          <w:color w:val="000000"/>
+        </w:rPr>
+        <w:drawing>
+          <wp:inline distT="0" distB="0" distL="0" distR="0">
+            <wp:extent cx="1905000" cy="1905000"/>
+            <wp:effectExtent l="0" t="0" r="0" b="0"/>
+            <wp:docPr id="2" name="Image 2" descr="image"/>
+            <wp:cNvGraphicFramePr>
+              <a:graphicFrameLocks xmlns:a="http://schemas.openxmlformats.org/drawingml/2006/main" noChangeAspect="1"/>
+            </wp:cNvGraphicFramePr>
+            <a:graphic xmlns:a="http://schemas.openxmlformats.org/drawingml/2006/main">
+              <a:graphicData uri="http://schemas.openxmlformats.org/drawingml/2006/picture">
+                <pic:pic xmlns:pic="http://schemas.openxmlformats.org/drawingml/2006/picture">
+                  <pic:nvPicPr>
+                    <pic:cNvPr id="0" name="Picture 1" descr="image"/>
+                    <pic:cNvPicPr>
+                      <a:picLocks noChangeAspect="1" noChangeArrowheads="1"/>
+                    </pic:cNvPicPr>
+                  </pic:nvPicPr>
+                  <pic:blipFill>
+                    <a:blip r:embed="rId33">
+                      <a:extLst>
+                        <a:ext uri="{28A0092B-C50C-407E-A947-70E740481C1C}">
+                          <a14:useLocalDpi xmlns:a14="http://schemas.microsoft.com/office/drawing/2010/main" val="0"/>
+                        </a:ext>
+                      </a:extLst>
+                    </a:blip>
+                    <a:srcRect/>
+                    <a:stretch>
+                      <a:fillRect/>
+                    </a:stretch>
+                  </pic:blipFill>
+                  <pic:spPr bwMode="auto">
+                    <a:xfrm>
+                      <a:off x="0" y="0"/>
+                      <a:ext cx="1905000" cy="1905000"/>
+                    </a:xfrm>
+                    <a:prstGeom prst="rect">
+                      <a:avLst/>
+                    </a:prstGeom>
+                    <a:noFill/>
+                    <a:ln>
+                      <a:noFill/>
+                    </a:ln>
+                  </pic:spPr>
+                </pic:pic>
+              </a:graphicData>
+            </a:graphic>
+          </wp:inline>
+        </w:drawing>
+      </w:r>
+      <w:r>
+        <w:rPr>
+          <w:b/>
+          <w:bCs/>
+          <w:i/>
+          <w:iCs/>
+          <w:color w:val="000000"/>
+        </w:rPr>
+        <w:t/>
+      </w:r>
       <w:r>
         <w:rPr>
           <w:b/>
@@ -9110,33 +9806,207 @@
           <w:iCs/>
           <w:color w:val="000000"/>
         </w:rPr>
-        <w:t/>
-      </w:r>
-    </w:p>
-    <w:p>
-      <w:pPr>
-        <w:pStyle w:val="Normal"/>
-        <w:ind w:hanging="0"/>
-        <w:rPr>
-          <w:b/>
-          <w:b/>
-          <w:bCs/>
-          <w:i/>
-          <w:i/>
-          <w:iCs/>
-          <w:color w:val="000000"/>
-        </w:rPr>
-      </w:pPr>
-      <w:r>
-        <w:rPr/>
-      </w:r>
-    </w:p>
-    <w:p>
-      <w:pPr>
-        <w:pStyle w:val="Normal"/>
-        <w:ind w:hanging="0"/>
-        <w:rPr/>
-      </w:pPr>
+        <w:drawing>
+          <wp:inline distT="0" distB="0" distL="0" distR="0">
+            <wp:extent cx="1905000" cy="1905000"/>
+            <wp:effectExtent l="0" t="0" r="0" b="0"/>
+            <wp:docPr id="2" name="Image 2" descr="image"/>
+            <wp:cNvGraphicFramePr>
+              <a:graphicFrameLocks xmlns:a="http://schemas.openxmlformats.org/drawingml/2006/main" noChangeAspect="1"/>
+            </wp:cNvGraphicFramePr>
+            <a:graphic xmlns:a="http://schemas.openxmlformats.org/drawingml/2006/main">
+              <a:graphicData uri="http://schemas.openxmlformats.org/drawingml/2006/picture">
+                <pic:pic xmlns:pic="http://schemas.openxmlformats.org/drawingml/2006/picture">
+                  <pic:nvPicPr>
+                    <pic:cNvPr id="0" name="Picture 1" descr="image"/>
+                    <pic:cNvPicPr>
+                      <a:picLocks noChangeAspect="1" noChangeArrowheads="1"/>
+                    </pic:cNvPicPr>
+                  </pic:nvPicPr>
+                  <pic:blipFill>
+                    <a:blip r:embed="rId34">
+                      <a:extLst>
+                        <a:ext uri="{28A0092B-C50C-407E-A947-70E740481C1C}">
+                          <a14:useLocalDpi xmlns:a14="http://schemas.microsoft.com/office/drawing/2010/main" val="0"/>
+                        </a:ext>
+                      </a:extLst>
+                    </a:blip>
+                    <a:srcRect/>
+                    <a:stretch>
+                      <a:fillRect/>
+                    </a:stretch>
+                  </pic:blipFill>
+                  <pic:spPr bwMode="auto">
+                    <a:xfrm>
+                      <a:off x="0" y="0"/>
+                      <a:ext cx="1905000" cy="1905000"/>
+                    </a:xfrm>
+                    <a:prstGeom prst="rect">
+                      <a:avLst/>
+                    </a:prstGeom>
+                    <a:noFill/>
+                    <a:ln>
+                      <a:noFill/>
+                    </a:ln>
+                  </pic:spPr>
+                </pic:pic>
+              </a:graphicData>
+            </a:graphic>
+          </wp:inline>
+        </w:drawing>
+      </w:r>
+      <w:r>
+        <w:rPr>
+          <w:b/>
+          <w:bCs/>
+          <w:i/>
+          <w:iCs/>
+          <w:color w:val="000000"/>
+        </w:rPr>
+        <w:t/>
+      </w:r>
+      <w:r>
+        <w:rPr>
+          <w:b/>
+          <w:bCs/>
+          <w:i/>
+          <w:iCs/>
+          <w:color w:val="000000"/>
+        </w:rPr>
+        <w:t/>
+      </w:r>
+      <w:r>
+        <w:rPr>
+          <w:b/>
+          <w:bCs/>
+          <w:i/>
+          <w:iCs/>
+          <w:color w:val="000000"/>
+        </w:rPr>
+        <w:t/>
+      </w:r>
+      <w:r>
+        <w:rPr>
+          <w:b/>
+          <w:bCs/>
+          <w:i/>
+          <w:iCs/>
+          <w:color w:val="000000"/>
+        </w:rPr>
+        <w:t/>
+      </w:r>
+    </w:p>
+    <w:p>
+      <w:pPr>
+        <w:pStyle w:val="Normal"/>
+        <w:ind w:hanging="0"/>
+        <w:rPr>
+          <w:b/>
+          <w:b/>
+          <w:bCs/>
+          <w:i/>
+          <w:i/>
+          <w:iCs/>
+          <w:color w:val="000000"/>
+        </w:rPr>
+      </w:pPr>
+      <w:r>
+        <w:rPr/>
+      </w:r>
+    </w:p>
+    <w:p>
+      <w:pPr>
+        <w:pStyle w:val="Normal"/>
+        <w:ind w:hanging="0"/>
+        <w:rPr/>
+      </w:pPr>
+      <w:r>
+        <w:rPr>
+          <w:b/>
+          <w:bCs/>
+          <w:i/>
+          <w:iCs/>
+          <w:color w:val="000000"/>
+        </w:rPr>
+        <w:t/>
+      </w:r>
+      <w:r>
+        <w:rPr>
+          <w:b/>
+          <w:bCs/>
+          <w:i/>
+          <w:iCs/>
+          <w:color w:val="000000"/>
+        </w:rPr>
+        <w:t/>
+      </w:r>
+      <w:r>
+        <w:rPr>
+          <w:b/>
+          <w:bCs/>
+          <w:i/>
+          <w:iCs/>
+          <w:color w:val="000000"/>
+        </w:rPr>
+        <w:drawing>
+          <wp:inline distT="0" distB="0" distL="0" distR="0">
+            <wp:extent cx="1905000" cy="1905000"/>
+            <wp:effectExtent l="0" t="0" r="0" b="0"/>
+            <wp:docPr id="2" name="Image 2" descr="image"/>
+            <wp:cNvGraphicFramePr>
+              <a:graphicFrameLocks xmlns:a="http://schemas.openxmlformats.org/drawingml/2006/main" noChangeAspect="1"/>
+            </wp:cNvGraphicFramePr>
+            <a:graphic xmlns:a="http://schemas.openxmlformats.org/drawingml/2006/main">
+              <a:graphicData uri="http://schemas.openxmlformats.org/drawingml/2006/picture">
+                <pic:pic xmlns:pic="http://schemas.openxmlformats.org/drawingml/2006/picture">
+                  <pic:nvPicPr>
+                    <pic:cNvPr id="0" name="Picture 1" descr="image"/>
+                    <pic:cNvPicPr>
+                      <a:picLocks noChangeAspect="1" noChangeArrowheads="1"/>
+                    </pic:cNvPicPr>
+                  </pic:nvPicPr>
+                  <pic:blipFill>
+                    <a:blip r:embed="rId35">
+                      <a:extLst>
+                        <a:ext uri="{28A0092B-C50C-407E-A947-70E740481C1C}">
+                          <a14:useLocalDpi xmlns:a14="http://schemas.microsoft.com/office/drawing/2010/main" val="0"/>
+                        </a:ext>
+                      </a:extLst>
+                    </a:blip>
+                    <a:srcRect/>
+                    <a:stretch>
+                      <a:fillRect/>
+                    </a:stretch>
+                  </pic:blipFill>
+                  <pic:spPr bwMode="auto">
+                    <a:xfrm>
+                      <a:off x="0" y="0"/>
+                      <a:ext cx="1905000" cy="1905000"/>
+                    </a:xfrm>
+                    <a:prstGeom prst="rect">
+                      <a:avLst/>
+                    </a:prstGeom>
+                    <a:noFill/>
+                    <a:ln>
+                      <a:noFill/>
+                    </a:ln>
+                  </pic:spPr>
+                </pic:pic>
+              </a:graphicData>
+            </a:graphic>
+          </wp:inline>
+        </w:drawing>
+      </w:r>
+      <w:r>
+        <w:rPr>
+          <w:b/>
+          <w:bCs/>
+          <w:i/>
+          <w:iCs/>
+          <w:color w:val="000000"/>
+        </w:rPr>
+        <w:t/>
+      </w:r>
       <w:r>
         <w:rPr>
           <w:b/>
@@ -10466,33 +11336,207 @@
           <w:iCs/>
           <w:color w:val="000000"/>
         </w:rPr>
-        <w:t/>
-      </w:r>
-    </w:p>
-    <w:p>
-      <w:pPr>
-        <w:pStyle w:val="Normal"/>
-        <w:ind w:hanging="0"/>
-        <w:rPr>
-          <w:b/>
-          <w:b/>
-          <w:bCs/>
-          <w:i/>
-          <w:i/>
-          <w:iCs/>
-          <w:color w:val="000000"/>
-        </w:rPr>
-      </w:pPr>
-      <w:r>
-        <w:rPr/>
-      </w:r>
-    </w:p>
-    <w:p>
-      <w:pPr>
-        <w:pStyle w:val="Normal"/>
-        <w:ind w:hanging="0"/>
-        <w:rPr/>
-      </w:pPr>
+        <w:drawing>
+          <wp:inline distT="0" distB="0" distL="0" distR="0">
+            <wp:extent cx="1905000" cy="1905000"/>
+            <wp:effectExtent l="0" t="0" r="0" b="0"/>
+            <wp:docPr id="2" name="Image 2" descr="image"/>
+            <wp:cNvGraphicFramePr>
+              <a:graphicFrameLocks xmlns:a="http://schemas.openxmlformats.org/drawingml/2006/main" noChangeAspect="1"/>
+            </wp:cNvGraphicFramePr>
+            <a:graphic xmlns:a="http://schemas.openxmlformats.org/drawingml/2006/main">
+              <a:graphicData uri="http://schemas.openxmlformats.org/drawingml/2006/picture">
+                <pic:pic xmlns:pic="http://schemas.openxmlformats.org/drawingml/2006/picture">
+                  <pic:nvPicPr>
+                    <pic:cNvPr id="0" name="Picture 1" descr="image"/>
+                    <pic:cNvPicPr>
+                      <a:picLocks noChangeAspect="1" noChangeArrowheads="1"/>
+                    </pic:cNvPicPr>
+                  </pic:nvPicPr>
+                  <pic:blipFill>
+                    <a:blip r:embed="rId36">
+                      <a:extLst>
+                        <a:ext uri="{28A0092B-C50C-407E-A947-70E740481C1C}">
+                          <a14:useLocalDpi xmlns:a14="http://schemas.microsoft.com/office/drawing/2010/main" val="0"/>
+                        </a:ext>
+                      </a:extLst>
+                    </a:blip>
+                    <a:srcRect/>
+                    <a:stretch>
+                      <a:fillRect/>
+                    </a:stretch>
+                  </pic:blipFill>
+                  <pic:spPr bwMode="auto">
+                    <a:xfrm>
+                      <a:off x="0" y="0"/>
+                      <a:ext cx="1905000" cy="1905000"/>
+                    </a:xfrm>
+                    <a:prstGeom prst="rect">
+                      <a:avLst/>
+                    </a:prstGeom>
+                    <a:noFill/>
+                    <a:ln>
+                      <a:noFill/>
+                    </a:ln>
+                  </pic:spPr>
+                </pic:pic>
+              </a:graphicData>
+            </a:graphic>
+          </wp:inline>
+        </w:drawing>
+      </w:r>
+      <w:r>
+        <w:rPr>
+          <w:b/>
+          <w:bCs/>
+          <w:i/>
+          <w:iCs/>
+          <w:color w:val="000000"/>
+        </w:rPr>
+        <w:t/>
+      </w:r>
+      <w:r>
+        <w:rPr>
+          <w:b/>
+          <w:bCs/>
+          <w:i/>
+          <w:iCs/>
+          <w:color w:val="000000"/>
+        </w:rPr>
+        <w:t/>
+      </w:r>
+      <w:r>
+        <w:rPr>
+          <w:b/>
+          <w:bCs/>
+          <w:i/>
+          <w:iCs/>
+          <w:color w:val="000000"/>
+        </w:rPr>
+        <w:t/>
+      </w:r>
+      <w:r>
+        <w:rPr>
+          <w:b/>
+          <w:bCs/>
+          <w:i/>
+          <w:iCs/>
+          <w:color w:val="000000"/>
+        </w:rPr>
+        <w:t/>
+      </w:r>
+    </w:p>
+    <w:p>
+      <w:pPr>
+        <w:pStyle w:val="Normal"/>
+        <w:ind w:hanging="0"/>
+        <w:rPr>
+          <w:b/>
+          <w:b/>
+          <w:bCs/>
+          <w:i/>
+          <w:i/>
+          <w:iCs/>
+          <w:color w:val="000000"/>
+        </w:rPr>
+      </w:pPr>
+      <w:r>
+        <w:rPr/>
+      </w:r>
+    </w:p>
+    <w:p>
+      <w:pPr>
+        <w:pStyle w:val="Normal"/>
+        <w:ind w:hanging="0"/>
+        <w:rPr/>
+      </w:pPr>
+      <w:r>
+        <w:rPr>
+          <w:b/>
+          <w:bCs/>
+          <w:i/>
+          <w:iCs/>
+          <w:color w:val="000000"/>
+        </w:rPr>
+        <w:t/>
+      </w:r>
+      <w:r>
+        <w:rPr>
+          <w:b/>
+          <w:bCs/>
+          <w:i/>
+          <w:iCs/>
+          <w:color w:val="000000"/>
+        </w:rPr>
+        <w:t/>
+      </w:r>
+      <w:r>
+        <w:rPr>
+          <w:b/>
+          <w:bCs/>
+          <w:i/>
+          <w:iCs/>
+          <w:color w:val="000000"/>
+        </w:rPr>
+        <w:drawing>
+          <wp:inline distT="0" distB="0" distL="0" distR="0">
+            <wp:extent cx="1905000" cy="1905000"/>
+            <wp:effectExtent l="0" t="0" r="0" b="0"/>
+            <wp:docPr id="2" name="Image 2" descr="image"/>
+            <wp:cNvGraphicFramePr>
+              <a:graphicFrameLocks xmlns:a="http://schemas.openxmlformats.org/drawingml/2006/main" noChangeAspect="1"/>
+            </wp:cNvGraphicFramePr>
+            <a:graphic xmlns:a="http://schemas.openxmlformats.org/drawingml/2006/main">
+              <a:graphicData uri="http://schemas.openxmlformats.org/drawingml/2006/picture">
+                <pic:pic xmlns:pic="http://schemas.openxmlformats.org/drawingml/2006/picture">
+                  <pic:nvPicPr>
+                    <pic:cNvPr id="0" name="Picture 1" descr="image"/>
+                    <pic:cNvPicPr>
+                      <a:picLocks noChangeAspect="1" noChangeArrowheads="1"/>
+                    </pic:cNvPicPr>
+                  </pic:nvPicPr>
+                  <pic:blipFill>
+                    <a:blip r:embed="rId37">
+                      <a:extLst>
+                        <a:ext uri="{28A0092B-C50C-407E-A947-70E740481C1C}">
+                          <a14:useLocalDpi xmlns:a14="http://schemas.microsoft.com/office/drawing/2010/main" val="0"/>
+                        </a:ext>
+                      </a:extLst>
+                    </a:blip>
+                    <a:srcRect/>
+                    <a:stretch>
+                      <a:fillRect/>
+                    </a:stretch>
+                  </pic:blipFill>
+                  <pic:spPr bwMode="auto">
+                    <a:xfrm>
+                      <a:off x="0" y="0"/>
+                      <a:ext cx="1905000" cy="1905000"/>
+                    </a:xfrm>
+                    <a:prstGeom prst="rect">
+                      <a:avLst/>
+                    </a:prstGeom>
+                    <a:noFill/>
+                    <a:ln>
+                      <a:noFill/>
+                    </a:ln>
+                  </pic:spPr>
+                </pic:pic>
+              </a:graphicData>
+            </a:graphic>
+          </wp:inline>
+        </w:drawing>
+      </w:r>
+      <w:r>
+        <w:rPr>
+          <w:b/>
+          <w:bCs/>
+          <w:i/>
+          <w:iCs/>
+          <w:color w:val="000000"/>
+        </w:rPr>
+        <w:t/>
+      </w:r>
       <w:r>
         <w:rPr>
           <w:b/>

</xml_diff>

<commit_message>
adding some missed questions in the form
</commit_message>
<xml_diff>
--- a/public/form.docx
+++ b/public/form.docx
@@ -300,7 +300,7 @@
           <w:sz w:val="30"/>
           <w:szCs w:val="30"/>
         </w:rPr>
-        <w:t xml:space="preserve">Somewhere Over the Rainbow</w:t>
+        <w:t/>
       </w:r>
     </w:p>
     <w:p>
@@ -541,7 +541,7 @@
                 <w:sz w:val="21"/>
                 <w:szCs w:val="21"/>
               </w:rPr>
-              <w:t xml:space="preserve">No</w:t>
+              <w:t xml:space="preserve">Don’t Know</w:t>
             </w:r>
           </w:p>
         </w:tc>
@@ -609,7 +609,7 @@
                 <w:sz w:val="21"/>
                 <w:szCs w:val="21"/>
               </w:rPr>
-              <w:t xml:space="preserve">No</w:t>
+              <w:t/>
             </w:r>
             <w:r>
               <w:rPr>
@@ -624,7 +624,7 @@
                 <w:sz w:val="21"/>
                 <w:szCs w:val="21"/>
               </w:rPr>
-              <w:t/>
+              <w:t xml:space="preserve">Don’t Know</w:t>
             </w:r>
           </w:p>
         </w:tc>
@@ -735,7 +735,7 @@
                 <w:sz w:val="21"/>
                 <w:szCs w:val="21"/>
               </w:rPr>
-              <w:t xml:space="preserve">Yes</w:t>
+              <w:t/>
             </w:r>
             <w:r>
               <w:rPr>
@@ -750,7 +750,7 @@
                 <w:sz w:val="21"/>
                 <w:szCs w:val="21"/>
               </w:rPr>
-              <w:t/>
+              <w:t xml:space="preserve">Don’t Know</w:t>
             </w:r>
           </w:p>
         </w:tc>
@@ -810,7 +810,7 @@
                 <w:sz w:val="21"/>
                 <w:szCs w:val="21"/>
               </w:rPr>
-              <w:t xml:space="preserve">Yes</w:t>
+              <w:t/>
             </w:r>
             <w:r>
               <w:rPr>
@@ -825,7 +825,7 @@
                 <w:sz w:val="21"/>
                 <w:szCs w:val="21"/>
               </w:rPr>
-              <w:t/>
+              <w:t xml:space="preserve">Don’t Know</w:t>
             </w:r>
           </w:p>
         </w:tc>
@@ -885,7 +885,7 @@
                 <w:sz w:val="21"/>
                 <w:szCs w:val="21"/>
               </w:rPr>
-              <w:t xml:space="preserve">Yes</w:t>
+              <w:t/>
             </w:r>
             <w:r>
               <w:rPr>
@@ -900,7 +900,7 @@
                 <w:sz w:val="21"/>
                 <w:szCs w:val="21"/>
               </w:rPr>
-              <w:t/>
+              <w:t xml:space="preserve">Don’t Know</w:t>
             </w:r>
           </w:p>
         </w:tc>
@@ -960,7 +960,7 @@
                 <w:sz w:val="21"/>
                 <w:szCs w:val="21"/>
               </w:rPr>
-              <w:t xml:space="preserve">Yes</w:t>
+              <w:t/>
             </w:r>
             <w:r>
               <w:rPr>
@@ -975,7 +975,7 @@
                 <w:sz w:val="21"/>
                 <w:szCs w:val="21"/>
               </w:rPr>
-              <w:t/>
+              <w:t xml:space="preserve">Don’t Know</w:t>
             </w:r>
           </w:p>
         </w:tc>
@@ -3009,7 +3009,7 @@
           <w:iCs/>
           <w:color w:val="000000"/>
         </w:rPr>
-        <w:t xml:space="preserve">Comment for section AAAAAAA</w:t>
+        <w:t/>
       </w:r>
     </w:p>
     <w:p>
@@ -3082,561 +3082,126 @@
           <w:iCs/>
           <w:color w:val="000000"/>
         </w:rPr>
-        <w:drawing>
-          <wp:inline distT="0" distB="0" distL="0" distR="0">
-            <wp:extent cx="1905000" cy="1905000"/>
-            <wp:effectExtent l="0" t="0" r="0" b="0"/>
-            <wp:docPr id="2" name="Image 2" descr="image"/>
-            <wp:cNvGraphicFramePr>
-              <a:graphicFrameLocks xmlns:a="http://schemas.openxmlformats.org/drawingml/2006/main" noChangeAspect="1"/>
-            </wp:cNvGraphicFramePr>
-            <a:graphic xmlns:a="http://schemas.openxmlformats.org/drawingml/2006/main">
-              <a:graphicData uri="http://schemas.openxmlformats.org/drawingml/2006/picture">
-                <pic:pic xmlns:pic="http://schemas.openxmlformats.org/drawingml/2006/picture">
-                  <pic:nvPicPr>
-                    <pic:cNvPr id="0" name="Picture 1" descr="image"/>
-                    <pic:cNvPicPr>
-                      <a:picLocks noChangeAspect="1" noChangeArrowheads="1"/>
-                    </pic:cNvPicPr>
-                  </pic:nvPicPr>
-                  <pic:blipFill>
-                    <a:blip r:embed="rId28">
-                      <a:extLst>
-                        <a:ext uri="{28A0092B-C50C-407E-A947-70E740481C1C}">
-                          <a14:useLocalDpi xmlns:a14="http://schemas.microsoft.com/office/drawing/2010/main" val="0"/>
-                        </a:ext>
-                      </a:extLst>
-                    </a:blip>
-                    <a:srcRect/>
-                    <a:stretch>
-                      <a:fillRect/>
-                    </a:stretch>
-                  </pic:blipFill>
-                  <pic:spPr bwMode="auto">
-                    <a:xfrm>
-                      <a:off x="0" y="0"/>
-                      <a:ext cx="1905000" cy="1905000"/>
-                    </a:xfrm>
-                    <a:prstGeom prst="rect">
-                      <a:avLst/>
-                    </a:prstGeom>
-                    <a:noFill/>
-                    <a:ln>
-                      <a:noFill/>
-                    </a:ln>
-                  </pic:spPr>
-                </pic:pic>
-              </a:graphicData>
-            </a:graphic>
-          </wp:inline>
-        </w:drawing>
-      </w:r>
-      <w:r>
-        <w:rPr>
-          <w:b/>
-          <w:bCs/>
-          <w:i/>
-          <w:iCs/>
-          <w:color w:val="000000"/>
-        </w:rPr>
-        <w:t/>
-      </w:r>
-      <w:r>
-        <w:rPr>
-          <w:b/>
-          <w:bCs/>
-          <w:i/>
-          <w:iCs/>
-          <w:color w:val="000000"/>
-        </w:rPr>
-        <w:t/>
-      </w:r>
-      <w:r>
-        <w:rPr>
-          <w:b/>
-          <w:bCs/>
-          <w:i/>
-          <w:iCs/>
-          <w:color w:val="000000"/>
-        </w:rPr>
-        <w:t/>
-      </w:r>
-      <w:r>
-        <w:rPr>
-          <w:b/>
-          <w:bCs/>
-          <w:i/>
-          <w:iCs/>
-          <w:color w:val="000000"/>
-        </w:rPr>
-        <w:t/>
-      </w:r>
-    </w:p>
-    <w:p>
-      <w:pPr>
-        <w:pStyle w:val="Normal"/>
-        <w:ind w:hanging="0"/>
-        <w:rPr/>
-      </w:pPr>
-      <w:r>
-        <w:rPr>
-          <w:b/>
-          <w:bCs/>
-          <w:i/>
-          <w:iCs/>
-          <w:color w:val="000000"/>
-        </w:rPr>
-        <w:t/>
-      </w:r>
-      <w:r>
-        <w:rPr>
-          <w:b/>
-          <w:bCs/>
-          <w:i/>
-          <w:iCs/>
-          <w:color w:val="000000"/>
-        </w:rPr>
-        <w:t/>
-      </w:r>
-      <w:r>
-        <w:rPr>
-          <w:b/>
-          <w:bCs/>
-          <w:i/>
-          <w:iCs/>
-          <w:color w:val="000000"/>
-        </w:rPr>
-        <w:drawing>
-          <wp:inline distT="0" distB="0" distL="0" distR="0">
-            <wp:extent cx="1905000" cy="1905000"/>
-            <wp:effectExtent l="0" t="0" r="0" b="0"/>
-            <wp:docPr id="2" name="Image 2" descr="image"/>
-            <wp:cNvGraphicFramePr>
-              <a:graphicFrameLocks xmlns:a="http://schemas.openxmlformats.org/drawingml/2006/main" noChangeAspect="1"/>
-            </wp:cNvGraphicFramePr>
-            <a:graphic xmlns:a="http://schemas.openxmlformats.org/drawingml/2006/main">
-              <a:graphicData uri="http://schemas.openxmlformats.org/drawingml/2006/picture">
-                <pic:pic xmlns:pic="http://schemas.openxmlformats.org/drawingml/2006/picture">
-                  <pic:nvPicPr>
-                    <pic:cNvPr id="0" name="Picture 1" descr="image"/>
-                    <pic:cNvPicPr>
-                      <a:picLocks noChangeAspect="1" noChangeArrowheads="1"/>
-                    </pic:cNvPicPr>
-                  </pic:nvPicPr>
-                  <pic:blipFill>
-                    <a:blip r:embed="rId29">
-                      <a:extLst>
-                        <a:ext uri="{28A0092B-C50C-407E-A947-70E740481C1C}">
-                          <a14:useLocalDpi xmlns:a14="http://schemas.microsoft.com/office/drawing/2010/main" val="0"/>
-                        </a:ext>
-                      </a:extLst>
-                    </a:blip>
-                    <a:srcRect/>
-                    <a:stretch>
-                      <a:fillRect/>
-                    </a:stretch>
-                  </pic:blipFill>
-                  <pic:spPr bwMode="auto">
-                    <a:xfrm>
-                      <a:off x="0" y="0"/>
-                      <a:ext cx="1905000" cy="1905000"/>
-                    </a:xfrm>
-                    <a:prstGeom prst="rect">
-                      <a:avLst/>
-                    </a:prstGeom>
-                    <a:noFill/>
-                    <a:ln>
-                      <a:noFill/>
-                    </a:ln>
-                  </pic:spPr>
-                </pic:pic>
-              </a:graphicData>
-            </a:graphic>
-          </wp:inline>
-        </w:drawing>
-      </w:r>
-      <w:r>
-        <w:rPr>
-          <w:b/>
-          <w:bCs/>
-          <w:i/>
-          <w:iCs/>
-          <w:color w:val="000000"/>
-        </w:rPr>
-        <w:t/>
-      </w:r>
-      <w:r>
-        <w:rPr>
-          <w:b/>
-          <w:bCs/>
-          <w:i/>
-          <w:iCs/>
-          <w:color w:val="000000"/>
-        </w:rPr>
-        <w:t/>
-      </w:r>
-      <w:r>
-        <w:rPr>
-          <w:b/>
-          <w:bCs/>
-          <w:i/>
-          <w:iCs/>
-          <w:color w:val="000000"/>
-        </w:rPr>
-        <w:t/>
-      </w:r>
-      <w:r>
-        <w:rPr>
-          <w:b/>
-          <w:bCs/>
-          <w:i/>
-          <w:iCs/>
-          <w:color w:val="000000"/>
-        </w:rPr>
-        <w:t/>
-      </w:r>
-    </w:p>
-    <w:p>
-      <w:pPr>
-        <w:pStyle w:val="Normal"/>
-        <w:ind w:hanging="0"/>
-        <w:rPr/>
-      </w:pPr>
-      <w:r>
-        <w:rPr>
-          <w:b/>
-          <w:bCs/>
-          <w:i/>
-          <w:iCs/>
-          <w:color w:val="000000"/>
-        </w:rPr>
-        <w:t/>
-      </w:r>
-      <w:r>
-        <w:rPr>
-          <w:b/>
-          <w:bCs/>
-          <w:i/>
-          <w:iCs/>
-          <w:color w:val="000000"/>
-        </w:rPr>
-        <w:t/>
-      </w:r>
-      <w:r>
-        <w:rPr>
-          <w:b/>
-          <w:bCs/>
-          <w:i/>
-          <w:iCs/>
-          <w:color w:val="000000"/>
-        </w:rPr>
-        <w:drawing>
-          <wp:inline distT="0" distB="0" distL="0" distR="0">
-            <wp:extent cx="1905000" cy="1905000"/>
-            <wp:effectExtent l="0" t="0" r="0" b="0"/>
-            <wp:docPr id="2" name="Image 2" descr="image"/>
-            <wp:cNvGraphicFramePr>
-              <a:graphicFrameLocks xmlns:a="http://schemas.openxmlformats.org/drawingml/2006/main" noChangeAspect="1"/>
-            </wp:cNvGraphicFramePr>
-            <a:graphic xmlns:a="http://schemas.openxmlformats.org/drawingml/2006/main">
-              <a:graphicData uri="http://schemas.openxmlformats.org/drawingml/2006/picture">
-                <pic:pic xmlns:pic="http://schemas.openxmlformats.org/drawingml/2006/picture">
-                  <pic:nvPicPr>
-                    <pic:cNvPr id="0" name="Picture 1" descr="image"/>
-                    <pic:cNvPicPr>
-                      <a:picLocks noChangeAspect="1" noChangeArrowheads="1"/>
-                    </pic:cNvPicPr>
-                  </pic:nvPicPr>
-                  <pic:blipFill>
-                    <a:blip r:embed="rId30">
-                      <a:extLst>
-                        <a:ext uri="{28A0092B-C50C-407E-A947-70E740481C1C}">
-                          <a14:useLocalDpi xmlns:a14="http://schemas.microsoft.com/office/drawing/2010/main" val="0"/>
-                        </a:ext>
-                      </a:extLst>
-                    </a:blip>
-                    <a:srcRect/>
-                    <a:stretch>
-                      <a:fillRect/>
-                    </a:stretch>
-                  </pic:blipFill>
-                  <pic:spPr bwMode="auto">
-                    <a:xfrm>
-                      <a:off x="0" y="0"/>
-                      <a:ext cx="1905000" cy="1905000"/>
-                    </a:xfrm>
-                    <a:prstGeom prst="rect">
-                      <a:avLst/>
-                    </a:prstGeom>
-                    <a:noFill/>
-                    <a:ln>
-                      <a:noFill/>
-                    </a:ln>
-                  </pic:spPr>
-                </pic:pic>
-              </a:graphicData>
-            </a:graphic>
-          </wp:inline>
-        </w:drawing>
-      </w:r>
-      <w:r>
-        <w:rPr>
-          <w:b/>
-          <w:bCs/>
-          <w:i/>
-          <w:iCs/>
-          <w:color w:val="000000"/>
-        </w:rPr>
-        <w:t/>
-      </w:r>
-      <w:r>
-        <w:rPr>
-          <w:b/>
-          <w:bCs/>
-          <w:i/>
-          <w:iCs/>
-          <w:color w:val="000000"/>
-        </w:rPr>
-        <w:t/>
-      </w:r>
-      <w:r>
-        <w:rPr>
-          <w:b/>
-          <w:bCs/>
-          <w:i/>
-          <w:iCs/>
-          <w:color w:val="000000"/>
-        </w:rPr>
-        <w:t/>
-      </w:r>
-      <w:r>
-        <w:rPr>
-          <w:b/>
-          <w:bCs/>
-          <w:i/>
-          <w:iCs/>
-          <w:color w:val="000000"/>
-        </w:rPr>
-        <w:t/>
-      </w:r>
-    </w:p>
-    <w:p>
-      <w:pPr>
-        <w:pStyle w:val="Normal"/>
-        <w:ind w:hanging="0"/>
-        <w:rPr/>
-      </w:pPr>
-      <w:r>
-        <w:rPr>
-          <w:b/>
-          <w:bCs/>
-          <w:i/>
-          <w:iCs/>
-          <w:color w:val="000000"/>
-        </w:rPr>
-        <w:t/>
-      </w:r>
-      <w:r>
-        <w:rPr>
-          <w:b/>
-          <w:bCs/>
-          <w:i/>
-          <w:iCs/>
-          <w:color w:val="000000"/>
-        </w:rPr>
-        <w:t/>
-      </w:r>
-      <w:r>
-        <w:rPr>
-          <w:b/>
-          <w:bCs/>
-          <w:i/>
-          <w:iCs/>
-          <w:color w:val="000000"/>
-        </w:rPr>
-        <w:drawing>
-          <wp:inline distT="0" distB="0" distL="0" distR="0">
-            <wp:extent cx="1905000" cy="1905000"/>
-            <wp:effectExtent l="0" t="0" r="0" b="0"/>
-            <wp:docPr id="2" name="Image 2" descr="image"/>
-            <wp:cNvGraphicFramePr>
-              <a:graphicFrameLocks xmlns:a="http://schemas.openxmlformats.org/drawingml/2006/main" noChangeAspect="1"/>
-            </wp:cNvGraphicFramePr>
-            <a:graphic xmlns:a="http://schemas.openxmlformats.org/drawingml/2006/main">
-              <a:graphicData uri="http://schemas.openxmlformats.org/drawingml/2006/picture">
-                <pic:pic xmlns:pic="http://schemas.openxmlformats.org/drawingml/2006/picture">
-                  <pic:nvPicPr>
-                    <pic:cNvPr id="0" name="Picture 1" descr="image"/>
-                    <pic:cNvPicPr>
-                      <a:picLocks noChangeAspect="1" noChangeArrowheads="1"/>
-                    </pic:cNvPicPr>
-                  </pic:nvPicPr>
-                  <pic:blipFill>
-                    <a:blip r:embed="rId31">
-                      <a:extLst>
-                        <a:ext uri="{28A0092B-C50C-407E-A947-70E740481C1C}">
-                          <a14:useLocalDpi xmlns:a14="http://schemas.microsoft.com/office/drawing/2010/main" val="0"/>
-                        </a:ext>
-                      </a:extLst>
-                    </a:blip>
-                    <a:srcRect/>
-                    <a:stretch>
-                      <a:fillRect/>
-                    </a:stretch>
-                  </pic:blipFill>
-                  <pic:spPr bwMode="auto">
-                    <a:xfrm>
-                      <a:off x="0" y="0"/>
-                      <a:ext cx="1905000" cy="1905000"/>
-                    </a:xfrm>
-                    <a:prstGeom prst="rect">
-                      <a:avLst/>
-                    </a:prstGeom>
-                    <a:noFill/>
-                    <a:ln>
-                      <a:noFill/>
-                    </a:ln>
-                  </pic:spPr>
-                </pic:pic>
-              </a:graphicData>
-            </a:graphic>
-          </wp:inline>
-        </w:drawing>
-      </w:r>
-      <w:r>
-        <w:rPr>
-          <w:b/>
-          <w:bCs/>
-          <w:i/>
-          <w:iCs/>
-          <w:color w:val="000000"/>
-        </w:rPr>
-        <w:t/>
-      </w:r>
-      <w:r>
-        <w:rPr>
-          <w:b/>
-          <w:bCs/>
-          <w:i/>
-          <w:iCs/>
-          <w:color w:val="000000"/>
-        </w:rPr>
-        <w:t/>
-      </w:r>
-      <w:r>
-        <w:rPr>
-          <w:b/>
-          <w:bCs/>
-          <w:i/>
-          <w:iCs/>
-          <w:color w:val="000000"/>
-        </w:rPr>
-        <w:t/>
-      </w:r>
-      <w:r>
-        <w:rPr>
-          <w:b/>
-          <w:bCs/>
-          <w:i/>
-          <w:iCs/>
-          <w:color w:val="000000"/>
-        </w:rPr>
-        <w:t/>
-      </w:r>
-    </w:p>
-    <w:p>
-      <w:pPr>
-        <w:pStyle w:val="Normal"/>
-        <w:ind w:hanging="0"/>
-        <w:rPr/>
-      </w:pPr>
-      <w:r>
-        <w:rPr>
-          <w:b/>
-          <w:bCs/>
-          <w:i/>
-          <w:iCs/>
-          <w:color w:val="000000"/>
-        </w:rPr>
-        <w:t/>
-      </w:r>
-      <w:r>
-        <w:rPr>
-          <w:b/>
-          <w:bCs/>
-          <w:i/>
-          <w:iCs/>
-          <w:color w:val="000000"/>
-        </w:rPr>
-        <w:t/>
-      </w:r>
-      <w:r>
-        <w:rPr>
-          <w:b/>
-          <w:bCs/>
-          <w:i/>
-          <w:iCs/>
-          <w:color w:val="000000"/>
-        </w:rPr>
-        <w:drawing>
-          <wp:inline distT="0" distB="0" distL="0" distR="0">
-            <wp:extent cx="1905000" cy="1905000"/>
-            <wp:effectExtent l="0" t="0" r="0" b="0"/>
-            <wp:docPr id="2" name="Image 2" descr="image"/>
-            <wp:cNvGraphicFramePr>
-              <a:graphicFrameLocks xmlns:a="http://schemas.openxmlformats.org/drawingml/2006/main" noChangeAspect="1"/>
-            </wp:cNvGraphicFramePr>
-            <a:graphic xmlns:a="http://schemas.openxmlformats.org/drawingml/2006/main">
-              <a:graphicData uri="http://schemas.openxmlformats.org/drawingml/2006/picture">
-                <pic:pic xmlns:pic="http://schemas.openxmlformats.org/drawingml/2006/picture">
-                  <pic:nvPicPr>
-                    <pic:cNvPr id="0" name="Picture 1" descr="image"/>
-                    <pic:cNvPicPr>
-                      <a:picLocks noChangeAspect="1" noChangeArrowheads="1"/>
-                    </pic:cNvPicPr>
-                  </pic:nvPicPr>
-                  <pic:blipFill>
-                    <a:blip r:embed="rId32">
-                      <a:extLst>
-                        <a:ext uri="{28A0092B-C50C-407E-A947-70E740481C1C}">
-                          <a14:useLocalDpi xmlns:a14="http://schemas.microsoft.com/office/drawing/2010/main" val="0"/>
-                        </a:ext>
-                      </a:extLst>
-                    </a:blip>
-                    <a:srcRect/>
-                    <a:stretch>
-                      <a:fillRect/>
-                    </a:stretch>
-                  </pic:blipFill>
-                  <pic:spPr bwMode="auto">
-                    <a:xfrm>
-                      <a:off x="0" y="0"/>
-                      <a:ext cx="1905000" cy="1905000"/>
-                    </a:xfrm>
-                    <a:prstGeom prst="rect">
-                      <a:avLst/>
-                    </a:prstGeom>
-                    <a:noFill/>
-                    <a:ln>
-                      <a:noFill/>
-                    </a:ln>
-                  </pic:spPr>
-                </pic:pic>
-              </a:graphicData>
-            </a:graphic>
-          </wp:inline>
-        </w:drawing>
-      </w:r>
-      <w:r>
-        <w:rPr>
-          <w:b/>
-          <w:bCs/>
-          <w:i/>
-          <w:iCs/>
-          <w:color w:val="000000"/>
-        </w:rPr>
-        <w:t/>
-      </w:r>
+        <w:t/>
+      </w:r>
+    </w:p>
+    <w:p>
+      <w:pPr>
+        <w:pStyle w:val="Normal"/>
+        <w:ind w:hanging="0"/>
+        <w:rPr/>
+      </w:pPr>
+      <w:r>
+        <w:rPr>
+          <w:b/>
+          <w:bCs/>
+          <w:i/>
+          <w:iCs/>
+          <w:color w:val="000000"/>
+        </w:rPr>
+        <w:t/>
+      </w:r>
+      <w:r>
+        <w:rPr>
+          <w:b/>
+          <w:bCs/>
+          <w:i/>
+          <w:iCs/>
+          <w:color w:val="000000"/>
+        </w:rPr>
+        <w:t/>
+      </w:r>
+      <w:r>
+        <w:rPr>
+          <w:b/>
+          <w:bCs/>
+          <w:i/>
+          <w:iCs/>
+          <w:color w:val="000000"/>
+        </w:rPr>
+        <w:t/>
+      </w:r>
+    </w:p>
+    <w:p>
+      <w:pPr>
+        <w:pStyle w:val="Normal"/>
+        <w:ind w:hanging="0"/>
+        <w:rPr/>
+      </w:pPr>
+      <w:r>
+        <w:rPr>
+          <w:b/>
+          <w:bCs/>
+          <w:i/>
+          <w:iCs/>
+          <w:color w:val="000000"/>
+        </w:rPr>
+        <w:t/>
+      </w:r>
+      <w:r>
+        <w:rPr>
+          <w:b/>
+          <w:bCs/>
+          <w:i/>
+          <w:iCs/>
+          <w:color w:val="000000"/>
+        </w:rPr>
+        <w:t/>
+      </w:r>
+      <w:r>
+        <w:rPr>
+          <w:b/>
+          <w:bCs/>
+          <w:i/>
+          <w:iCs/>
+          <w:color w:val="000000"/>
+        </w:rPr>
+        <w:t/>
+      </w:r>
+    </w:p>
+    <w:p>
+      <w:pPr>
+        <w:pStyle w:val="Normal"/>
+        <w:ind w:hanging="0"/>
+        <w:rPr/>
+      </w:pPr>
+      <w:r>
+        <w:rPr>
+          <w:b/>
+          <w:bCs/>
+          <w:i/>
+          <w:iCs/>
+          <w:color w:val="000000"/>
+        </w:rPr>
+        <w:t/>
+      </w:r>
+      <w:r>
+        <w:rPr>
+          <w:b/>
+          <w:bCs/>
+          <w:i/>
+          <w:iCs/>
+          <w:color w:val="000000"/>
+        </w:rPr>
+        <w:t/>
+      </w:r>
+      <w:r>
+        <w:rPr>
+          <w:b/>
+          <w:bCs/>
+          <w:i/>
+          <w:iCs/>
+          <w:color w:val="000000"/>
+        </w:rPr>
+        <w:t/>
+      </w:r>
+    </w:p>
+    <w:p>
+      <w:pPr>
+        <w:pStyle w:val="Normal"/>
+        <w:ind w:hanging="0"/>
+        <w:rPr/>
+      </w:pPr>
       <w:r>
         <w:rPr>
           <w:b/>
@@ -4179,10 +3744,20 @@
               <w:rPr>
                 <w:b/>
                 <w:bCs/>
-                <w:sz w:val="21"/>
-                <w:szCs w:val="21"/>
-              </w:rPr>
-              <w:t xml:space="preserve">No</w:t>
+                <w:color w:val="000000"/>
+                <w:sz w:val="21"/>
+                <w:szCs w:val="21"/>
+              </w:rPr>
+              <w:t xml:space="preserve">Don’t Know</w:t>
+            </w:r>
+            <w:r>
+              <w:rPr>
+                <w:b/>
+                <w:bCs/>
+                <w:sz w:val="21"/>
+                <w:szCs w:val="21"/>
+              </w:rPr>
+              <w:t/>
             </w:r>
           </w:p>
         </w:tc>
@@ -4253,7 +3828,26 @@
                 <w:sz w:val="21"/>
                 <w:szCs w:val="21"/>
               </w:rPr>
-              <w:t xml:space="preserve">No</w:t>
+              <w:t/>
+            </w:r>
+            <w:r>
+              <w:rPr>
+                <w:b/>
+                <w:bCs/>
+                <w:color w:val="000000"/>
+                <w:sz w:val="21"/>
+                <w:szCs w:val="21"/>
+              </w:rPr>
+              <w:t xml:space="preserve">Don’t Know</w:t>
+            </w:r>
+            <w:r>
+              <w:rPr>
+                <w:b/>
+                <w:bCs/>
+                <w:sz w:val="21"/>
+                <w:szCs w:val="21"/>
+              </w:rPr>
+              <w:t/>
             </w:r>
           </w:p>
         </w:tc>
@@ -4326,24 +3920,34 @@
               </w:rPr>
               <w:t/>
             </w:r>
-          </w:p>
-          <w:p>
-            <w:pPr>
-              <w:pStyle w:val="TableContents"/>
-              <w:jc w:val="center"/>
-              <w:rPr/>
-            </w:pPr>
-            <w:r>
-              <w:rPr>
-                <w:b/>
-                <w:bCs/>
-                <w:sz w:val="21"/>
-                <w:szCs w:val="21"/>
-              </w:rPr>
-              <w:t xml:space="preserve">No</w:t>
-            </w:r>
             <w:bookmarkStart w:id="7" w:name="__DdeLink__3085_565992236"/>
             <w:bookmarkEnd w:id="7"/>
+            <w:r>
+              <w:rPr>
+                <w:b/>
+                <w:bCs/>
+                <w:sz w:val="21"/>
+                <w:szCs w:val="21"/>
+              </w:rPr>
+              <w:t/>
+            </w:r>
+          </w:p>
+          <w:p>
+            <w:pPr>
+              <w:pStyle w:val="TableContents"/>
+              <w:jc w:val="center"/>
+              <w:rPr/>
+            </w:pPr>
+            <w:r>
+              <w:rPr>
+                <w:b/>
+                <w:bCs/>
+                <w:color w:val="000000"/>
+                <w:sz w:val="21"/>
+                <w:szCs w:val="21"/>
+              </w:rPr>
+              <w:t xml:space="preserve">Don’t Know</w:t>
+            </w:r>
             <w:r>
               <w:rPr>
                 <w:b/>
@@ -4433,7 +4037,26 @@
                 <w:sz w:val="21"/>
                 <w:szCs w:val="21"/>
               </w:rPr>
-              <w:t xml:space="preserve">No</w:t>
+              <w:t/>
+            </w:r>
+            <w:r>
+              <w:rPr>
+                <w:b/>
+                <w:bCs/>
+                <w:color w:val="000000"/>
+                <w:sz w:val="21"/>
+                <w:szCs w:val="21"/>
+              </w:rPr>
+              <w:t xml:space="preserve">Don’t Know</w:t>
+            </w:r>
+            <w:r>
+              <w:rPr>
+                <w:b/>
+                <w:bCs/>
+                <w:sz w:val="21"/>
+                <w:szCs w:val="21"/>
+              </w:rPr>
+              <w:t/>
             </w:r>
           </w:p>
         </w:tc>
@@ -4494,7 +4117,26 @@
                 <w:sz w:val="21"/>
                 <w:szCs w:val="21"/>
               </w:rPr>
-              <w:t xml:space="preserve">No</w:t>
+              <w:t/>
+            </w:r>
+            <w:r>
+              <w:rPr>
+                <w:b/>
+                <w:bCs/>
+                <w:color w:val="000000"/>
+                <w:sz w:val="21"/>
+                <w:szCs w:val="21"/>
+              </w:rPr>
+              <w:t xml:space="preserve">Don’t Know</w:t>
+            </w:r>
+            <w:r>
+              <w:rPr>
+                <w:b/>
+                <w:bCs/>
+                <w:sz w:val="21"/>
+                <w:szCs w:val="21"/>
+              </w:rPr>
+              <w:t/>
             </w:r>
           </w:p>
         </w:tc>
@@ -4565,7 +4207,26 @@
                 <w:sz w:val="21"/>
                 <w:szCs w:val="21"/>
               </w:rPr>
-              <w:t xml:space="preserve">No</w:t>
+              <w:t/>
+            </w:r>
+            <w:r>
+              <w:rPr>
+                <w:b/>
+                <w:bCs/>
+                <w:color w:val="000000"/>
+                <w:sz w:val="21"/>
+                <w:szCs w:val="21"/>
+              </w:rPr>
+              <w:t xml:space="preserve">Don’t Know</w:t>
+            </w:r>
+            <w:r>
+              <w:rPr>
+                <w:b/>
+                <w:bCs/>
+                <w:sz w:val="21"/>
+                <w:szCs w:val="21"/>
+              </w:rPr>
+              <w:t/>
             </w:r>
           </w:p>
         </w:tc>
@@ -4626,7 +4287,26 @@
                 <w:sz w:val="21"/>
                 <w:szCs w:val="21"/>
               </w:rPr>
-              <w:t xml:space="preserve">No</w:t>
+              <w:t/>
+            </w:r>
+            <w:r>
+              <w:rPr>
+                <w:b/>
+                <w:bCs/>
+                <w:color w:val="000000"/>
+                <w:sz w:val="21"/>
+                <w:szCs w:val="21"/>
+              </w:rPr>
+              <w:t xml:space="preserve">Don’t Know</w:t>
+            </w:r>
+            <w:r>
+              <w:rPr>
+                <w:b/>
+                <w:bCs/>
+                <w:sz w:val="21"/>
+                <w:szCs w:val="21"/>
+              </w:rPr>
+              <w:t/>
             </w:r>
           </w:p>
         </w:tc>
@@ -4682,7 +4362,7 @@
           <w:iCs/>
           <w:color w:val="000000"/>
         </w:rPr>
-        <w:t xml:space="preserve">Comment for section BBBBBBB</w:t>
+        <w:t/>
       </w:r>
     </w:p>
     <w:p>
@@ -4765,349 +4445,88 @@
           <w:iCs/>
           <w:color w:val="000000"/>
         </w:rPr>
-        <w:drawing>
-          <wp:inline distT="0" distB="0" distL="0" distR="0">
-            <wp:extent cx="1905000" cy="1905000"/>
-            <wp:effectExtent l="0" t="0" r="0" b="0"/>
-            <wp:docPr id="2" name="Image 2" descr="image"/>
-            <wp:cNvGraphicFramePr>
-              <a:graphicFrameLocks xmlns:a="http://schemas.openxmlformats.org/drawingml/2006/main" noChangeAspect="1"/>
-            </wp:cNvGraphicFramePr>
-            <a:graphic xmlns:a="http://schemas.openxmlformats.org/drawingml/2006/main">
-              <a:graphicData uri="http://schemas.openxmlformats.org/drawingml/2006/picture">
-                <pic:pic xmlns:pic="http://schemas.openxmlformats.org/drawingml/2006/picture">
-                  <pic:nvPicPr>
-                    <pic:cNvPr id="0" name="Picture 1" descr="image"/>
-                    <pic:cNvPicPr>
-                      <a:picLocks noChangeAspect="1" noChangeArrowheads="1"/>
-                    </pic:cNvPicPr>
-                  </pic:nvPicPr>
-                  <pic:blipFill>
-                    <a:blip r:embed="rId33">
-                      <a:extLst>
-                        <a:ext uri="{28A0092B-C50C-407E-A947-70E740481C1C}">
-                          <a14:useLocalDpi xmlns:a14="http://schemas.microsoft.com/office/drawing/2010/main" val="0"/>
-                        </a:ext>
-                      </a:extLst>
-                    </a:blip>
-                    <a:srcRect/>
-                    <a:stretch>
-                      <a:fillRect/>
-                    </a:stretch>
-                  </pic:blipFill>
-                  <pic:spPr bwMode="auto">
-                    <a:xfrm>
-                      <a:off x="0" y="0"/>
-                      <a:ext cx="1905000" cy="1905000"/>
-                    </a:xfrm>
-                    <a:prstGeom prst="rect">
-                      <a:avLst/>
-                    </a:prstGeom>
-                    <a:noFill/>
-                    <a:ln>
-                      <a:noFill/>
-                    </a:ln>
-                  </pic:spPr>
-                </pic:pic>
-              </a:graphicData>
-            </a:graphic>
-          </wp:inline>
-        </w:drawing>
-      </w:r>
-      <w:r>
-        <w:rPr>
-          <w:b/>
-          <w:bCs/>
-          <w:i/>
-          <w:iCs/>
-          <w:color w:val="000000"/>
-        </w:rPr>
-        <w:t/>
-      </w:r>
-      <w:r>
-        <w:rPr>
-          <w:b/>
-          <w:bCs/>
-          <w:i/>
-          <w:iCs/>
-          <w:color w:val="000000"/>
-        </w:rPr>
-        <w:t/>
-      </w:r>
-      <w:r>
-        <w:rPr>
-          <w:b/>
-          <w:bCs/>
-          <w:i/>
-          <w:iCs/>
-          <w:color w:val="000000"/>
-        </w:rPr>
-        <w:t/>
-      </w:r>
-      <w:r>
-        <w:rPr>
-          <w:b/>
-          <w:bCs/>
-          <w:i/>
-          <w:iCs/>
-          <w:color w:val="000000"/>
-        </w:rPr>
-        <w:t/>
-      </w:r>
-    </w:p>
-    <w:p>
-      <w:pPr>
-        <w:pStyle w:val="Normal"/>
-        <w:ind w:hanging="0"/>
-        <w:rPr>
-          <w:b/>
-          <w:b/>
-          <w:bCs/>
-          <w:i/>
-          <w:i/>
-          <w:iCs/>
-          <w:color w:val="000000"/>
-        </w:rPr>
-      </w:pPr>
-      <w:r>
-        <w:rPr/>
-      </w:r>
-    </w:p>
-    <w:p>
-      <w:pPr>
-        <w:pStyle w:val="Normal"/>
-        <w:ind w:hanging="0"/>
-        <w:rPr/>
-      </w:pPr>
-      <w:r>
-        <w:rPr>
-          <w:b/>
-          <w:bCs/>
-          <w:i/>
-          <w:iCs/>
-          <w:color w:val="000000"/>
-        </w:rPr>
-        <w:t/>
-      </w:r>
-      <w:r>
-        <w:rPr>
-          <w:b/>
-          <w:bCs/>
-          <w:i/>
-          <w:iCs/>
-          <w:color w:val="000000"/>
-        </w:rPr>
-        <w:t/>
-      </w:r>
-      <w:r>
-        <w:rPr>
-          <w:b/>
-          <w:bCs/>
-          <w:i/>
-          <w:iCs/>
-          <w:color w:val="000000"/>
-        </w:rPr>
-        <w:drawing>
-          <wp:inline distT="0" distB="0" distL="0" distR="0">
-            <wp:extent cx="1905000" cy="1905000"/>
-            <wp:effectExtent l="0" t="0" r="0" b="0"/>
-            <wp:docPr id="2" name="Image 2" descr="image"/>
-            <wp:cNvGraphicFramePr>
-              <a:graphicFrameLocks xmlns:a="http://schemas.openxmlformats.org/drawingml/2006/main" noChangeAspect="1"/>
-            </wp:cNvGraphicFramePr>
-            <a:graphic xmlns:a="http://schemas.openxmlformats.org/drawingml/2006/main">
-              <a:graphicData uri="http://schemas.openxmlformats.org/drawingml/2006/picture">
-                <pic:pic xmlns:pic="http://schemas.openxmlformats.org/drawingml/2006/picture">
-                  <pic:nvPicPr>
-                    <pic:cNvPr id="0" name="Picture 1" descr="image"/>
-                    <pic:cNvPicPr>
-                      <a:picLocks noChangeAspect="1" noChangeArrowheads="1"/>
-                    </pic:cNvPicPr>
-                  </pic:nvPicPr>
-                  <pic:blipFill>
-                    <a:blip r:embed="rId34">
-                      <a:extLst>
-                        <a:ext uri="{28A0092B-C50C-407E-A947-70E740481C1C}">
-                          <a14:useLocalDpi xmlns:a14="http://schemas.microsoft.com/office/drawing/2010/main" val="0"/>
-                        </a:ext>
-                      </a:extLst>
-                    </a:blip>
-                    <a:srcRect/>
-                    <a:stretch>
-                      <a:fillRect/>
-                    </a:stretch>
-                  </pic:blipFill>
-                  <pic:spPr bwMode="auto">
-                    <a:xfrm>
-                      <a:off x="0" y="0"/>
-                      <a:ext cx="1905000" cy="1905000"/>
-                    </a:xfrm>
-                    <a:prstGeom prst="rect">
-                      <a:avLst/>
-                    </a:prstGeom>
-                    <a:noFill/>
-                    <a:ln>
-                      <a:noFill/>
-                    </a:ln>
-                  </pic:spPr>
-                </pic:pic>
-              </a:graphicData>
-            </a:graphic>
-          </wp:inline>
-        </w:drawing>
-      </w:r>
-      <w:r>
-        <w:rPr>
-          <w:b/>
-          <w:bCs/>
-          <w:i/>
-          <w:iCs/>
-          <w:color w:val="000000"/>
-        </w:rPr>
-        <w:t/>
-      </w:r>
-      <w:r>
-        <w:rPr>
-          <w:b/>
-          <w:bCs/>
-          <w:i/>
-          <w:iCs/>
-          <w:color w:val="000000"/>
-        </w:rPr>
-        <w:t/>
-      </w:r>
-      <w:r>
-        <w:rPr>
-          <w:b/>
-          <w:bCs/>
-          <w:i/>
-          <w:iCs/>
-          <w:color w:val="000000"/>
-        </w:rPr>
-        <w:t/>
-      </w:r>
-      <w:r>
-        <w:rPr>
-          <w:b/>
-          <w:bCs/>
-          <w:i/>
-          <w:iCs/>
-          <w:color w:val="000000"/>
-        </w:rPr>
-        <w:t/>
-      </w:r>
-    </w:p>
-    <w:p>
-      <w:pPr>
-        <w:pStyle w:val="Normal"/>
-        <w:ind w:hanging="0"/>
-        <w:rPr>
-          <w:b/>
-          <w:b/>
-          <w:bCs/>
-          <w:i/>
-          <w:i/>
-          <w:iCs/>
-          <w:color w:val="000000"/>
-        </w:rPr>
-      </w:pPr>
-      <w:r>
-        <w:rPr/>
-      </w:r>
-    </w:p>
-    <w:p>
-      <w:pPr>
-        <w:pStyle w:val="Normal"/>
-        <w:ind w:hanging="0"/>
-        <w:rPr/>
-      </w:pPr>
-      <w:r>
-        <w:rPr>
-          <w:b/>
-          <w:bCs/>
-          <w:i/>
-          <w:iCs/>
-          <w:color w:val="000000"/>
-        </w:rPr>
-        <w:t/>
-      </w:r>
-      <w:r>
-        <w:rPr>
-          <w:b/>
-          <w:bCs/>
-          <w:i/>
-          <w:iCs/>
-          <w:color w:val="000000"/>
-        </w:rPr>
-        <w:t/>
-      </w:r>
-      <w:r>
-        <w:rPr>
-          <w:b/>
-          <w:bCs/>
-          <w:i/>
-          <w:iCs/>
-          <w:color w:val="000000"/>
-        </w:rPr>
-        <w:drawing>
-          <wp:inline distT="0" distB="0" distL="0" distR="0">
-            <wp:extent cx="1905000" cy="1905000"/>
-            <wp:effectExtent l="0" t="0" r="0" b="0"/>
-            <wp:docPr id="2" name="Image 2" descr="image"/>
-            <wp:cNvGraphicFramePr>
-              <a:graphicFrameLocks xmlns:a="http://schemas.openxmlformats.org/drawingml/2006/main" noChangeAspect="1"/>
-            </wp:cNvGraphicFramePr>
-            <a:graphic xmlns:a="http://schemas.openxmlformats.org/drawingml/2006/main">
-              <a:graphicData uri="http://schemas.openxmlformats.org/drawingml/2006/picture">
-                <pic:pic xmlns:pic="http://schemas.openxmlformats.org/drawingml/2006/picture">
-                  <pic:nvPicPr>
-                    <pic:cNvPr id="0" name="Picture 1" descr="image"/>
-                    <pic:cNvPicPr>
-                      <a:picLocks noChangeAspect="1" noChangeArrowheads="1"/>
-                    </pic:cNvPicPr>
-                  </pic:nvPicPr>
-                  <pic:blipFill>
-                    <a:blip r:embed="rId35">
-                      <a:extLst>
-                        <a:ext uri="{28A0092B-C50C-407E-A947-70E740481C1C}">
-                          <a14:useLocalDpi xmlns:a14="http://schemas.microsoft.com/office/drawing/2010/main" val="0"/>
-                        </a:ext>
-                      </a:extLst>
-                    </a:blip>
-                    <a:srcRect/>
-                    <a:stretch>
-                      <a:fillRect/>
-                    </a:stretch>
-                  </pic:blipFill>
-                  <pic:spPr bwMode="auto">
-                    <a:xfrm>
-                      <a:off x="0" y="0"/>
-                      <a:ext cx="1905000" cy="1905000"/>
-                    </a:xfrm>
-                    <a:prstGeom prst="rect">
-                      <a:avLst/>
-                    </a:prstGeom>
-                    <a:noFill/>
-                    <a:ln>
-                      <a:noFill/>
-                    </a:ln>
-                  </pic:spPr>
-                </pic:pic>
-              </a:graphicData>
-            </a:graphic>
-          </wp:inline>
-        </w:drawing>
-      </w:r>
-      <w:r>
-        <w:rPr>
-          <w:b/>
-          <w:bCs/>
-          <w:i/>
-          <w:iCs/>
-          <w:color w:val="000000"/>
-        </w:rPr>
-        <w:t/>
-      </w:r>
+        <w:t/>
+      </w:r>
+    </w:p>
+    <w:p>
+      <w:pPr>
+        <w:pStyle w:val="Normal"/>
+        <w:ind w:hanging="0"/>
+        <w:rPr>
+          <w:b/>
+          <w:b/>
+          <w:bCs/>
+          <w:i/>
+          <w:i/>
+          <w:iCs/>
+          <w:color w:val="000000"/>
+        </w:rPr>
+      </w:pPr>
+      <w:r>
+        <w:rPr/>
+      </w:r>
+    </w:p>
+    <w:p>
+      <w:pPr>
+        <w:pStyle w:val="Normal"/>
+        <w:ind w:hanging="0"/>
+        <w:rPr/>
+      </w:pPr>
+      <w:r>
+        <w:rPr>
+          <w:b/>
+          <w:bCs/>
+          <w:i/>
+          <w:iCs/>
+          <w:color w:val="000000"/>
+        </w:rPr>
+        <w:t/>
+      </w:r>
+      <w:r>
+        <w:rPr>
+          <w:b/>
+          <w:bCs/>
+          <w:i/>
+          <w:iCs/>
+          <w:color w:val="000000"/>
+        </w:rPr>
+        <w:t/>
+      </w:r>
+      <w:r>
+        <w:rPr>
+          <w:b/>
+          <w:bCs/>
+          <w:i/>
+          <w:iCs/>
+          <w:color w:val="000000"/>
+        </w:rPr>
+        <w:t/>
+      </w:r>
+    </w:p>
+    <w:p>
+      <w:pPr>
+        <w:pStyle w:val="Normal"/>
+        <w:ind w:hanging="0"/>
+        <w:rPr>
+          <w:b/>
+          <w:b/>
+          <w:bCs/>
+          <w:i/>
+          <w:i/>
+          <w:iCs/>
+          <w:color w:val="000000"/>
+        </w:rPr>
+      </w:pPr>
+      <w:r>
+        <w:rPr/>
+      </w:r>
+    </w:p>
+    <w:p>
+      <w:pPr>
+        <w:pStyle w:val="Normal"/>
+        <w:ind w:hanging="0"/>
+        <w:rPr/>
+      </w:pPr>
       <w:r>
         <w:rPr>
           <w:b/>
@@ -6331,7 +5750,7 @@
                 <w:sz w:val="21"/>
                 <w:szCs w:val="21"/>
               </w:rPr>
-              <w:t xml:space="preserve">No</w:t>
+              <w:t xml:space="preserve">Don’t Know</w:t>
             </w:r>
           </w:p>
         </w:tc>
@@ -6402,7 +5821,7 @@
                 <w:sz w:val="21"/>
                 <w:szCs w:val="21"/>
               </w:rPr>
-              <w:t xml:space="preserve">No</w:t>
+              <w:t xml:space="preserve">Don’t Know</w:t>
             </w:r>
           </w:p>
         </w:tc>
@@ -6463,7 +5882,7 @@
                 <w:sz w:val="21"/>
                 <w:szCs w:val="21"/>
               </w:rPr>
-              <w:t xml:space="preserve">No</w:t>
+              <w:t xml:space="preserve">Don’t Know</w:t>
             </w:r>
           </w:p>
         </w:tc>
@@ -6524,7 +5943,7 @@
                 <w:sz w:val="21"/>
                 <w:szCs w:val="21"/>
               </w:rPr>
-              <w:t xml:space="preserve">Yes</w:t>
+              <w:t xml:space="preserve">Don’t Know</w:t>
             </w:r>
           </w:p>
         </w:tc>
@@ -6585,7 +6004,7 @@
                 <w:sz w:val="21"/>
                 <w:szCs w:val="21"/>
               </w:rPr>
-              <w:t xml:space="preserve">Yes</w:t>
+              <w:t xml:space="preserve">Don’t Know</w:t>
             </w:r>
           </w:p>
         </w:tc>
@@ -6646,7 +6065,7 @@
                 <w:sz w:val="21"/>
                 <w:szCs w:val="21"/>
               </w:rPr>
-              <w:t xml:space="preserve">Yes</w:t>
+              <w:t xml:space="preserve">Don’t Know</w:t>
             </w:r>
           </w:p>
         </w:tc>
@@ -6746,7 +6165,7 @@
                 <w:sz w:val="21"/>
                 <w:szCs w:val="21"/>
               </w:rPr>
-              <w:t xml:space="preserve">Yes</w:t>
+              <w:t xml:space="preserve">Don’t Know</w:t>
             </w:r>
           </w:p>
         </w:tc>
@@ -6807,7 +6226,7 @@
                 <w:sz w:val="21"/>
                 <w:szCs w:val="21"/>
               </w:rPr>
-              <w:t xml:space="preserve">No</w:t>
+              <w:t xml:space="preserve">Don’t Know</w:t>
             </w:r>
           </w:p>
         </w:tc>
@@ -6868,7 +6287,7 @@
                 <w:sz w:val="21"/>
                 <w:szCs w:val="21"/>
               </w:rPr>
-              <w:t xml:space="preserve">No</w:t>
+              <w:t xml:space="preserve">Don’t Know</w:t>
             </w:r>
           </w:p>
         </w:tc>
@@ -6929,7 +6348,7 @@
                 <w:sz w:val="21"/>
                 <w:szCs w:val="21"/>
               </w:rPr>
-              <w:t xml:space="preserve">Yes</w:t>
+              <w:t xml:space="preserve">Don’t Know</w:t>
             </w:r>
           </w:p>
         </w:tc>
@@ -6990,7 +6409,7 @@
                 <w:sz w:val="21"/>
                 <w:szCs w:val="21"/>
               </w:rPr>
-              <w:t xml:space="preserve">Yes</w:t>
+              <w:t xml:space="preserve">Don’t Know</w:t>
             </w:r>
           </w:p>
         </w:tc>
@@ -7161,7 +6580,7 @@
                 <w:sz w:val="21"/>
                 <w:szCs w:val="21"/>
               </w:rPr>
-              <w:t xml:space="preserve">No</w:t>
+              <w:t xml:space="preserve">Don’t Know</w:t>
             </w:r>
           </w:p>
         </w:tc>
@@ -7222,7 +6641,7 @@
                 <w:sz w:val="21"/>
                 <w:szCs w:val="21"/>
               </w:rPr>
-              <w:t xml:space="preserve">Yes</w:t>
+              <w:t xml:space="preserve">Don’t Know</w:t>
             </w:r>
           </w:p>
         </w:tc>
@@ -7283,7 +6702,7 @@
                 <w:sz w:val="21"/>
                 <w:szCs w:val="21"/>
               </w:rPr>
-              <w:t xml:space="preserve">Yes</w:t>
+              <w:t xml:space="preserve">Don’t Know</w:t>
             </w:r>
           </w:p>
         </w:tc>
@@ -7383,7 +6802,7 @@
                 <w:sz w:val="21"/>
                 <w:szCs w:val="21"/>
               </w:rPr>
-              <w:t xml:space="preserve">Yes</w:t>
+              <w:t xml:space="preserve">Don’t Know</w:t>
             </w:r>
           </w:p>
         </w:tc>
@@ -7444,7 +6863,7 @@
                 <w:sz w:val="21"/>
                 <w:szCs w:val="21"/>
               </w:rPr>
-              <w:t xml:space="preserve">No</w:t>
+              <w:t xml:space="preserve">Don’t Know</w:t>
             </w:r>
           </w:p>
         </w:tc>
@@ -7505,7 +6924,7 @@
                 <w:sz w:val="21"/>
                 <w:szCs w:val="21"/>
               </w:rPr>
-              <w:t xml:space="preserve">No</w:t>
+              <w:t xml:space="preserve">Don’t Know</w:t>
             </w:r>
           </w:p>
         </w:tc>
@@ -7568,7 +6987,7 @@
                 <w:sz w:val="21"/>
                 <w:szCs w:val="21"/>
               </w:rPr>
-              <w:t xml:space="preserve">Yes</w:t>
+              <w:t xml:space="preserve">Don’t Know</w:t>
             </w:r>
           </w:p>
         </w:tc>
@@ -7690,7 +7109,7 @@
                 <w:sz w:val="21"/>
                 <w:szCs w:val="21"/>
               </w:rPr>
-              <w:t xml:space="preserve">No</w:t>
+              <w:t xml:space="preserve">Don’t Know</w:t>
             </w:r>
           </w:p>
         </w:tc>
@@ -7751,7 +7170,7 @@
                 <w:sz w:val="21"/>
                 <w:szCs w:val="21"/>
               </w:rPr>
-              <w:t xml:space="preserve">No</w:t>
+              <w:t xml:space="preserve">Don’t Know</w:t>
             </w:r>
           </w:p>
         </w:tc>
@@ -7816,7 +7235,7 @@
           <w:iCs/>
           <w:color w:val="000000"/>
         </w:rPr>
-        <w:t xml:space="preserve">Comment for section CCCCCCCCC</w:t>
+        <w:t/>
       </w:r>
     </w:p>
     <w:p>
@@ -7884,207 +7303,33 @@
           <w:iCs/>
           <w:color w:val="000000"/>
         </w:rPr>
-        <w:drawing>
-          <wp:inline distT="0" distB="0" distL="0" distR="0">
-            <wp:extent cx="1905000" cy="1905000"/>
-            <wp:effectExtent l="0" t="0" r="0" b="0"/>
-            <wp:docPr id="2" name="Image 2" descr="image"/>
-            <wp:cNvGraphicFramePr>
-              <a:graphicFrameLocks xmlns:a="http://schemas.openxmlformats.org/drawingml/2006/main" noChangeAspect="1"/>
-            </wp:cNvGraphicFramePr>
-            <a:graphic xmlns:a="http://schemas.openxmlformats.org/drawingml/2006/main">
-              <a:graphicData uri="http://schemas.openxmlformats.org/drawingml/2006/picture">
-                <pic:pic xmlns:pic="http://schemas.openxmlformats.org/drawingml/2006/picture">
-                  <pic:nvPicPr>
-                    <pic:cNvPr id="0" name="Picture 1" descr="image"/>
-                    <pic:cNvPicPr>
-                      <a:picLocks noChangeAspect="1" noChangeArrowheads="1"/>
-                    </pic:cNvPicPr>
-                  </pic:nvPicPr>
-                  <pic:blipFill>
-                    <a:blip r:embed="rId36">
-                      <a:extLst>
-                        <a:ext uri="{28A0092B-C50C-407E-A947-70E740481C1C}">
-                          <a14:useLocalDpi xmlns:a14="http://schemas.microsoft.com/office/drawing/2010/main" val="0"/>
-                        </a:ext>
-                      </a:extLst>
-                    </a:blip>
-                    <a:srcRect/>
-                    <a:stretch>
-                      <a:fillRect/>
-                    </a:stretch>
-                  </pic:blipFill>
-                  <pic:spPr bwMode="auto">
-                    <a:xfrm>
-                      <a:off x="0" y="0"/>
-                      <a:ext cx="1905000" cy="1905000"/>
-                    </a:xfrm>
-                    <a:prstGeom prst="rect">
-                      <a:avLst/>
-                    </a:prstGeom>
-                    <a:noFill/>
-                    <a:ln>
-                      <a:noFill/>
-                    </a:ln>
-                  </pic:spPr>
-                </pic:pic>
-              </a:graphicData>
-            </a:graphic>
-          </wp:inline>
-        </w:drawing>
-      </w:r>
-      <w:r>
-        <w:rPr>
-          <w:b/>
-          <w:bCs/>
-          <w:i/>
-          <w:iCs/>
-          <w:color w:val="000000"/>
-        </w:rPr>
-        <w:t/>
-      </w:r>
-      <w:r>
-        <w:rPr>
-          <w:b/>
-          <w:bCs/>
-          <w:i/>
-          <w:iCs/>
-          <w:color w:val="000000"/>
-        </w:rPr>
-        <w:t/>
-      </w:r>
-      <w:r>
-        <w:rPr>
-          <w:b/>
-          <w:bCs/>
-          <w:i/>
-          <w:iCs/>
-          <w:color w:val="000000"/>
-        </w:rPr>
-        <w:t/>
-      </w:r>
-      <w:r>
-        <w:rPr>
-          <w:b/>
-          <w:bCs/>
-          <w:i/>
-          <w:iCs/>
-          <w:color w:val="000000"/>
-        </w:rPr>
-        <w:t/>
-      </w:r>
-    </w:p>
-    <w:p>
-      <w:pPr>
-        <w:pStyle w:val="Normal"/>
-        <w:ind w:hanging="0"/>
-        <w:rPr>
-          <w:b/>
-          <w:b/>
-          <w:bCs/>
-          <w:i/>
-          <w:i/>
-          <w:iCs/>
-          <w:color w:val="000000"/>
-        </w:rPr>
-      </w:pPr>
-      <w:r>
-        <w:rPr/>
-      </w:r>
-    </w:p>
-    <w:p>
-      <w:pPr>
-        <w:pStyle w:val="Normal"/>
-        <w:ind w:hanging="0"/>
-        <w:rPr/>
-      </w:pPr>
-      <w:r>
-        <w:rPr>
-          <w:b/>
-          <w:bCs/>
-          <w:i/>
-          <w:iCs/>
-          <w:color w:val="000000"/>
-        </w:rPr>
-        <w:t/>
-      </w:r>
-      <w:r>
-        <w:rPr>
-          <w:b/>
-          <w:bCs/>
-          <w:i/>
-          <w:iCs/>
-          <w:color w:val="000000"/>
-        </w:rPr>
-        <w:t/>
-      </w:r>
-      <w:r>
-        <w:rPr>
-          <w:b/>
-          <w:bCs/>
-          <w:i/>
-          <w:iCs/>
-          <w:color w:val="000000"/>
-        </w:rPr>
-        <w:drawing>
-          <wp:inline distT="0" distB="0" distL="0" distR="0">
-            <wp:extent cx="1905000" cy="1905000"/>
-            <wp:effectExtent l="0" t="0" r="0" b="0"/>
-            <wp:docPr id="2" name="Image 2" descr="image"/>
-            <wp:cNvGraphicFramePr>
-              <a:graphicFrameLocks xmlns:a="http://schemas.openxmlformats.org/drawingml/2006/main" noChangeAspect="1"/>
-            </wp:cNvGraphicFramePr>
-            <a:graphic xmlns:a="http://schemas.openxmlformats.org/drawingml/2006/main">
-              <a:graphicData uri="http://schemas.openxmlformats.org/drawingml/2006/picture">
-                <pic:pic xmlns:pic="http://schemas.openxmlformats.org/drawingml/2006/picture">
-                  <pic:nvPicPr>
-                    <pic:cNvPr id="0" name="Picture 1" descr="image"/>
-                    <pic:cNvPicPr>
-                      <a:picLocks noChangeAspect="1" noChangeArrowheads="1"/>
-                    </pic:cNvPicPr>
-                  </pic:nvPicPr>
-                  <pic:blipFill>
-                    <a:blip r:embed="rId37">
-                      <a:extLst>
-                        <a:ext uri="{28A0092B-C50C-407E-A947-70E740481C1C}">
-                          <a14:useLocalDpi xmlns:a14="http://schemas.microsoft.com/office/drawing/2010/main" val="0"/>
-                        </a:ext>
-                      </a:extLst>
-                    </a:blip>
-                    <a:srcRect/>
-                    <a:stretch>
-                      <a:fillRect/>
-                    </a:stretch>
-                  </pic:blipFill>
-                  <pic:spPr bwMode="auto">
-                    <a:xfrm>
-                      <a:off x="0" y="0"/>
-                      <a:ext cx="1905000" cy="1905000"/>
-                    </a:xfrm>
-                    <a:prstGeom prst="rect">
-                      <a:avLst/>
-                    </a:prstGeom>
-                    <a:noFill/>
-                    <a:ln>
-                      <a:noFill/>
-                    </a:ln>
-                  </pic:spPr>
-                </pic:pic>
-              </a:graphicData>
-            </a:graphic>
-          </wp:inline>
-        </w:drawing>
-      </w:r>
-      <w:r>
-        <w:rPr>
-          <w:b/>
-          <w:bCs/>
-          <w:i/>
-          <w:iCs/>
-          <w:color w:val="000000"/>
-        </w:rPr>
-        <w:t/>
-      </w:r>
+        <w:t/>
+      </w:r>
+    </w:p>
+    <w:p>
+      <w:pPr>
+        <w:pStyle w:val="Normal"/>
+        <w:ind w:hanging="0"/>
+        <w:rPr>
+          <w:b/>
+          <w:b/>
+          <w:bCs/>
+          <w:i/>
+          <w:i/>
+          <w:iCs/>
+          <w:color w:val="000000"/>
+        </w:rPr>
+      </w:pPr>
+      <w:r>
+        <w:rPr/>
+      </w:r>
+    </w:p>
+    <w:p>
+      <w:pPr>
+        <w:pStyle w:val="Normal"/>
+        <w:ind w:hanging="0"/>
+        <w:rPr/>
+      </w:pPr>
       <w:r>
         <w:rPr>
           <w:b/>
@@ -9517,7 +8762,7 @@
                 <w:sz w:val="21"/>
                 <w:szCs w:val="21"/>
               </w:rPr>
-              <w:t xml:space="preserve">No</w:t>
+              <w:t xml:space="preserve">Don’t Know</w:t>
             </w:r>
           </w:p>
         </w:tc>
@@ -9578,7 +8823,7 @@
                 <w:sz w:val="21"/>
                 <w:szCs w:val="21"/>
               </w:rPr>
-              <w:t xml:space="preserve">No</w:t>
+              <w:t xml:space="preserve">Don’t Know</w:t>
             </w:r>
           </w:p>
         </w:tc>
@@ -9649,7 +8894,7 @@
                 <w:sz w:val="21"/>
                 <w:szCs w:val="21"/>
               </w:rPr>
-              <w:t xml:space="preserve">No</w:t>
+              <w:t xml:space="preserve">Don’t Know</w:t>
             </w:r>
           </w:p>
         </w:tc>
@@ -9696,7 +8941,7 @@
           <w:iCs/>
           <w:color w:val="000000"/>
         </w:rPr>
-        <w:t xml:space="preserve">Comment for section DDDDDDDDDD</w:t>
+        <w:t/>
       </w:r>
     </w:p>
     <w:p>
@@ -9778,207 +9023,33 @@
           <w:iCs/>
           <w:color w:val="000000"/>
         </w:rPr>
-        <w:drawing>
-          <wp:inline distT="0" distB="0" distL="0" distR="0">
-            <wp:extent cx="1905000" cy="1905000"/>
-            <wp:effectExtent l="0" t="0" r="0" b="0"/>
-            <wp:docPr id="2" name="Image 2" descr="image"/>
-            <wp:cNvGraphicFramePr>
-              <a:graphicFrameLocks xmlns:a="http://schemas.openxmlformats.org/drawingml/2006/main" noChangeAspect="1"/>
-            </wp:cNvGraphicFramePr>
-            <a:graphic xmlns:a="http://schemas.openxmlformats.org/drawingml/2006/main">
-              <a:graphicData uri="http://schemas.openxmlformats.org/drawingml/2006/picture">
-                <pic:pic xmlns:pic="http://schemas.openxmlformats.org/drawingml/2006/picture">
-                  <pic:nvPicPr>
-                    <pic:cNvPr id="0" name="Picture 1" descr="image"/>
-                    <pic:cNvPicPr>
-                      <a:picLocks noChangeAspect="1" noChangeArrowheads="1"/>
-                    </pic:cNvPicPr>
-                  </pic:nvPicPr>
-                  <pic:blipFill>
-                    <a:blip r:embed="rId38">
-                      <a:extLst>
-                        <a:ext uri="{28A0092B-C50C-407E-A947-70E740481C1C}">
-                          <a14:useLocalDpi xmlns:a14="http://schemas.microsoft.com/office/drawing/2010/main" val="0"/>
-                        </a:ext>
-                      </a:extLst>
-                    </a:blip>
-                    <a:srcRect/>
-                    <a:stretch>
-                      <a:fillRect/>
-                    </a:stretch>
-                  </pic:blipFill>
-                  <pic:spPr bwMode="auto">
-                    <a:xfrm>
-                      <a:off x="0" y="0"/>
-                      <a:ext cx="1905000" cy="1905000"/>
-                    </a:xfrm>
-                    <a:prstGeom prst="rect">
-                      <a:avLst/>
-                    </a:prstGeom>
-                    <a:noFill/>
-                    <a:ln>
-                      <a:noFill/>
-                    </a:ln>
-                  </pic:spPr>
-                </pic:pic>
-              </a:graphicData>
-            </a:graphic>
-          </wp:inline>
-        </w:drawing>
-      </w:r>
-      <w:r>
-        <w:rPr>
-          <w:b/>
-          <w:bCs/>
-          <w:i/>
-          <w:iCs/>
-          <w:color w:val="000000"/>
-        </w:rPr>
-        <w:t/>
-      </w:r>
-      <w:r>
-        <w:rPr>
-          <w:b/>
-          <w:bCs/>
-          <w:i/>
-          <w:iCs/>
-          <w:color w:val="000000"/>
-        </w:rPr>
-        <w:t/>
-      </w:r>
-      <w:r>
-        <w:rPr>
-          <w:b/>
-          <w:bCs/>
-          <w:i/>
-          <w:iCs/>
-          <w:color w:val="000000"/>
-        </w:rPr>
-        <w:t/>
-      </w:r>
-      <w:r>
-        <w:rPr>
-          <w:b/>
-          <w:bCs/>
-          <w:i/>
-          <w:iCs/>
-          <w:color w:val="000000"/>
-        </w:rPr>
-        <w:t/>
-      </w:r>
-    </w:p>
-    <w:p>
-      <w:pPr>
-        <w:pStyle w:val="Normal"/>
-        <w:ind w:hanging="0"/>
-        <w:rPr>
-          <w:b/>
-          <w:b/>
-          <w:bCs/>
-          <w:i/>
-          <w:i/>
-          <w:iCs/>
-          <w:color w:val="000000"/>
-        </w:rPr>
-      </w:pPr>
-      <w:r>
-        <w:rPr/>
-      </w:r>
-    </w:p>
-    <w:p>
-      <w:pPr>
-        <w:pStyle w:val="Normal"/>
-        <w:ind w:hanging="0"/>
-        <w:rPr/>
-      </w:pPr>
-      <w:r>
-        <w:rPr>
-          <w:b/>
-          <w:bCs/>
-          <w:i/>
-          <w:iCs/>
-          <w:color w:val="000000"/>
-        </w:rPr>
-        <w:t/>
-      </w:r>
-      <w:r>
-        <w:rPr>
-          <w:b/>
-          <w:bCs/>
-          <w:i/>
-          <w:iCs/>
-          <w:color w:val="000000"/>
-        </w:rPr>
-        <w:t/>
-      </w:r>
-      <w:r>
-        <w:rPr>
-          <w:b/>
-          <w:bCs/>
-          <w:i/>
-          <w:iCs/>
-          <w:color w:val="000000"/>
-        </w:rPr>
-        <w:drawing>
-          <wp:inline distT="0" distB="0" distL="0" distR="0">
-            <wp:extent cx="1905000" cy="1905000"/>
-            <wp:effectExtent l="0" t="0" r="0" b="0"/>
-            <wp:docPr id="2" name="Image 2" descr="image"/>
-            <wp:cNvGraphicFramePr>
-              <a:graphicFrameLocks xmlns:a="http://schemas.openxmlformats.org/drawingml/2006/main" noChangeAspect="1"/>
-            </wp:cNvGraphicFramePr>
-            <a:graphic xmlns:a="http://schemas.openxmlformats.org/drawingml/2006/main">
-              <a:graphicData uri="http://schemas.openxmlformats.org/drawingml/2006/picture">
-                <pic:pic xmlns:pic="http://schemas.openxmlformats.org/drawingml/2006/picture">
-                  <pic:nvPicPr>
-                    <pic:cNvPr id="0" name="Picture 1" descr="image"/>
-                    <pic:cNvPicPr>
-                      <a:picLocks noChangeAspect="1" noChangeArrowheads="1"/>
-                    </pic:cNvPicPr>
-                  </pic:nvPicPr>
-                  <pic:blipFill>
-                    <a:blip r:embed="rId39">
-                      <a:extLst>
-                        <a:ext uri="{28A0092B-C50C-407E-A947-70E740481C1C}">
-                          <a14:useLocalDpi xmlns:a14="http://schemas.microsoft.com/office/drawing/2010/main" val="0"/>
-                        </a:ext>
-                      </a:extLst>
-                    </a:blip>
-                    <a:srcRect/>
-                    <a:stretch>
-                      <a:fillRect/>
-                    </a:stretch>
-                  </pic:blipFill>
-                  <pic:spPr bwMode="auto">
-                    <a:xfrm>
-                      <a:off x="0" y="0"/>
-                      <a:ext cx="1905000" cy="1905000"/>
-                    </a:xfrm>
-                    <a:prstGeom prst="rect">
-                      <a:avLst/>
-                    </a:prstGeom>
-                    <a:noFill/>
-                    <a:ln>
-                      <a:noFill/>
-                    </a:ln>
-                  </pic:spPr>
-                </pic:pic>
-              </a:graphicData>
-            </a:graphic>
-          </wp:inline>
-        </w:drawing>
-      </w:r>
-      <w:r>
-        <w:rPr>
-          <w:b/>
-          <w:bCs/>
-          <w:i/>
-          <w:iCs/>
-          <w:color w:val="000000"/>
-        </w:rPr>
-        <w:t/>
-      </w:r>
+        <w:t/>
+      </w:r>
+    </w:p>
+    <w:p>
+      <w:pPr>
+        <w:pStyle w:val="Normal"/>
+        <w:ind w:hanging="0"/>
+        <w:rPr>
+          <w:b/>
+          <w:b/>
+          <w:bCs/>
+          <w:i/>
+          <w:i/>
+          <w:iCs/>
+          <w:color w:val="000000"/>
+        </w:rPr>
+      </w:pPr>
+      <w:r>
+        <w:rPr/>
+      </w:r>
+    </w:p>
+    <w:p>
+      <w:pPr>
+        <w:pStyle w:val="Normal"/>
+        <w:ind w:hanging="0"/>
+        <w:rPr/>
+      </w:pPr>
       <w:r>
         <w:rPr>
           <w:b/>
@@ -11018,7 +10089,7 @@
                 <w:sz w:val="21"/>
                 <w:szCs w:val="21"/>
               </w:rPr>
-              <w:t xml:space="preserve">No</w:t>
+              <w:t xml:space="preserve">Don’t Know</w:t>
             </w:r>
           </w:p>
         </w:tc>
@@ -11079,7 +10150,7 @@
                 <w:sz w:val="21"/>
                 <w:szCs w:val="21"/>
               </w:rPr>
-              <w:t xml:space="preserve">No</w:t>
+              <w:t xml:space="preserve">Don’t Know</w:t>
             </w:r>
           </w:p>
         </w:tc>
@@ -11141,7 +10212,7 @@
                 <w:sz w:val="21"/>
                 <w:szCs w:val="21"/>
               </w:rPr>
-              <w:t xml:space="preserve">No</w:t>
+              <w:t/>
             </w:r>
             <w:bookmarkEnd w:id="10"/>
             <w:r>
@@ -11151,7 +10222,7 @@
                 <w:sz w:val="21"/>
                 <w:szCs w:val="21"/>
               </w:rPr>
-              <w:t/>
+              <w:t xml:space="preserve">Don’t Know</w:t>
             </w:r>
           </w:p>
         </w:tc>
@@ -11216,7 +10287,7 @@
           <w:iCs/>
           <w:color w:val="000000"/>
         </w:rPr>
-        <w:t xml:space="preserve">Comment for section EEEEEEEEEE</w:t>
+        <w:t/>
       </w:r>
     </w:p>
     <w:p>
@@ -11308,491 +10379,143 @@
           <w:iCs/>
           <w:color w:val="000000"/>
         </w:rPr>
-        <w:drawing>
-          <wp:inline distT="0" distB="0" distL="0" distR="0">
-            <wp:extent cx="1905000" cy="1905000"/>
-            <wp:effectExtent l="0" t="0" r="0" b="0"/>
-            <wp:docPr id="2" name="Image 2" descr="image"/>
-            <wp:cNvGraphicFramePr>
-              <a:graphicFrameLocks xmlns:a="http://schemas.openxmlformats.org/drawingml/2006/main" noChangeAspect="1"/>
-            </wp:cNvGraphicFramePr>
-            <a:graphic xmlns:a="http://schemas.openxmlformats.org/drawingml/2006/main">
-              <a:graphicData uri="http://schemas.openxmlformats.org/drawingml/2006/picture">
-                <pic:pic xmlns:pic="http://schemas.openxmlformats.org/drawingml/2006/picture">
-                  <pic:nvPicPr>
-                    <pic:cNvPr id="0" name="Picture 1" descr="image"/>
-                    <pic:cNvPicPr>
-                      <a:picLocks noChangeAspect="1" noChangeArrowheads="1"/>
-                    </pic:cNvPicPr>
-                  </pic:nvPicPr>
-                  <pic:blipFill>
-                    <a:blip r:embed="rId40">
-                      <a:extLst>
-                        <a:ext uri="{28A0092B-C50C-407E-A947-70E740481C1C}">
-                          <a14:useLocalDpi xmlns:a14="http://schemas.microsoft.com/office/drawing/2010/main" val="0"/>
-                        </a:ext>
-                      </a:extLst>
-                    </a:blip>
-                    <a:srcRect/>
-                    <a:stretch>
-                      <a:fillRect/>
-                    </a:stretch>
-                  </pic:blipFill>
-                  <pic:spPr bwMode="auto">
-                    <a:xfrm>
-                      <a:off x="0" y="0"/>
-                      <a:ext cx="1905000" cy="1905000"/>
-                    </a:xfrm>
-                    <a:prstGeom prst="rect">
-                      <a:avLst/>
-                    </a:prstGeom>
-                    <a:noFill/>
-                    <a:ln>
-                      <a:noFill/>
-                    </a:ln>
-                  </pic:spPr>
-                </pic:pic>
-              </a:graphicData>
-            </a:graphic>
-          </wp:inline>
-        </w:drawing>
-      </w:r>
-      <w:r>
-        <w:rPr>
-          <w:b/>
-          <w:bCs/>
-          <w:i/>
-          <w:iCs/>
-          <w:color w:val="000000"/>
-        </w:rPr>
-        <w:t/>
-      </w:r>
-      <w:r>
-        <w:rPr>
-          <w:b/>
-          <w:bCs/>
-          <w:i/>
-          <w:iCs/>
-          <w:color w:val="000000"/>
-        </w:rPr>
-        <w:t/>
-      </w:r>
-      <w:r>
-        <w:rPr>
-          <w:b/>
-          <w:bCs/>
-          <w:i/>
-          <w:iCs/>
-          <w:color w:val="000000"/>
-        </w:rPr>
-        <w:t/>
-      </w:r>
-      <w:r>
-        <w:rPr>
-          <w:b/>
-          <w:bCs/>
-          <w:i/>
-          <w:iCs/>
-          <w:color w:val="000000"/>
-        </w:rPr>
-        <w:t/>
-      </w:r>
-    </w:p>
-    <w:p>
-      <w:pPr>
-        <w:pStyle w:val="Normal"/>
-        <w:ind w:hanging="0"/>
-        <w:rPr>
-          <w:b/>
-          <w:b/>
-          <w:bCs/>
-          <w:i/>
-          <w:i/>
-          <w:iCs/>
-          <w:color w:val="000000"/>
-        </w:rPr>
-      </w:pPr>
-      <w:r>
-        <w:rPr/>
-      </w:r>
-    </w:p>
-    <w:p>
-      <w:pPr>
-        <w:pStyle w:val="Normal"/>
-        <w:ind w:hanging="0"/>
-        <w:rPr/>
-      </w:pPr>
-      <w:r>
-        <w:rPr>
-          <w:b/>
-          <w:bCs/>
-          <w:i/>
-          <w:iCs/>
-          <w:color w:val="000000"/>
-        </w:rPr>
-        <w:t/>
-      </w:r>
-      <w:r>
-        <w:rPr>
-          <w:b/>
-          <w:bCs/>
-          <w:i/>
-          <w:iCs/>
-          <w:color w:val="000000"/>
-        </w:rPr>
-        <w:t/>
-      </w:r>
-      <w:r>
-        <w:rPr>
-          <w:b/>
-          <w:bCs/>
-          <w:i/>
-          <w:iCs/>
-          <w:color w:val="000000"/>
-        </w:rPr>
-        <w:drawing>
-          <wp:inline distT="0" distB="0" distL="0" distR="0">
-            <wp:extent cx="1905000" cy="1905000"/>
-            <wp:effectExtent l="0" t="0" r="0" b="0"/>
-            <wp:docPr id="2" name="Image 2" descr="image"/>
-            <wp:cNvGraphicFramePr>
-              <a:graphicFrameLocks xmlns:a="http://schemas.openxmlformats.org/drawingml/2006/main" noChangeAspect="1"/>
-            </wp:cNvGraphicFramePr>
-            <a:graphic xmlns:a="http://schemas.openxmlformats.org/drawingml/2006/main">
-              <a:graphicData uri="http://schemas.openxmlformats.org/drawingml/2006/picture">
-                <pic:pic xmlns:pic="http://schemas.openxmlformats.org/drawingml/2006/picture">
-                  <pic:nvPicPr>
-                    <pic:cNvPr id="0" name="Picture 1" descr="image"/>
-                    <pic:cNvPicPr>
-                      <a:picLocks noChangeAspect="1" noChangeArrowheads="1"/>
-                    </pic:cNvPicPr>
-                  </pic:nvPicPr>
-                  <pic:blipFill>
-                    <a:blip r:embed="rId41">
-                      <a:extLst>
-                        <a:ext uri="{28A0092B-C50C-407E-A947-70E740481C1C}">
-                          <a14:useLocalDpi xmlns:a14="http://schemas.microsoft.com/office/drawing/2010/main" val="0"/>
-                        </a:ext>
-                      </a:extLst>
-                    </a:blip>
-                    <a:srcRect/>
-                    <a:stretch>
-                      <a:fillRect/>
-                    </a:stretch>
-                  </pic:blipFill>
-                  <pic:spPr bwMode="auto">
-                    <a:xfrm>
-                      <a:off x="0" y="0"/>
-                      <a:ext cx="1905000" cy="1905000"/>
-                    </a:xfrm>
-                    <a:prstGeom prst="rect">
-                      <a:avLst/>
-                    </a:prstGeom>
-                    <a:noFill/>
-                    <a:ln>
-                      <a:noFill/>
-                    </a:ln>
-                  </pic:spPr>
-                </pic:pic>
-              </a:graphicData>
-            </a:graphic>
-          </wp:inline>
-        </w:drawing>
-      </w:r>
-      <w:r>
-        <w:rPr>
-          <w:b/>
-          <w:bCs/>
-          <w:i/>
-          <w:iCs/>
-          <w:color w:val="000000"/>
-        </w:rPr>
-        <w:t/>
-      </w:r>
-      <w:r>
-        <w:rPr>
-          <w:b/>
-          <w:bCs/>
-          <w:i/>
-          <w:iCs/>
-          <w:color w:val="000000"/>
-        </w:rPr>
-        <w:t/>
-      </w:r>
-      <w:r>
-        <w:rPr>
-          <w:b/>
-          <w:bCs/>
-          <w:i/>
-          <w:iCs/>
-          <w:color w:val="000000"/>
-        </w:rPr>
-        <w:t/>
-      </w:r>
-      <w:r>
-        <w:rPr>
-          <w:b/>
-          <w:bCs/>
-          <w:i/>
-          <w:iCs/>
-          <w:color w:val="000000"/>
-        </w:rPr>
-        <w:t/>
-      </w:r>
-    </w:p>
-    <w:p>
-      <w:pPr>
-        <w:pStyle w:val="Normal"/>
-        <w:ind w:hanging="0"/>
-        <w:rPr>
-          <w:b/>
-          <w:b/>
-          <w:bCs/>
-          <w:i/>
-          <w:i/>
-          <w:iCs/>
-          <w:color w:val="000000"/>
-        </w:rPr>
-      </w:pPr>
-      <w:r>
-        <w:rPr/>
-      </w:r>
-    </w:p>
-    <w:p>
-      <w:pPr>
-        <w:pStyle w:val="Normal"/>
-        <w:ind w:hanging="0"/>
-        <w:rPr/>
-      </w:pPr>
-      <w:r>
-        <w:rPr>
-          <w:b/>
-          <w:bCs/>
-          <w:i/>
-          <w:iCs/>
-          <w:color w:val="000000"/>
-        </w:rPr>
-        <w:t/>
-      </w:r>
-      <w:r>
-        <w:rPr>
-          <w:b/>
-          <w:bCs/>
-          <w:i/>
-          <w:iCs/>
-          <w:color w:val="000000"/>
-        </w:rPr>
-        <w:t/>
-      </w:r>
-      <w:r>
-        <w:rPr>
-          <w:b/>
-          <w:bCs/>
-          <w:i/>
-          <w:iCs/>
-          <w:color w:val="000000"/>
-        </w:rPr>
-        <w:drawing>
-          <wp:inline distT="0" distB="0" distL="0" distR="0">
-            <wp:extent cx="1905000" cy="1905000"/>
-            <wp:effectExtent l="0" t="0" r="0" b="0"/>
-            <wp:docPr id="2" name="Image 2" descr="image"/>
-            <wp:cNvGraphicFramePr>
-              <a:graphicFrameLocks xmlns:a="http://schemas.openxmlformats.org/drawingml/2006/main" noChangeAspect="1"/>
-            </wp:cNvGraphicFramePr>
-            <a:graphic xmlns:a="http://schemas.openxmlformats.org/drawingml/2006/main">
-              <a:graphicData uri="http://schemas.openxmlformats.org/drawingml/2006/picture">
-                <pic:pic xmlns:pic="http://schemas.openxmlformats.org/drawingml/2006/picture">
-                  <pic:nvPicPr>
-                    <pic:cNvPr id="0" name="Picture 1" descr="image"/>
-                    <pic:cNvPicPr>
-                      <a:picLocks noChangeAspect="1" noChangeArrowheads="1"/>
-                    </pic:cNvPicPr>
-                  </pic:nvPicPr>
-                  <pic:blipFill>
-                    <a:blip r:embed="rId42">
-                      <a:extLst>
-                        <a:ext uri="{28A0092B-C50C-407E-A947-70E740481C1C}">
-                          <a14:useLocalDpi xmlns:a14="http://schemas.microsoft.com/office/drawing/2010/main" val="0"/>
-                        </a:ext>
-                      </a:extLst>
-                    </a:blip>
-                    <a:srcRect/>
-                    <a:stretch>
-                      <a:fillRect/>
-                    </a:stretch>
-                  </pic:blipFill>
-                  <pic:spPr bwMode="auto">
-                    <a:xfrm>
-                      <a:off x="0" y="0"/>
-                      <a:ext cx="1905000" cy="1905000"/>
-                    </a:xfrm>
-                    <a:prstGeom prst="rect">
-                      <a:avLst/>
-                    </a:prstGeom>
-                    <a:noFill/>
-                    <a:ln>
-                      <a:noFill/>
-                    </a:ln>
-                  </pic:spPr>
-                </pic:pic>
-              </a:graphicData>
-            </a:graphic>
-          </wp:inline>
-        </w:drawing>
-      </w:r>
-      <w:r>
-        <w:rPr>
-          <w:b/>
-          <w:bCs/>
-          <w:i/>
-          <w:iCs/>
-          <w:color w:val="000000"/>
-        </w:rPr>
-        <w:t/>
-      </w:r>
-      <w:r>
-        <w:rPr>
-          <w:b/>
-          <w:bCs/>
-          <w:i/>
-          <w:iCs/>
-          <w:color w:val="000000"/>
-        </w:rPr>
-        <w:t/>
-      </w:r>
-      <w:r>
-        <w:rPr>
-          <w:b/>
-          <w:bCs/>
-          <w:i/>
-          <w:iCs/>
-          <w:color w:val="000000"/>
-        </w:rPr>
-        <w:t/>
-      </w:r>
-      <w:r>
-        <w:rPr>
-          <w:b/>
-          <w:bCs/>
-          <w:i/>
-          <w:iCs/>
-          <w:color w:val="000000"/>
-        </w:rPr>
-        <w:t/>
-      </w:r>
-    </w:p>
-    <w:p>
-      <w:pPr>
-        <w:pStyle w:val="Normal"/>
-        <w:ind w:hanging="0"/>
-        <w:rPr>
-          <w:b/>
-          <w:b/>
-          <w:bCs/>
-          <w:i/>
-          <w:i/>
-          <w:iCs/>
-          <w:color w:val="000000"/>
-        </w:rPr>
-      </w:pPr>
-      <w:r>
-        <w:rPr/>
-      </w:r>
-    </w:p>
-    <w:p>
-      <w:pPr>
-        <w:pStyle w:val="Normal"/>
-        <w:ind w:hanging="0"/>
-        <w:rPr/>
-      </w:pPr>
-      <w:r>
-        <w:rPr>
-          <w:b/>
-          <w:bCs/>
-          <w:i/>
-          <w:iCs/>
-          <w:color w:val="000000"/>
-        </w:rPr>
-        <w:t/>
-      </w:r>
-      <w:r>
-        <w:rPr>
-          <w:b/>
-          <w:bCs/>
-          <w:i/>
-          <w:iCs/>
-          <w:color w:val="000000"/>
-        </w:rPr>
-        <w:t/>
-      </w:r>
-      <w:r>
-        <w:rPr>
-          <w:b/>
-          <w:bCs/>
-          <w:i/>
-          <w:iCs/>
-          <w:color w:val="000000"/>
-        </w:rPr>
-        <w:drawing>
-          <wp:inline distT="0" distB="0" distL="0" distR="0">
-            <wp:extent cx="1905000" cy="1905000"/>
-            <wp:effectExtent l="0" t="0" r="0" b="0"/>
-            <wp:docPr id="2" name="Image 2" descr="image"/>
-            <wp:cNvGraphicFramePr>
-              <a:graphicFrameLocks xmlns:a="http://schemas.openxmlformats.org/drawingml/2006/main" noChangeAspect="1"/>
-            </wp:cNvGraphicFramePr>
-            <a:graphic xmlns:a="http://schemas.openxmlformats.org/drawingml/2006/main">
-              <a:graphicData uri="http://schemas.openxmlformats.org/drawingml/2006/picture">
-                <pic:pic xmlns:pic="http://schemas.openxmlformats.org/drawingml/2006/picture">
-                  <pic:nvPicPr>
-                    <pic:cNvPr id="0" name="Picture 1" descr="image"/>
-                    <pic:cNvPicPr>
-                      <a:picLocks noChangeAspect="1" noChangeArrowheads="1"/>
-                    </pic:cNvPicPr>
-                  </pic:nvPicPr>
-                  <pic:blipFill>
-                    <a:blip r:embed="rId43">
-                      <a:extLst>
-                        <a:ext uri="{28A0092B-C50C-407E-A947-70E740481C1C}">
-                          <a14:useLocalDpi xmlns:a14="http://schemas.microsoft.com/office/drawing/2010/main" val="0"/>
-                        </a:ext>
-                      </a:extLst>
-                    </a:blip>
-                    <a:srcRect/>
-                    <a:stretch>
-                      <a:fillRect/>
-                    </a:stretch>
-                  </pic:blipFill>
-                  <pic:spPr bwMode="auto">
-                    <a:xfrm>
-                      <a:off x="0" y="0"/>
-                      <a:ext cx="1905000" cy="1905000"/>
-                    </a:xfrm>
-                    <a:prstGeom prst="rect">
-                      <a:avLst/>
-                    </a:prstGeom>
-                    <a:noFill/>
-                    <a:ln>
-                      <a:noFill/>
-                    </a:ln>
-                  </pic:spPr>
-                </pic:pic>
-              </a:graphicData>
-            </a:graphic>
-          </wp:inline>
-        </w:drawing>
-      </w:r>
-      <w:r>
-        <w:rPr>
-          <w:b/>
-          <w:bCs/>
-          <w:i/>
-          <w:iCs/>
-          <w:color w:val="000000"/>
-        </w:rPr>
-        <w:t/>
-      </w:r>
+        <w:t/>
+      </w:r>
+    </w:p>
+    <w:p>
+      <w:pPr>
+        <w:pStyle w:val="Normal"/>
+        <w:ind w:hanging="0"/>
+        <w:rPr>
+          <w:b/>
+          <w:b/>
+          <w:bCs/>
+          <w:i/>
+          <w:i/>
+          <w:iCs/>
+          <w:color w:val="000000"/>
+        </w:rPr>
+      </w:pPr>
+      <w:r>
+        <w:rPr/>
+      </w:r>
+    </w:p>
+    <w:p>
+      <w:pPr>
+        <w:pStyle w:val="Normal"/>
+        <w:ind w:hanging="0"/>
+        <w:rPr/>
+      </w:pPr>
+      <w:r>
+        <w:rPr>
+          <w:b/>
+          <w:bCs/>
+          <w:i/>
+          <w:iCs/>
+          <w:color w:val="000000"/>
+        </w:rPr>
+        <w:t/>
+      </w:r>
+      <w:r>
+        <w:rPr>
+          <w:b/>
+          <w:bCs/>
+          <w:i/>
+          <w:iCs/>
+          <w:color w:val="000000"/>
+        </w:rPr>
+        <w:t/>
+      </w:r>
+      <w:r>
+        <w:rPr>
+          <w:b/>
+          <w:bCs/>
+          <w:i/>
+          <w:iCs/>
+          <w:color w:val="000000"/>
+        </w:rPr>
+        <w:t/>
+      </w:r>
+    </w:p>
+    <w:p>
+      <w:pPr>
+        <w:pStyle w:val="Normal"/>
+        <w:ind w:hanging="0"/>
+        <w:rPr>
+          <w:b/>
+          <w:b/>
+          <w:bCs/>
+          <w:i/>
+          <w:i/>
+          <w:iCs/>
+          <w:color w:val="000000"/>
+        </w:rPr>
+      </w:pPr>
+      <w:r>
+        <w:rPr/>
+      </w:r>
+    </w:p>
+    <w:p>
+      <w:pPr>
+        <w:pStyle w:val="Normal"/>
+        <w:ind w:hanging="0"/>
+        <w:rPr/>
+      </w:pPr>
+      <w:r>
+        <w:rPr>
+          <w:b/>
+          <w:bCs/>
+          <w:i/>
+          <w:iCs/>
+          <w:color w:val="000000"/>
+        </w:rPr>
+        <w:t/>
+      </w:r>
+      <w:r>
+        <w:rPr>
+          <w:b/>
+          <w:bCs/>
+          <w:i/>
+          <w:iCs/>
+          <w:color w:val="000000"/>
+        </w:rPr>
+        <w:t/>
+      </w:r>
+      <w:r>
+        <w:rPr>
+          <w:b/>
+          <w:bCs/>
+          <w:i/>
+          <w:iCs/>
+          <w:color w:val="000000"/>
+        </w:rPr>
+        <w:t/>
+      </w:r>
+    </w:p>
+    <w:p>
+      <w:pPr>
+        <w:pStyle w:val="Normal"/>
+        <w:ind w:hanging="0"/>
+        <w:rPr>
+          <w:b/>
+          <w:b/>
+          <w:bCs/>
+          <w:i/>
+          <w:i/>
+          <w:iCs/>
+          <w:color w:val="000000"/>
+        </w:rPr>
+      </w:pPr>
+      <w:r>
+        <w:rPr/>
+      </w:r>
+    </w:p>
+    <w:p>
+      <w:pPr>
+        <w:pStyle w:val="Normal"/>
+        <w:ind w:hanging="0"/>
+        <w:rPr/>
+      </w:pPr>
       <w:r>
         <w:rPr>
           <w:b/>

</xml_diff>